<commit_message>
Updated documentation to explain just about every area of Rock.Mobile
Fixed an issue causing DroidImagePicker to not use the provided context.

Added comments to Profiler.Start
</commit_message>
<xml_diff>
--- a/Rock.Mobile_Documentation.docx
+++ b/Rock.Mobile_Documentation.docx
@@ -6,9 +6,11 @@
       <w:pPr>
         <w:pStyle w:val="Title"/>
       </w:pPr>
+      <w:proofErr w:type="spellStart"/>
       <w:r>
         <w:t>RockMobile</w:t>
       </w:r>
+      <w:proofErr w:type="spellEnd"/>
     </w:p>
     <w:p>
       <w:r>
@@ -18,13 +20,37 @@
         <w:t>APIs</w:t>
       </w:r>
       <w:r>
-        <w:t xml:space="preserve"> that has been built to aid in developing mobile apps for both iOS and Android devices.</w:t>
+        <w:t xml:space="preserve"> that has been built to aid in developing mobile apps for both </w:t>
+      </w:r>
+      <w:proofErr w:type="spellStart"/>
+      <w:r>
+        <w:t>iOS</w:t>
+      </w:r>
+      <w:proofErr w:type="spellEnd"/>
+      <w:r>
+        <w:t xml:space="preserve"> and Android devices.</w:t>
       </w:r>
     </w:p>
     <w:p/>
     <w:p>
       <w:r>
-        <w:t>Although multi-platform, naming conventions and design patters will more closely adhere to iOS / CSharp than they will Android.</w:t>
+        <w:t xml:space="preserve">Although multi-platform, naming conventions and design patters will more closely adhere to </w:t>
+      </w:r>
+      <w:proofErr w:type="spellStart"/>
+      <w:r>
+        <w:t>iOS</w:t>
+      </w:r>
+      <w:proofErr w:type="spellEnd"/>
+      <w:r>
+        <w:t xml:space="preserve"> / </w:t>
+      </w:r>
+      <w:proofErr w:type="spellStart"/>
+      <w:r>
+        <w:t>CSharp</w:t>
+      </w:r>
+      <w:proofErr w:type="spellEnd"/>
+      <w:r>
+        <w:t xml:space="preserve"> than they will Android.</w:t>
       </w:r>
     </w:p>
     <w:p/>
@@ -109,7 +135,7 @@
             <w:rPr>
               <w:noProof/>
             </w:rPr>
-            <w:instrText xml:space="preserve"> PAGEREF _Toc266604149 \h </w:instrText>
+            <w:instrText xml:space="preserve"> PAGEREF _Toc274468286 \h </w:instrText>
           </w:r>
           <w:r>
             <w:rPr>
@@ -171,7 +197,7 @@
             <w:rPr>
               <w:noProof/>
             </w:rPr>
-            <w:instrText xml:space="preserve"> PAGEREF _Toc266604150 \h </w:instrText>
+            <w:instrText xml:space="preserve"> PAGEREF _Toc274468287 \h </w:instrText>
           </w:r>
           <w:r>
             <w:rPr>
@@ -232,7 +258,7 @@
             <w:rPr>
               <w:noProof/>
             </w:rPr>
-            <w:instrText xml:space="preserve"> PAGEREF _Toc266604151 \h </w:instrText>
+            <w:instrText xml:space="preserve"> PAGEREF _Toc274468288 \h </w:instrText>
           </w:r>
           <w:r>
             <w:rPr>
@@ -249,7 +275,7 @@
             <w:rPr>
               <w:noProof/>
             </w:rPr>
-            <w:t>1</w:t>
+            <w:t>2</w:t>
           </w:r>
           <w:r>
             <w:rPr>
@@ -294,7 +320,7 @@
             <w:rPr>
               <w:noProof/>
             </w:rPr>
-            <w:instrText xml:space="preserve"> PAGEREF _Toc266604152 \h </w:instrText>
+            <w:instrText xml:space="preserve"> PAGEREF _Toc274468289 \h </w:instrText>
           </w:r>
           <w:r>
             <w:rPr>
@@ -311,7 +337,746 @@
             <w:rPr>
               <w:noProof/>
             </w:rPr>
-            <w:t>3</w:t>
+            <w:t>4</w:t>
+          </w:r>
+          <w:r>
+            <w:rPr>
+              <w:noProof/>
+            </w:rPr>
+            <w:fldChar w:fldCharType="end"/>
+          </w:r>
+        </w:p>
+        <w:p>
+          <w:pPr>
+            <w:pStyle w:val="TOC3"/>
+            <w:tabs>
+              <w:tab w:val="right" w:leader="dot" w:pos="8630"/>
+            </w:tabs>
+            <w:rPr>
+              <w:noProof/>
+              <w:sz w:val="24"/>
+              <w:szCs w:val="24"/>
+              <w:lang w:eastAsia="ja-JP"/>
+            </w:rPr>
+          </w:pPr>
+          <w:r>
+            <w:rPr>
+              <w:noProof/>
+            </w:rPr>
+            <w:t>HttpWebRequest</w:t>
+          </w:r>
+          <w:bookmarkStart w:id="0" w:name="_GoBack"/>
+          <w:bookmarkEnd w:id="0"/>
+          <w:r>
+            <w:rPr>
+              <w:noProof/>
+            </w:rPr>
+            <w:tab/>
+          </w:r>
+          <w:r>
+            <w:rPr>
+              <w:noProof/>
+            </w:rPr>
+            <w:fldChar w:fldCharType="begin"/>
+          </w:r>
+          <w:r>
+            <w:rPr>
+              <w:noProof/>
+            </w:rPr>
+            <w:instrText xml:space="preserve"> PAGEREF _Toc274468290 \h </w:instrText>
+          </w:r>
+          <w:r>
+            <w:rPr>
+              <w:noProof/>
+            </w:rPr>
+          </w:r>
+          <w:r>
+            <w:rPr>
+              <w:noProof/>
+            </w:rPr>
+            <w:fldChar w:fldCharType="separate"/>
+          </w:r>
+          <w:r>
+            <w:rPr>
+              <w:noProof/>
+            </w:rPr>
+            <w:t>4</w:t>
+          </w:r>
+          <w:r>
+            <w:rPr>
+              <w:noProof/>
+            </w:rPr>
+            <w:fldChar w:fldCharType="end"/>
+          </w:r>
+        </w:p>
+        <w:p>
+          <w:pPr>
+            <w:pStyle w:val="TOC2"/>
+            <w:tabs>
+              <w:tab w:val="right" w:leader="dot" w:pos="8630"/>
+            </w:tabs>
+            <w:rPr>
+              <w:b w:val="0"/>
+              <w:noProof/>
+              <w:sz w:val="24"/>
+              <w:szCs w:val="24"/>
+              <w:lang w:eastAsia="ja-JP"/>
+            </w:rPr>
+          </w:pPr>
+          <w:r>
+            <w:rPr>
+              <w:noProof/>
+            </w:rPr>
+            <w:t>Math</w:t>
+          </w:r>
+          <w:r>
+            <w:rPr>
+              <w:noProof/>
+            </w:rPr>
+            <w:tab/>
+          </w:r>
+          <w:r>
+            <w:rPr>
+              <w:noProof/>
+            </w:rPr>
+            <w:fldChar w:fldCharType="begin"/>
+          </w:r>
+          <w:r>
+            <w:rPr>
+              <w:noProof/>
+            </w:rPr>
+            <w:instrText xml:space="preserve"> PAGEREF _Toc274468291 \h </w:instrText>
+          </w:r>
+          <w:r>
+            <w:rPr>
+              <w:noProof/>
+            </w:rPr>
+          </w:r>
+          <w:r>
+            <w:rPr>
+              <w:noProof/>
+            </w:rPr>
+            <w:fldChar w:fldCharType="separate"/>
+          </w:r>
+          <w:r>
+            <w:rPr>
+              <w:noProof/>
+            </w:rPr>
+            <w:t>4</w:t>
+          </w:r>
+          <w:r>
+            <w:rPr>
+              <w:noProof/>
+            </w:rPr>
+            <w:fldChar w:fldCharType="end"/>
+          </w:r>
+        </w:p>
+        <w:p>
+          <w:pPr>
+            <w:pStyle w:val="TOC2"/>
+            <w:tabs>
+              <w:tab w:val="right" w:leader="dot" w:pos="8630"/>
+            </w:tabs>
+            <w:rPr>
+              <w:b w:val="0"/>
+              <w:noProof/>
+              <w:sz w:val="24"/>
+              <w:szCs w:val="24"/>
+              <w:lang w:eastAsia="ja-JP"/>
+            </w:rPr>
+          </w:pPr>
+          <w:r>
+            <w:rPr>
+              <w:noProof/>
+            </w:rPr>
+            <w:t>PlatformCommon</w:t>
+          </w:r>
+          <w:r>
+            <w:rPr>
+              <w:noProof/>
+            </w:rPr>
+            <w:tab/>
+          </w:r>
+          <w:r>
+            <w:rPr>
+              <w:noProof/>
+            </w:rPr>
+            <w:fldChar w:fldCharType="begin"/>
+          </w:r>
+          <w:r>
+            <w:rPr>
+              <w:noProof/>
+            </w:rPr>
+            <w:instrText xml:space="preserve"> PAGEREF _Toc274468292 \h </w:instrText>
+          </w:r>
+          <w:r>
+            <w:rPr>
+              <w:noProof/>
+            </w:rPr>
+          </w:r>
+          <w:r>
+            <w:rPr>
+              <w:noProof/>
+            </w:rPr>
+            <w:fldChar w:fldCharType="separate"/>
+          </w:r>
+          <w:r>
+            <w:rPr>
+              <w:noProof/>
+            </w:rPr>
+            <w:t>4</w:t>
+          </w:r>
+          <w:r>
+            <w:rPr>
+              <w:noProof/>
+            </w:rPr>
+            <w:fldChar w:fldCharType="end"/>
+          </w:r>
+        </w:p>
+        <w:p>
+          <w:pPr>
+            <w:pStyle w:val="TOC3"/>
+            <w:tabs>
+              <w:tab w:val="right" w:leader="dot" w:pos="8630"/>
+            </w:tabs>
+            <w:rPr>
+              <w:noProof/>
+              <w:sz w:val="24"/>
+              <w:szCs w:val="24"/>
+              <w:lang w:eastAsia="ja-JP"/>
+            </w:rPr>
+          </w:pPr>
+          <w:r>
+            <w:rPr>
+              <w:noProof/>
+            </w:rPr>
+            <w:t>iOS</w:t>
+          </w:r>
+          <w:r>
+            <w:rPr>
+              <w:noProof/>
+            </w:rPr>
+            <w:tab/>
+          </w:r>
+          <w:r>
+            <w:rPr>
+              <w:noProof/>
+            </w:rPr>
+            <w:fldChar w:fldCharType="begin"/>
+          </w:r>
+          <w:r>
+            <w:rPr>
+              <w:noProof/>
+            </w:rPr>
+            <w:instrText xml:space="preserve"> PAGEREF _Toc274468293 \h </w:instrText>
+          </w:r>
+          <w:r>
+            <w:rPr>
+              <w:noProof/>
+            </w:rPr>
+          </w:r>
+          <w:r>
+            <w:rPr>
+              <w:noProof/>
+            </w:rPr>
+            <w:fldChar w:fldCharType="separate"/>
+          </w:r>
+          <w:r>
+            <w:rPr>
+              <w:noProof/>
+            </w:rPr>
+            <w:t>4</w:t>
+          </w:r>
+          <w:r>
+            <w:rPr>
+              <w:noProof/>
+            </w:rPr>
+            <w:fldChar w:fldCharType="end"/>
+          </w:r>
+        </w:p>
+        <w:p>
+          <w:pPr>
+            <w:pStyle w:val="TOC3"/>
+            <w:tabs>
+              <w:tab w:val="right" w:leader="dot" w:pos="8630"/>
+            </w:tabs>
+            <w:rPr>
+              <w:noProof/>
+              <w:sz w:val="24"/>
+              <w:szCs w:val="24"/>
+              <w:lang w:eastAsia="ja-JP"/>
+            </w:rPr>
+          </w:pPr>
+          <w:r>
+            <w:rPr>
+              <w:noProof/>
+            </w:rPr>
+            <w:t>Droid</w:t>
+          </w:r>
+          <w:r>
+            <w:rPr>
+              <w:noProof/>
+            </w:rPr>
+            <w:tab/>
+          </w:r>
+          <w:r>
+            <w:rPr>
+              <w:noProof/>
+            </w:rPr>
+            <w:fldChar w:fldCharType="begin"/>
+          </w:r>
+          <w:r>
+            <w:rPr>
+              <w:noProof/>
+            </w:rPr>
+            <w:instrText xml:space="preserve"> PAGEREF _Toc274468294 \h </w:instrText>
+          </w:r>
+          <w:r>
+            <w:rPr>
+              <w:noProof/>
+            </w:rPr>
+          </w:r>
+          <w:r>
+            <w:rPr>
+              <w:noProof/>
+            </w:rPr>
+            <w:fldChar w:fldCharType="separate"/>
+          </w:r>
+          <w:r>
+            <w:rPr>
+              <w:noProof/>
+            </w:rPr>
+            <w:t>4</w:t>
+          </w:r>
+          <w:r>
+            <w:rPr>
+              <w:noProof/>
+            </w:rPr>
+            <w:fldChar w:fldCharType="end"/>
+          </w:r>
+        </w:p>
+        <w:p>
+          <w:pPr>
+            <w:pStyle w:val="TOC3"/>
+            <w:tabs>
+              <w:tab w:val="right" w:leader="dot" w:pos="8630"/>
+            </w:tabs>
+            <w:rPr>
+              <w:noProof/>
+              <w:sz w:val="24"/>
+              <w:szCs w:val="24"/>
+              <w:lang w:eastAsia="ja-JP"/>
+            </w:rPr>
+          </w:pPr>
+          <w:r>
+            <w:rPr>
+              <w:noProof/>
+            </w:rPr>
+            <w:t>DroidFontManager</w:t>
+          </w:r>
+          <w:r>
+            <w:rPr>
+              <w:noProof/>
+            </w:rPr>
+            <w:tab/>
+          </w:r>
+          <w:r>
+            <w:rPr>
+              <w:noProof/>
+            </w:rPr>
+            <w:fldChar w:fldCharType="begin"/>
+          </w:r>
+          <w:r>
+            <w:rPr>
+              <w:noProof/>
+            </w:rPr>
+            <w:instrText xml:space="preserve"> PAGEREF _Toc274468295 \h </w:instrText>
+          </w:r>
+          <w:r>
+            <w:rPr>
+              <w:noProof/>
+            </w:rPr>
+          </w:r>
+          <w:r>
+            <w:rPr>
+              <w:noProof/>
+            </w:rPr>
+            <w:fldChar w:fldCharType="separate"/>
+          </w:r>
+          <w:r>
+            <w:rPr>
+              <w:noProof/>
+            </w:rPr>
+            <w:t>5</w:t>
+          </w:r>
+          <w:r>
+            <w:rPr>
+              <w:noProof/>
+            </w:rPr>
+            <w:fldChar w:fldCharType="end"/>
+          </w:r>
+        </w:p>
+        <w:p>
+          <w:pPr>
+            <w:pStyle w:val="TOC2"/>
+            <w:tabs>
+              <w:tab w:val="right" w:leader="dot" w:pos="8630"/>
+            </w:tabs>
+            <w:rPr>
+              <w:b w:val="0"/>
+              <w:noProof/>
+              <w:sz w:val="24"/>
+              <w:szCs w:val="24"/>
+              <w:lang w:eastAsia="ja-JP"/>
+            </w:rPr>
+          </w:pPr>
+          <w:r>
+            <w:rPr>
+              <w:noProof/>
+            </w:rPr>
+            <w:t>PlatformMedia</w:t>
+          </w:r>
+          <w:r>
+            <w:rPr>
+              <w:noProof/>
+            </w:rPr>
+            <w:tab/>
+          </w:r>
+          <w:r>
+            <w:rPr>
+              <w:noProof/>
+            </w:rPr>
+            <w:fldChar w:fldCharType="begin"/>
+          </w:r>
+          <w:r>
+            <w:rPr>
+              <w:noProof/>
+            </w:rPr>
+            <w:instrText xml:space="preserve"> PAGEREF _Toc274468296 \h </w:instrText>
+          </w:r>
+          <w:r>
+            <w:rPr>
+              <w:noProof/>
+            </w:rPr>
+          </w:r>
+          <w:r>
+            <w:rPr>
+              <w:noProof/>
+            </w:rPr>
+            <w:fldChar w:fldCharType="separate"/>
+          </w:r>
+          <w:r>
+            <w:rPr>
+              <w:noProof/>
+            </w:rPr>
+            <w:t>5</w:t>
+          </w:r>
+          <w:r>
+            <w:rPr>
+              <w:noProof/>
+            </w:rPr>
+            <w:fldChar w:fldCharType="end"/>
+          </w:r>
+        </w:p>
+        <w:p>
+          <w:pPr>
+            <w:pStyle w:val="TOC3"/>
+            <w:tabs>
+              <w:tab w:val="right" w:leader="dot" w:pos="8630"/>
+            </w:tabs>
+            <w:rPr>
+              <w:noProof/>
+              <w:sz w:val="24"/>
+              <w:szCs w:val="24"/>
+              <w:lang w:eastAsia="ja-JP"/>
+            </w:rPr>
+          </w:pPr>
+          <w:r>
+            <w:rPr>
+              <w:noProof/>
+            </w:rPr>
+            <w:t>PlatformCamera</w:t>
+          </w:r>
+          <w:r>
+            <w:rPr>
+              <w:noProof/>
+            </w:rPr>
+            <w:tab/>
+          </w:r>
+          <w:r>
+            <w:rPr>
+              <w:noProof/>
+            </w:rPr>
+            <w:fldChar w:fldCharType="begin"/>
+          </w:r>
+          <w:r>
+            <w:rPr>
+              <w:noProof/>
+            </w:rPr>
+            <w:instrText xml:space="preserve"> PAGEREF _Toc274468297 \h </w:instrText>
+          </w:r>
+          <w:r>
+            <w:rPr>
+              <w:noProof/>
+            </w:rPr>
+          </w:r>
+          <w:r>
+            <w:rPr>
+              <w:noProof/>
+            </w:rPr>
+            <w:fldChar w:fldCharType="separate"/>
+          </w:r>
+          <w:r>
+            <w:rPr>
+              <w:noProof/>
+            </w:rPr>
+            <w:t>5</w:t>
+          </w:r>
+          <w:r>
+            <w:rPr>
+              <w:noProof/>
+            </w:rPr>
+            <w:fldChar w:fldCharType="end"/>
+          </w:r>
+        </w:p>
+        <w:p>
+          <w:pPr>
+            <w:pStyle w:val="TOC3"/>
+            <w:tabs>
+              <w:tab w:val="right" w:leader="dot" w:pos="8630"/>
+            </w:tabs>
+            <w:rPr>
+              <w:noProof/>
+              <w:sz w:val="24"/>
+              <w:szCs w:val="24"/>
+              <w:lang w:eastAsia="ja-JP"/>
+            </w:rPr>
+          </w:pPr>
+          <w:r>
+            <w:rPr>
+              <w:noProof/>
+            </w:rPr>
+            <w:t>PlatformImagePicker</w:t>
+          </w:r>
+          <w:r>
+            <w:rPr>
+              <w:noProof/>
+            </w:rPr>
+            <w:tab/>
+          </w:r>
+          <w:r>
+            <w:rPr>
+              <w:noProof/>
+            </w:rPr>
+            <w:fldChar w:fldCharType="begin"/>
+          </w:r>
+          <w:r>
+            <w:rPr>
+              <w:noProof/>
+            </w:rPr>
+            <w:instrText xml:space="preserve"> PAGEREF _Toc274468298 \h </w:instrText>
+          </w:r>
+          <w:r>
+            <w:rPr>
+              <w:noProof/>
+            </w:rPr>
+          </w:r>
+          <w:r>
+            <w:rPr>
+              <w:noProof/>
+            </w:rPr>
+            <w:fldChar w:fldCharType="separate"/>
+          </w:r>
+          <w:r>
+            <w:rPr>
+              <w:noProof/>
+            </w:rPr>
+            <w:t>6</w:t>
+          </w:r>
+          <w:r>
+            <w:rPr>
+              <w:noProof/>
+            </w:rPr>
+            <w:fldChar w:fldCharType="end"/>
+          </w:r>
+        </w:p>
+        <w:p>
+          <w:pPr>
+            <w:pStyle w:val="TOC2"/>
+            <w:tabs>
+              <w:tab w:val="right" w:leader="dot" w:pos="8630"/>
+            </w:tabs>
+            <w:rPr>
+              <w:b w:val="0"/>
+              <w:noProof/>
+              <w:sz w:val="24"/>
+              <w:szCs w:val="24"/>
+              <w:lang w:eastAsia="ja-JP"/>
+            </w:rPr>
+          </w:pPr>
+          <w:r>
+            <w:rPr>
+              <w:noProof/>
+            </w:rPr>
+            <w:t>Profiler</w:t>
+          </w:r>
+          <w:r>
+            <w:rPr>
+              <w:noProof/>
+            </w:rPr>
+            <w:tab/>
+          </w:r>
+          <w:r>
+            <w:rPr>
+              <w:noProof/>
+            </w:rPr>
+            <w:fldChar w:fldCharType="begin"/>
+          </w:r>
+          <w:r>
+            <w:rPr>
+              <w:noProof/>
+            </w:rPr>
+            <w:instrText xml:space="preserve"> PAGEREF _Toc274468299 \h </w:instrText>
+          </w:r>
+          <w:r>
+            <w:rPr>
+              <w:noProof/>
+            </w:rPr>
+          </w:r>
+          <w:r>
+            <w:rPr>
+              <w:noProof/>
+            </w:rPr>
+            <w:fldChar w:fldCharType="separate"/>
+          </w:r>
+          <w:r>
+            <w:rPr>
+              <w:noProof/>
+            </w:rPr>
+            <w:t>7</w:t>
+          </w:r>
+          <w:r>
+            <w:rPr>
+              <w:noProof/>
+            </w:rPr>
+            <w:fldChar w:fldCharType="end"/>
+          </w:r>
+        </w:p>
+        <w:p>
+          <w:pPr>
+            <w:pStyle w:val="TOC2"/>
+            <w:tabs>
+              <w:tab w:val="right" w:leader="dot" w:pos="8630"/>
+            </w:tabs>
+            <w:rPr>
+              <w:b w:val="0"/>
+              <w:noProof/>
+              <w:sz w:val="24"/>
+              <w:szCs w:val="24"/>
+              <w:lang w:eastAsia="ja-JP"/>
+            </w:rPr>
+          </w:pPr>
+          <w:r>
+            <w:rPr>
+              <w:noProof/>
+            </w:rPr>
+            <w:t>Threading</w:t>
+          </w:r>
+          <w:r>
+            <w:rPr>
+              <w:noProof/>
+            </w:rPr>
+            <w:tab/>
+          </w:r>
+          <w:r>
+            <w:rPr>
+              <w:noProof/>
+            </w:rPr>
+            <w:fldChar w:fldCharType="begin"/>
+          </w:r>
+          <w:r>
+            <w:rPr>
+              <w:noProof/>
+            </w:rPr>
+            <w:instrText xml:space="preserve"> PAGEREF _Toc274468300 \h </w:instrText>
+          </w:r>
+          <w:r>
+            <w:rPr>
+              <w:noProof/>
+            </w:rPr>
+          </w:r>
+          <w:r>
+            <w:rPr>
+              <w:noProof/>
+            </w:rPr>
+            <w:fldChar w:fldCharType="separate"/>
+          </w:r>
+          <w:r>
+            <w:rPr>
+              <w:noProof/>
+            </w:rPr>
+            <w:t>8</w:t>
+          </w:r>
+          <w:r>
+            <w:rPr>
+              <w:noProof/>
+            </w:rPr>
+            <w:fldChar w:fldCharType="end"/>
+          </w:r>
+        </w:p>
+        <w:p>
+          <w:pPr>
+            <w:pStyle w:val="TOC3"/>
+            <w:tabs>
+              <w:tab w:val="right" w:leader="dot" w:pos="8630"/>
+            </w:tabs>
+            <w:rPr>
+              <w:noProof/>
+              <w:sz w:val="24"/>
+              <w:szCs w:val="24"/>
+              <w:lang w:eastAsia="ja-JP"/>
+            </w:rPr>
+          </w:pPr>
+          <w:r>
+            <w:rPr>
+              <w:noProof/>
+            </w:rPr>
+            <w:t>UIThreading</w:t>
+          </w:r>
+          <w:r>
+            <w:rPr>
+              <w:noProof/>
+            </w:rPr>
+            <w:tab/>
+          </w:r>
+          <w:r>
+            <w:rPr>
+              <w:noProof/>
+            </w:rPr>
+            <w:fldChar w:fldCharType="begin"/>
+          </w:r>
+          <w:r>
+            <w:rPr>
+              <w:noProof/>
+            </w:rPr>
+            <w:instrText xml:space="preserve"> PAGEREF _Toc274468301 \h </w:instrText>
+          </w:r>
+          <w:r>
+            <w:rPr>
+              <w:noProof/>
+            </w:rPr>
+          </w:r>
+          <w:r>
+            <w:rPr>
+              <w:noProof/>
+            </w:rPr>
+            <w:fldChar w:fldCharType="separate"/>
+          </w:r>
+          <w:r>
+            <w:rPr>
+              <w:noProof/>
+            </w:rPr>
+            <w:t>8</w:t>
           </w:r>
           <w:r>
             <w:rPr>
@@ -336,11 +1101,13 @@
       <w:pPr>
         <w:pStyle w:val="Heading2"/>
       </w:pPr>
-      <w:bookmarkStart w:id="0" w:name="_Toc266604149"/>
+      <w:bookmarkStart w:id="1" w:name="_Toc274468286"/>
+      <w:proofErr w:type="spellStart"/>
       <w:r>
         <w:t>RockMobile</w:t>
       </w:r>
-      <w:bookmarkEnd w:id="0"/>
+      <w:bookmarkEnd w:id="1"/>
+      <w:proofErr w:type="spellEnd"/>
     </w:p>
     <w:p>
       <w:r>
@@ -352,9 +1119,11 @@
       <w:r>
         <w:t xml:space="preserve">The goal of </w:t>
       </w:r>
+      <w:proofErr w:type="spellStart"/>
       <w:r>
         <w:t>RockMobile</w:t>
       </w:r>
+      <w:proofErr w:type="spellEnd"/>
       <w:r>
         <w:t xml:space="preserve"> is to provide unified, platform agnostic APIs for features that have different platform implementations.</w:t>
       </w:r>
@@ -362,13 +1131,47 @@
     <w:p/>
     <w:p>
       <w:r>
-        <w:t xml:space="preserve">For example, while both iOS and Android support iBeacon technology, they each have their own implementation with slightly different requirements. The iBeacon API offered by </w:t>
-      </w:r>
+        <w:t xml:space="preserve">For example, while both </w:t>
+      </w:r>
+      <w:proofErr w:type="spellStart"/>
+      <w:r>
+        <w:t>iOS</w:t>
+      </w:r>
+      <w:proofErr w:type="spellEnd"/>
+      <w:r>
+        <w:t xml:space="preserve"> and Android support </w:t>
+      </w:r>
+      <w:proofErr w:type="spellStart"/>
+      <w:r>
+        <w:t>iBeacon</w:t>
+      </w:r>
+      <w:proofErr w:type="spellEnd"/>
+      <w:r>
+        <w:t xml:space="preserve"> technology, they each have their own implementation with slightly different requirements. The </w:t>
+      </w:r>
+      <w:proofErr w:type="spellStart"/>
+      <w:r>
+        <w:t>iBeacon</w:t>
+      </w:r>
+      <w:proofErr w:type="spellEnd"/>
+      <w:r>
+        <w:t xml:space="preserve"> API offered by </w:t>
+      </w:r>
+      <w:proofErr w:type="spellStart"/>
       <w:r>
         <w:t>RockMobile</w:t>
       </w:r>
-      <w:r>
-        <w:t xml:space="preserve"> abstracts the platform, allowing users to implement iBeacon support once and share the code across platforms.</w:t>
+      <w:proofErr w:type="spellEnd"/>
+      <w:r>
+        <w:t xml:space="preserve"> abstracts the platform, allowing users to implement </w:t>
+      </w:r>
+      <w:proofErr w:type="spellStart"/>
+      <w:r>
+        <w:t>iBeacon</w:t>
+      </w:r>
+      <w:proofErr w:type="spellEnd"/>
+      <w:r>
+        <w:t xml:space="preserve"> support once and share the code across platforms.</w:t>
       </w:r>
     </w:p>
     <w:p/>
@@ -376,15 +1179,33 @@
       <w:pPr>
         <w:pStyle w:val="Heading2"/>
       </w:pPr>
-      <w:bookmarkStart w:id="1" w:name="_Toc266604150"/>
+      <w:bookmarkStart w:id="2" w:name="_Toc274468287"/>
+      <w:proofErr w:type="spellStart"/>
       <w:r>
         <w:t>CoreLocation</w:t>
       </w:r>
-      <w:bookmarkEnd w:id="1"/>
-    </w:p>
-    <w:p>
-      <w:r>
-        <w:t xml:space="preserve">Core Location represents the namespace for items that utilize location-detection technologies, such as GPS, iBeacon and Wifi. </w:t>
+      <w:bookmarkEnd w:id="2"/>
+      <w:proofErr w:type="spellEnd"/>
+    </w:p>
+    <w:p>
+      <w:r>
+        <w:t xml:space="preserve">Core Location represents the namespace for items that utilize location-detection technologies, such as GPS, </w:t>
+      </w:r>
+      <w:proofErr w:type="spellStart"/>
+      <w:r>
+        <w:t>iBeacon</w:t>
+      </w:r>
+      <w:proofErr w:type="spellEnd"/>
+      <w:r>
+        <w:t xml:space="preserve"> and </w:t>
+      </w:r>
+      <w:proofErr w:type="spellStart"/>
+      <w:r>
+        <w:t>Wifi</w:t>
+      </w:r>
+      <w:proofErr w:type="spellEnd"/>
+      <w:r>
+        <w:t xml:space="preserve">. </w:t>
       </w:r>
     </w:p>
     <w:p/>
@@ -392,15 +1213,27 @@
       <w:pPr>
         <w:pStyle w:val="Heading3"/>
       </w:pPr>
-      <w:bookmarkStart w:id="2" w:name="_Toc266604151"/>
+      <w:bookmarkStart w:id="3" w:name="_Toc274468288"/>
+      <w:proofErr w:type="spellStart"/>
+      <w:proofErr w:type="gramStart"/>
       <w:r>
         <w:t>iBeacon</w:t>
       </w:r>
-      <w:bookmarkEnd w:id="2"/>
-    </w:p>
-    <w:p>
-      <w:r>
-        <w:t xml:space="preserve">This namespace contains technology that allows platform agnostic use of iBeacons. </w:t>
+      <w:bookmarkEnd w:id="3"/>
+      <w:proofErr w:type="spellEnd"/>
+      <w:proofErr w:type="gramEnd"/>
+    </w:p>
+    <w:p>
+      <w:r>
+        <w:t xml:space="preserve">This namespace contains technology that allows platform agnostic use of </w:t>
+      </w:r>
+      <w:proofErr w:type="spellStart"/>
+      <w:r>
+        <w:t>iBeacons</w:t>
+      </w:r>
+      <w:proofErr w:type="spellEnd"/>
+      <w:r>
+        <w:t xml:space="preserve">. </w:t>
       </w:r>
     </w:p>
     <w:p/>
@@ -414,35 +1247,102 @@
       <w:r>
         <w:t xml:space="preserve">Namespace: </w:t>
       </w:r>
+      <w:proofErr w:type="spellStart"/>
       <w:r>
         <w:t>RockMobile</w:t>
       </w:r>
       <w:r>
         <w:t>.CoreLocation.iBeacon</w:t>
       </w:r>
-    </w:p>
-    <w:p>
-      <w:r>
-        <w:t>Singleton: LocationManager.Instance</w:t>
-      </w:r>
+      <w:proofErr w:type="spellEnd"/>
+    </w:p>
+    <w:p>
+      <w:r>
+        <w:t xml:space="preserve">Singleton: </w:t>
+      </w:r>
+      <w:proofErr w:type="spellStart"/>
+      <w:r>
+        <w:t>LocationManager.Instance</w:t>
+      </w:r>
+      <w:proofErr w:type="spellEnd"/>
     </w:p>
     <w:p/>
     <w:p/>
     <w:p>
       <w:r>
-        <w:t>1. Create a new BeaconRegion containing the UUID of the iBeacons to monitor.</w:t>
-      </w:r>
-    </w:p>
-    <w:p>
-      <w:r>
-        <w:lastRenderedPageBreak/>
-        <w:t>2. Add callbacks to LocationManager for AddRegionEnteredEvent and/or AddDidRangeBeaconsEvent</w:t>
-      </w:r>
+        <w:t xml:space="preserve">1. Create a new </w:t>
+      </w:r>
+      <w:proofErr w:type="spellStart"/>
+      <w:r>
+        <w:t>BeaconRegion</w:t>
+      </w:r>
+      <w:proofErr w:type="spellEnd"/>
+      <w:r>
+        <w:t xml:space="preserve"> containing the UUID of the </w:t>
+      </w:r>
+      <w:proofErr w:type="spellStart"/>
+      <w:r>
+        <w:t>iBeacons</w:t>
+      </w:r>
+      <w:proofErr w:type="spellEnd"/>
+      <w:r>
+        <w:t xml:space="preserve"> to monitor.</w:t>
+      </w:r>
+    </w:p>
+    <w:p>
+      <w:r>
+        <w:t xml:space="preserve">2. Add callbacks to </w:t>
+      </w:r>
+      <w:proofErr w:type="spellStart"/>
+      <w:r>
+        <w:t>LocationManager</w:t>
+      </w:r>
+      <w:proofErr w:type="spellEnd"/>
+      <w:r>
+        <w:t xml:space="preserve"> for </w:t>
+      </w:r>
+      <w:proofErr w:type="spellStart"/>
+      <w:r>
+        <w:t>AddRegionEnteredEvent</w:t>
+      </w:r>
+      <w:proofErr w:type="spellEnd"/>
+      <w:r>
+        <w:t xml:space="preserve"> and/or </w:t>
+      </w:r>
+      <w:proofErr w:type="spellStart"/>
+      <w:r>
+        <w:t>AddDidRangeBeaconsEvent</w:t>
+      </w:r>
+      <w:proofErr w:type="spellEnd"/>
     </w:p>
     <w:p/>
     <w:p>
       <w:r>
-        <w:t>3. Call LocationManager’s StartMonitoring and StartRangingBeacons.</w:t>
+        <w:t xml:space="preserve">3. Call </w:t>
+      </w:r>
+      <w:proofErr w:type="spellStart"/>
+      <w:r>
+        <w:t>LocationManager’s</w:t>
+      </w:r>
+      <w:proofErr w:type="spellEnd"/>
+      <w:r>
+        <w:t xml:space="preserve"> </w:t>
+      </w:r>
+      <w:proofErr w:type="spellStart"/>
+      <w:r>
+        <w:t>StartMonitoring</w:t>
+      </w:r>
+      <w:proofErr w:type="spellEnd"/>
+      <w:r>
+        <w:t xml:space="preserve"> and </w:t>
+      </w:r>
+      <w:proofErr w:type="spellStart"/>
+      <w:r>
+        <w:t>StartRangingBeacons</w:t>
+      </w:r>
+      <w:proofErr w:type="spellEnd"/>
+      <w:r>
+        <w:t>.</w:t>
       </w:r>
     </w:p>
     <w:p/>
@@ -468,7 +1368,23 @@
         </w:numPr>
       </w:pPr>
       <w:r>
-        <w:t>In the MainActivity, derive from IBeaconConsumer.</w:t>
+        <w:t xml:space="preserve">In the </w:t>
+      </w:r>
+      <w:proofErr w:type="spellStart"/>
+      <w:r>
+        <w:t>MainActivity</w:t>
+      </w:r>
+      <w:proofErr w:type="spellEnd"/>
+      <w:r>
+        <w:t xml:space="preserve">, derive from </w:t>
+      </w:r>
+      <w:proofErr w:type="spellStart"/>
+      <w:r>
+        <w:t>IBeaconConsumer</w:t>
+      </w:r>
+      <w:proofErr w:type="spellEnd"/>
+      <w:r>
+        <w:t>.</w:t>
       </w:r>
     </w:p>
     <w:p>
@@ -492,7 +1408,39 @@
         </w:numPr>
       </w:pPr>
       <w:r>
-        <w:t>Cast LocationManager to DroidLocationManager and call BindIBeaconManager, passing the MainActivity’s ‘this’.</w:t>
+        <w:t xml:space="preserve">Cast </w:t>
+      </w:r>
+      <w:proofErr w:type="spellStart"/>
+      <w:r>
+        <w:t>LocationManager</w:t>
+      </w:r>
+      <w:proofErr w:type="spellEnd"/>
+      <w:r>
+        <w:t xml:space="preserve"> to </w:t>
+      </w:r>
+      <w:proofErr w:type="spellStart"/>
+      <w:r>
+        <w:t>DroidLocationManager</w:t>
+      </w:r>
+      <w:proofErr w:type="spellEnd"/>
+      <w:r>
+        <w:t xml:space="preserve"> and call </w:t>
+      </w:r>
+      <w:proofErr w:type="spellStart"/>
+      <w:r>
+        <w:t>BindIBeaconManager</w:t>
+      </w:r>
+      <w:proofErr w:type="spellEnd"/>
+      <w:r>
+        <w:t xml:space="preserve">, passing the </w:t>
+      </w:r>
+      <w:proofErr w:type="spellStart"/>
+      <w:r>
+        <w:t>MainActivity’s</w:t>
+      </w:r>
+      <w:proofErr w:type="spellEnd"/>
+      <w:r>
+        <w:t xml:space="preserve"> ‘this’.</w:t>
       </w:r>
     </w:p>
     <w:p/>
@@ -511,10 +1459,31 @@
         </w:numPr>
       </w:pPr>
       <w:r>
-        <w:t>Implement IBeaconConsumer’s “</w:t>
-      </w:r>
-      <w:r>
-        <w:t>public void OnIBeaconServiceConnect()</w:t>
+        <w:t xml:space="preserve">Implement </w:t>
+      </w:r>
+      <w:proofErr w:type="spellStart"/>
+      <w:r>
+        <w:t>IBeaconConsumer’s</w:t>
+      </w:r>
+      <w:proofErr w:type="spellEnd"/>
+      <w:r>
+        <w:t xml:space="preserve"> “</w:t>
+      </w:r>
+      <w:r>
+        <w:t>public void </w:t>
+      </w:r>
+      <w:proofErr w:type="spellStart"/>
+      <w:proofErr w:type="gramStart"/>
+      <w:r>
+        <w:t>OnIBeaconServiceConnect</w:t>
+      </w:r>
+      <w:proofErr w:type="spellEnd"/>
+      <w:r>
+        <w:t>(</w:t>
+      </w:r>
+      <w:proofErr w:type="gramEnd"/>
+      <w:r>
+        <w:t>)</w:t>
       </w:r>
       <w:r>
         <w:t>”</w:t>
@@ -524,9 +1493,19 @@
       <w:pPr>
         <w:ind w:left="1080"/>
       </w:pPr>
-      <w:r>
-        <w:t>and call DroidLocationManger.OnIBeaconServiceConnect</w:t>
-      </w:r>
+      <w:proofErr w:type="gramStart"/>
+      <w:r>
+        <w:t>and</w:t>
+      </w:r>
+      <w:proofErr w:type="gramEnd"/>
+      <w:r>
+        <w:t xml:space="preserve"> call </w:t>
+      </w:r>
+      <w:proofErr w:type="spellStart"/>
+      <w:r>
+        <w:t>DroidLocationManger.OnIBeaconServiceConnect</w:t>
+      </w:r>
+      <w:proofErr w:type="spellEnd"/>
     </w:p>
     <w:p>
       <w:pPr>
@@ -542,7 +1521,36 @@
         </w:numPr>
       </w:pPr>
       <w:r>
-        <w:t>Implement OnResume() and call DroidLocationManager::EnterForegroundMode()</w:t>
+        <w:t xml:space="preserve">Implement </w:t>
+      </w:r>
+      <w:proofErr w:type="spellStart"/>
+      <w:proofErr w:type="gramStart"/>
+      <w:r>
+        <w:t>OnResume</w:t>
+      </w:r>
+      <w:proofErr w:type="spellEnd"/>
+      <w:r>
+        <w:t>(</w:t>
+      </w:r>
+      <w:proofErr w:type="gramEnd"/>
+      <w:r>
+        <w:t xml:space="preserve">) and call </w:t>
+      </w:r>
+      <w:proofErr w:type="spellStart"/>
+      <w:r>
+        <w:t>DroidLocationManager</w:t>
+      </w:r>
+      <w:proofErr w:type="spellEnd"/>
+      <w:r>
+        <w:t>::</w:t>
+      </w:r>
+      <w:proofErr w:type="spellStart"/>
+      <w:r>
+        <w:t>EnterForegroundMode</w:t>
+      </w:r>
+      <w:proofErr w:type="spellEnd"/>
+      <w:r>
+        <w:t>()</w:t>
       </w:r>
     </w:p>
     <w:p>
@@ -560,7 +1568,20 @@
         </w:numPr>
       </w:pPr>
       <w:r>
-        <w:t>Implement OnStop() and call</w:t>
+        <w:t xml:space="preserve">Implement </w:t>
+      </w:r>
+      <w:proofErr w:type="spellStart"/>
+      <w:proofErr w:type="gramStart"/>
+      <w:r>
+        <w:t>OnStop</w:t>
+      </w:r>
+      <w:proofErr w:type="spellEnd"/>
+      <w:r>
+        <w:t>(</w:t>
+      </w:r>
+      <w:proofErr w:type="gramEnd"/>
+      <w:r>
+        <w:t>) and call</w:t>
       </w:r>
     </w:p>
     <w:p>
@@ -568,8 +1589,23 @@
         <w:pStyle w:val="ListParagraph"/>
         <w:ind w:left="1080"/>
       </w:pPr>
-      <w:r>
-        <w:t>DroidLocationManager::EnterBackgroundMode()</w:t>
+      <w:proofErr w:type="spellStart"/>
+      <w:r>
+        <w:t>DroidLocationManager</w:t>
+      </w:r>
+      <w:proofErr w:type="spellEnd"/>
+      <w:proofErr w:type="gramStart"/>
+      <w:r>
+        <w:t>::</w:t>
+      </w:r>
+      <w:proofErr w:type="spellStart"/>
+      <w:proofErr w:type="gramEnd"/>
+      <w:r>
+        <w:t>EnterBackgroundMode</w:t>
+      </w:r>
+      <w:proofErr w:type="spellEnd"/>
+      <w:r>
+        <w:t>()</w:t>
       </w:r>
     </w:p>
     <w:p>
@@ -587,7 +1623,20 @@
         </w:numPr>
       </w:pPr>
       <w:r>
-        <w:t>Implement OnDestroy() and call</w:t>
+        <w:t xml:space="preserve">Implement </w:t>
+      </w:r>
+      <w:proofErr w:type="spellStart"/>
+      <w:proofErr w:type="gramStart"/>
+      <w:r>
+        <w:t>OnDestroy</w:t>
+      </w:r>
+      <w:proofErr w:type="spellEnd"/>
+      <w:r>
+        <w:t>(</w:t>
+      </w:r>
+      <w:proofErr w:type="gramEnd"/>
+      <w:r>
+        <w:t>) and call</w:t>
       </w:r>
     </w:p>
     <w:p>
@@ -595,8 +1644,23 @@
         <w:pStyle w:val="ListParagraph"/>
         <w:ind w:left="1080"/>
       </w:pPr>
-      <w:r>
-        <w:t>DroidLocationManager::UnBindIBeaconManager()</w:t>
+      <w:proofErr w:type="spellStart"/>
+      <w:r>
+        <w:t>DroidLocationManager</w:t>
+      </w:r>
+      <w:proofErr w:type="spellEnd"/>
+      <w:proofErr w:type="gramStart"/>
+      <w:r>
+        <w:t>::</w:t>
+      </w:r>
+      <w:proofErr w:type="spellStart"/>
+      <w:proofErr w:type="gramEnd"/>
+      <w:r>
+        <w:t>UnBindIBeaconManager</w:t>
+      </w:r>
+      <w:proofErr w:type="spellEnd"/>
+      <w:r>
+        <w:t>()</w:t>
       </w:r>
     </w:p>
     <w:p/>
@@ -617,7 +1681,15 @@
         </w:numPr>
       </w:pPr>
       <w:r>
-        <w:t>Create a main Application class that derives from both Application and IBootstrapNotifier.</w:t>
+        <w:t xml:space="preserve">Create a main Application class that derives from both Application and </w:t>
+      </w:r>
+      <w:proofErr w:type="spellStart"/>
+      <w:r>
+        <w:t>IBootstrapNotifier</w:t>
+      </w:r>
+      <w:proofErr w:type="spellEnd"/>
+      <w:r>
+        <w:t>.</w:t>
       </w:r>
     </w:p>
     <w:p>
@@ -629,7 +1701,15 @@
         </w:numPr>
       </w:pPr>
       <w:r>
-        <w:t>For Xamarin to consider your Application that main application,</w:t>
+        <w:t xml:space="preserve">For </w:t>
+      </w:r>
+      <w:proofErr w:type="spellStart"/>
+      <w:r>
+        <w:t>Xamarin</w:t>
+      </w:r>
+      <w:proofErr w:type="spellEnd"/>
+      <w:r>
+        <w:t xml:space="preserve"> to consider your Application that main application,</w:t>
       </w:r>
     </w:p>
     <w:p>
@@ -637,8 +1717,13 @@
         <w:pStyle w:val="ListParagraph"/>
         <w:ind w:left="1880"/>
       </w:pPr>
-      <w:r>
-        <w:t>override the standard constructor and call the base. Additionally, add the Application attribute.</w:t>
+      <w:proofErr w:type="gramStart"/>
+      <w:r>
+        <w:t>override</w:t>
+      </w:r>
+      <w:proofErr w:type="gramEnd"/>
+      <w:r>
+        <w:t xml:space="preserve"> the standard constructor and call the base. Additionally, add the Application attribute.</w:t>
       </w:r>
     </w:p>
     <w:p>
@@ -650,7 +1735,15 @@
         </w:numPr>
       </w:pPr>
       <w:r>
-        <w:t>Create a RegionBootstrap for any UUID that should be scanned.</w:t>
+        <w:t xml:space="preserve">Create a </w:t>
+      </w:r>
+      <w:proofErr w:type="spellStart"/>
+      <w:r>
+        <w:t>RegionBootstrap</w:t>
+      </w:r>
+      <w:proofErr w:type="spellEnd"/>
+      <w:r>
+        <w:t xml:space="preserve"> for any UUID that should be scanned.</w:t>
       </w:r>
     </w:p>
     <w:p>
@@ -662,7 +1755,28 @@
         </w:numPr>
       </w:pPr>
       <w:r>
-        <w:t>In OnCreate(), allocate a region for the UUID that should be scanned, and pass it as an argument to a newly created RegionBootstrap object.</w:t>
+        <w:t xml:space="preserve">In </w:t>
+      </w:r>
+      <w:proofErr w:type="spellStart"/>
+      <w:proofErr w:type="gramStart"/>
+      <w:r>
+        <w:t>OnCreate</w:t>
+      </w:r>
+      <w:proofErr w:type="spellEnd"/>
+      <w:r>
+        <w:t>(</w:t>
+      </w:r>
+      <w:proofErr w:type="gramEnd"/>
+      <w:r>
+        <w:t xml:space="preserve">), allocate a region for the UUID that should be scanned, and pass it as an argument to a newly created </w:t>
+      </w:r>
+      <w:proofErr w:type="spellStart"/>
+      <w:r>
+        <w:t>RegionBootstrap</w:t>
+      </w:r>
+      <w:proofErr w:type="spellEnd"/>
+      <w:r>
+        <w:t xml:space="preserve"> object.</w:t>
       </w:r>
     </w:p>
     <w:p>
@@ -677,7 +1791,23 @@
         <w:t xml:space="preserve">To control background scan time, </w:t>
       </w:r>
       <w:r>
-        <w:t>get the IBeaconManager Instance in OnCreate, and set the background scan time and frequency.</w:t>
+        <w:t xml:space="preserve">get the </w:t>
+      </w:r>
+      <w:proofErr w:type="spellStart"/>
+      <w:r>
+        <w:t>IBeaconManager</w:t>
+      </w:r>
+      <w:proofErr w:type="spellEnd"/>
+      <w:r>
+        <w:t xml:space="preserve"> Instance in </w:t>
+      </w:r>
+      <w:proofErr w:type="spellStart"/>
+      <w:r>
+        <w:t>OnCreate</w:t>
+      </w:r>
+      <w:proofErr w:type="spellEnd"/>
+      <w:r>
+        <w:t>, and set the background scan time and frequency.</w:t>
       </w:r>
     </w:p>
     <w:p>
@@ -698,7 +1828,15 @@
         <w:ind w:left="1440"/>
       </w:pPr>
       <w:r>
-        <w:t>Implemented via a bootstrapper service that is launched with your application. The user must reboot, plug in, or unplug their device to start the service.</w:t>
+        <w:t xml:space="preserve">Implemented via a </w:t>
+      </w:r>
+      <w:proofErr w:type="spellStart"/>
+      <w:r>
+        <w:t>bootstrapper</w:t>
+      </w:r>
+      <w:proofErr w:type="spellEnd"/>
+      <w:r>
+        <w:t xml:space="preserve"> service that is launched with your application. The user must reboot, plug in, or unplug their device to start the service.</w:t>
       </w:r>
     </w:p>
     <w:p/>
@@ -728,8 +1866,13 @@
       <w:pPr>
         <w:ind w:left="720"/>
       </w:pPr>
-      <w:r>
-        <w:t>BeaconRegion: Defines the UUID, and optionally Major, Minor values to “Range”.</w:t>
+      <w:proofErr w:type="spellStart"/>
+      <w:r>
+        <w:t>BeaconRegion</w:t>
+      </w:r>
+      <w:proofErr w:type="spellEnd"/>
+      <w:r>
+        <w:t>: Defines the UUID, and optionally Major, Minor values to “Range”.</w:t>
       </w:r>
     </w:p>
     <w:p>
@@ -741,8 +1884,21 @@
       <w:pPr>
         <w:ind w:left="720"/>
       </w:pPr>
-      <w:r>
-        <w:t>RegionEventArgs: Contains the BeaconRegion of the region that was entered/exited.</w:t>
+      <w:proofErr w:type="spellStart"/>
+      <w:r>
+        <w:t>RegionEventArgs</w:t>
+      </w:r>
+      <w:proofErr w:type="spellEnd"/>
+      <w:r>
+        <w:t xml:space="preserve">: Contains the </w:t>
+      </w:r>
+      <w:proofErr w:type="spellStart"/>
+      <w:r>
+        <w:t>BeaconRegion</w:t>
+      </w:r>
+      <w:proofErr w:type="spellEnd"/>
+      <w:r>
+        <w:t xml:space="preserve"> of the region that was entered/exited.</w:t>
       </w:r>
     </w:p>
     <w:p>
@@ -754,8 +1910,21 @@
       <w:pPr>
         <w:ind w:left="720"/>
       </w:pPr>
-      <w:r>
-        <w:t>RegionBeaconRangedEventArgs: Contains the BeaconRegion and associated Beacons that were “ranged”. (Meaning they were within the maximum distance to be discovered.)</w:t>
+      <w:proofErr w:type="spellStart"/>
+      <w:r>
+        <w:t>RegionBeaconRangedEventArgs</w:t>
+      </w:r>
+      <w:proofErr w:type="spellEnd"/>
+      <w:r>
+        <w:t xml:space="preserve">: Contains the </w:t>
+      </w:r>
+      <w:proofErr w:type="spellStart"/>
+      <w:r>
+        <w:t>BeaconRegion</w:t>
+      </w:r>
+      <w:proofErr w:type="spellEnd"/>
+      <w:r>
+        <w:t xml:space="preserve"> and associated Beacons that were “ranged”. (Meaning they were within the maximum distance to be discovered.)</w:t>
       </w:r>
     </w:p>
     <w:p>
@@ -767,8 +1936,21 @@
       <w:pPr>
         <w:ind w:left="720"/>
       </w:pPr>
-      <w:r>
-        <w:t>LocationManager: The “core” object used for negotiating with the iBeaon technology.</w:t>
+      <w:proofErr w:type="spellStart"/>
+      <w:r>
+        <w:t>LocationManager</w:t>
+      </w:r>
+      <w:proofErr w:type="spellEnd"/>
+      <w:r>
+        <w:t xml:space="preserve">: The “core” object used for negotiating with the </w:t>
+      </w:r>
+      <w:proofErr w:type="spellStart"/>
+      <w:r>
+        <w:t>iBeaon</w:t>
+      </w:r>
+      <w:proofErr w:type="spellEnd"/>
+      <w:r>
+        <w:t xml:space="preserve"> technology.</w:t>
       </w:r>
     </w:p>
     <w:p>
@@ -803,15 +1985,29 @@
       </w:pPr>
       <w:r>
         <w:tab/>
-        <w:t xml:space="preserve">iBeacon.cs – This implements the abstracted interface that end-users </w:t>
+      </w:r>
+      <w:proofErr w:type="spellStart"/>
+      <w:proofErr w:type="gramStart"/>
+      <w:r>
+        <w:t>iBeacon.cs</w:t>
+      </w:r>
+      <w:proofErr w:type="spellEnd"/>
+      <w:proofErr w:type="gramEnd"/>
+      <w:r>
+        <w:t xml:space="preserve"> – This implements the abstracted interface that end-users </w:t>
       </w:r>
     </w:p>
     <w:p>
       <w:pPr>
         <w:ind w:left="720" w:firstLine="720"/>
       </w:pPr>
-      <w:r>
-        <w:t>should use.</w:t>
+      <w:proofErr w:type="gramStart"/>
+      <w:r>
+        <w:t>should</w:t>
+      </w:r>
+      <w:proofErr w:type="gramEnd"/>
+      <w:r>
+        <w:t xml:space="preserve"> use.</w:t>
       </w:r>
     </w:p>
     <w:p>
@@ -828,8 +2024,34 @@
       <w:pPr>
         <w:ind w:left="720" w:firstLine="720"/>
       </w:pPr>
-      <w:r>
-        <w:t xml:space="preserve">iOS_iBeacon.cs – This implements the iOS iBeacon API. </w:t>
+      <w:proofErr w:type="spellStart"/>
+      <w:proofErr w:type="gramStart"/>
+      <w:r>
+        <w:t>iOS</w:t>
+      </w:r>
+      <w:proofErr w:type="gramEnd"/>
+      <w:r>
+        <w:t>_iBeacon.cs</w:t>
+      </w:r>
+      <w:proofErr w:type="spellEnd"/>
+      <w:r>
+        <w:t xml:space="preserve"> – This implements the </w:t>
+      </w:r>
+      <w:proofErr w:type="spellStart"/>
+      <w:r>
+        <w:t>iOS</w:t>
+      </w:r>
+      <w:proofErr w:type="spellEnd"/>
+      <w:r>
+        <w:t xml:space="preserve"> </w:t>
+      </w:r>
+      <w:proofErr w:type="spellStart"/>
+      <w:r>
+        <w:t>iBeacon</w:t>
+      </w:r>
+      <w:proofErr w:type="spellEnd"/>
+      <w:r>
+        <w:t xml:space="preserve"> API. </w:t>
       </w:r>
     </w:p>
     <w:p>
@@ -837,23 +2059,62 @@
         <w:ind w:left="720" w:firstLine="720"/>
       </w:pPr>
       <w:r>
-        <w:t xml:space="preserve">Apple’s CoreLocation framework contains CLLocationManager and </w:t>
+        <w:t xml:space="preserve">Apple’s </w:t>
+      </w:r>
+      <w:proofErr w:type="spellStart"/>
+      <w:r>
+        <w:t>CoreLocation</w:t>
+      </w:r>
+      <w:proofErr w:type="spellEnd"/>
+      <w:r>
+        <w:t xml:space="preserve"> framework contains </w:t>
+      </w:r>
+      <w:proofErr w:type="spellStart"/>
+      <w:r>
+        <w:t>CLLocationManager</w:t>
+      </w:r>
+      <w:proofErr w:type="spellEnd"/>
+      <w:r>
+        <w:t xml:space="preserve"> and </w:t>
       </w:r>
     </w:p>
     <w:p>
       <w:pPr>
         <w:ind w:left="720" w:firstLine="720"/>
       </w:pPr>
-      <w:r>
-        <w:t xml:space="preserve">dependent classes. For the most part, iBeacon is a simple wrapper for </w:t>
+      <w:proofErr w:type="gramStart"/>
+      <w:r>
+        <w:t>dependent</w:t>
+      </w:r>
+      <w:proofErr w:type="gramEnd"/>
+      <w:r>
+        <w:t xml:space="preserve"> classes. For the most part, </w:t>
+      </w:r>
+      <w:proofErr w:type="spellStart"/>
+      <w:r>
+        <w:t>iBeacon</w:t>
+      </w:r>
+      <w:proofErr w:type="spellEnd"/>
+      <w:r>
+        <w:t xml:space="preserve"> is a simple wrapper for </w:t>
       </w:r>
     </w:p>
     <w:p>
       <w:pPr>
         <w:ind w:left="720" w:firstLine="720"/>
       </w:pPr>
-      <w:r>
-        <w:t>iOS_iBeacon.</w:t>
+      <w:proofErr w:type="spellStart"/>
+      <w:proofErr w:type="gramStart"/>
+      <w:r>
+        <w:t>iOS</w:t>
+      </w:r>
+      <w:proofErr w:type="gramEnd"/>
+      <w:r>
+        <w:t>_iBeacon</w:t>
+      </w:r>
+      <w:proofErr w:type="spellEnd"/>
+      <w:r>
+        <w:t>.</w:t>
       </w:r>
     </w:p>
     <w:p>
@@ -870,17 +2131,48 @@
       <w:pPr>
         <w:ind w:left="1440"/>
       </w:pPr>
-      <w:r>
-        <w:t xml:space="preserve">Droid_iBeacon.cs – </w:t>
-      </w:r>
-      <w:r>
-        <w:t xml:space="preserve">Because Android SDK doesn’t offer an “iBeacon” API, </w:t>
-      </w:r>
+      <w:proofErr w:type="spellStart"/>
+      <w:r>
+        <w:t>Droid_iBeacon.cs</w:t>
+      </w:r>
+      <w:proofErr w:type="spellEnd"/>
+      <w:r>
+        <w:t xml:space="preserve"> – </w:t>
+      </w:r>
+      <w:r>
+        <w:t>Because Android SDK doesn’t offer an “</w:t>
+      </w:r>
+      <w:proofErr w:type="spellStart"/>
+      <w:r>
+        <w:t>iBeacon</w:t>
+      </w:r>
+      <w:proofErr w:type="spellEnd"/>
+      <w:r>
+        <w:t xml:space="preserve">” API, </w:t>
+      </w:r>
+      <w:proofErr w:type="spellStart"/>
       <w:r>
         <w:t>RockMobile</w:t>
       </w:r>
-      <w:r>
-        <w:t xml:space="preserve"> uses RadiusNetwork’s SDK for Android. This mimics most of the functionality of the iOS implementation.</w:t>
+      <w:proofErr w:type="spellEnd"/>
+      <w:r>
+        <w:t xml:space="preserve"> uses </w:t>
+      </w:r>
+      <w:proofErr w:type="spellStart"/>
+      <w:r>
+        <w:t>RadiusNetwork’s</w:t>
+      </w:r>
+      <w:proofErr w:type="spellEnd"/>
+      <w:r>
+        <w:t xml:space="preserve"> SDK for Android. This mimics most of the functionality of the </w:t>
+      </w:r>
+      <w:proofErr w:type="spellStart"/>
+      <w:r>
+        <w:t>iOS</w:t>
+      </w:r>
+      <w:proofErr w:type="spellEnd"/>
+      <w:r>
+        <w:t xml:space="preserve"> implementation.</w:t>
       </w:r>
     </w:p>
     <w:p>
@@ -893,15 +2185,41 @@
         <w:ind w:left="1440"/>
       </w:pPr>
       <w:r>
-        <w:t xml:space="preserve">Because Android  concepts such as ‘Binding’ objects, several additional features had to be added to the Android implementation. These are of course hidden from the iBeacon abstracted API, but include: </w:t>
+        <w:t xml:space="preserve">Because </w:t>
+      </w:r>
+      <w:proofErr w:type="gramStart"/>
+      <w:r>
+        <w:t>Android  concepts</w:t>
+      </w:r>
+      <w:proofErr w:type="gramEnd"/>
+      <w:r>
+        <w:t xml:space="preserve"> such as ‘Binding’ objects, several additional features had to be added to the Android implementation. These are of course hidden from the </w:t>
+      </w:r>
+      <w:proofErr w:type="spellStart"/>
+      <w:r>
+        <w:t>iBeacon</w:t>
+      </w:r>
+      <w:proofErr w:type="spellEnd"/>
+      <w:r>
+        <w:t xml:space="preserve"> abstracted API, but include: </w:t>
       </w:r>
     </w:p>
     <w:p>
       <w:pPr>
         <w:ind w:left="1440"/>
       </w:pPr>
-      <w:r>
-        <w:t>OnIBeaconServiceConnect() callback once Binding is finished</w:t>
+      <w:proofErr w:type="spellStart"/>
+      <w:proofErr w:type="gramStart"/>
+      <w:r>
+        <w:t>OnIBeaconServiceConnect</w:t>
+      </w:r>
+      <w:proofErr w:type="spellEnd"/>
+      <w:r>
+        <w:t>(</w:t>
+      </w:r>
+      <w:proofErr w:type="gramEnd"/>
+      <w:r>
+        <w:t>) callback once Binding is finished</w:t>
       </w:r>
     </w:p>
     <w:p>
@@ -921,7 +2239,7 @@
       <w:pPr>
         <w:pStyle w:val="Heading2"/>
       </w:pPr>
-      <w:bookmarkStart w:id="3" w:name="_Toc266604152"/>
+      <w:bookmarkStart w:id="4" w:name="_Toc274468289"/>
       <w:r>
         <w:t>Ne</w:t>
       </w:r>
@@ -931,7 +2249,7 @@
       <w:r>
         <w:t>work</w:t>
       </w:r>
-      <w:bookmarkEnd w:id="3"/>
+      <w:bookmarkEnd w:id="4"/>
     </w:p>
     <w:p>
       <w:r>
@@ -943,9 +2261,13 @@
       <w:pPr>
         <w:pStyle w:val="Heading3"/>
       </w:pPr>
+      <w:bookmarkStart w:id="5" w:name="_Toc274468290"/>
+      <w:proofErr w:type="spellStart"/>
       <w:r>
         <w:t>HttpWebRequest</w:t>
       </w:r>
+      <w:bookmarkEnd w:id="5"/>
+      <w:proofErr w:type="spellEnd"/>
     </w:p>
     <w:p>
       <w:r>
@@ -954,20 +2276,1565 @@
       <w:r>
         <w:t xml:space="preserve"> quick access for retrieving data from http sockets.</w:t>
       </w:r>
-      <w:bookmarkStart w:id="4" w:name="_GoBack"/>
-      <w:bookmarkEnd w:id="4"/>
+    </w:p>
+    <w:p>
+      <w:pPr>
+        <w:pStyle w:val="Heading2"/>
+      </w:pPr>
+      <w:bookmarkStart w:id="6" w:name="_Toc274468291"/>
+      <w:r>
+        <w:t>Math</w:t>
+      </w:r>
+      <w:bookmarkEnd w:id="6"/>
+    </w:p>
+    <w:p>
+      <w:r>
+        <w:t>Math provides helper functions for basic algebraic calculations.</w:t>
+      </w:r>
     </w:p>
     <w:p/>
     <w:p>
       <w:pPr>
+        <w:pStyle w:val="Heading2"/>
+      </w:pPr>
+      <w:bookmarkStart w:id="7" w:name="_Toc274468292"/>
+      <w:proofErr w:type="spellStart"/>
+      <w:r>
+        <w:t>PlatformCommon</w:t>
+      </w:r>
+      <w:bookmarkEnd w:id="7"/>
+      <w:proofErr w:type="spellEnd"/>
+    </w:p>
+    <w:p>
+      <w:r>
+        <w:t xml:space="preserve">Provides platform specific functionality for common tasks. </w:t>
+      </w:r>
+    </w:p>
+    <w:p>
+      <w:pPr>
+        <w:rPr>
+          <w:b/>
+        </w:rPr>
+      </w:pPr>
+      <w:r>
+        <w:rPr>
+          <w:b/>
+        </w:rPr>
+        <w:t xml:space="preserve">Code in </w:t>
+      </w:r>
+      <w:proofErr w:type="spellStart"/>
+      <w:r>
+        <w:rPr>
+          <w:b/>
+        </w:rPr>
+        <w:t>PlatformCommon</w:t>
+      </w:r>
+      <w:proofErr w:type="spellEnd"/>
+      <w:r>
+        <w:rPr>
+          <w:b/>
+        </w:rPr>
+        <w:t xml:space="preserve"> should only be called in platform specific areas of code.</w:t>
+      </w:r>
+    </w:p>
+    <w:p>
+      <w:pPr>
+        <w:rPr>
+          <w:b/>
+        </w:rPr>
+      </w:pPr>
+    </w:p>
+    <w:p>
+      <w:r>
+        <w:t>Usage:</w:t>
+      </w:r>
+    </w:p>
+    <w:p>
+      <w:r>
+        <w:t xml:space="preserve">Namespace: </w:t>
+      </w:r>
+      <w:proofErr w:type="spellStart"/>
+      <w:r>
+        <w:t>Rock.Mobile.PlatformCommon</w:t>
+      </w:r>
+      <w:proofErr w:type="spellEnd"/>
+    </w:p>
+    <w:p>
+      <w:r>
+        <w:t>Usage: Depends on the object.</w:t>
+      </w:r>
+    </w:p>
+    <w:p/>
+    <w:p>
+      <w:pPr>
+        <w:pStyle w:val="Heading3"/>
+      </w:pPr>
+      <w:bookmarkStart w:id="8" w:name="_Toc274468293"/>
+      <w:proofErr w:type="spellStart"/>
+      <w:proofErr w:type="gramStart"/>
+      <w:r>
+        <w:t>i</w:t>
+      </w:r>
+      <w:r>
+        <w:t>OS</w:t>
+      </w:r>
+      <w:bookmarkEnd w:id="8"/>
+      <w:proofErr w:type="spellEnd"/>
+      <w:proofErr w:type="gramEnd"/>
+    </w:p>
+    <w:p>
+      <w:r>
+        <w:t>Methods:</w:t>
+      </w:r>
+    </w:p>
+    <w:p>
+      <w:proofErr w:type="spellStart"/>
+      <w:r>
+        <w:t>UIFont</w:t>
+      </w:r>
+      <w:proofErr w:type="spellEnd"/>
+      <w:r>
+        <w:t xml:space="preserve"> </w:t>
+      </w:r>
+      <w:proofErr w:type="spellStart"/>
+      <w:r>
+        <w:t>LoadFontDynamic</w:t>
+      </w:r>
+      <w:proofErr w:type="spellEnd"/>
+      <w:proofErr w:type="gramStart"/>
+      <w:r>
+        <w:t>( string</w:t>
+      </w:r>
+      <w:proofErr w:type="gramEnd"/>
+      <w:r>
+        <w:t xml:space="preserve"> name, float </w:t>
+      </w:r>
+      <w:proofErr w:type="spellStart"/>
+      <w:r>
+        <w:t>fontSize</w:t>
+      </w:r>
+      <w:proofErr w:type="spellEnd"/>
+      <w:r>
+        <w:t xml:space="preserve"> )</w:t>
+      </w:r>
+    </w:p>
+    <w:p>
+      <w:pPr>
+        <w:ind w:firstLine="720"/>
+      </w:pPr>
+      <w:proofErr w:type="spellStart"/>
+      <w:r>
+        <w:t>Desc</w:t>
+      </w:r>
+      <w:proofErr w:type="spellEnd"/>
+      <w:r>
+        <w:t xml:space="preserve">: </w:t>
+      </w:r>
+      <w:r>
+        <w:t>Loads a font from the application’s asset bundle.</w:t>
+      </w:r>
+    </w:p>
+    <w:p>
+      <w:pPr>
+        <w:ind w:firstLine="720"/>
+      </w:pPr>
+      <w:r>
+        <w:t xml:space="preserve">Returns: </w:t>
+      </w:r>
+      <w:r>
+        <w:t xml:space="preserve">A reference to the loaded font. </w:t>
+      </w:r>
+    </w:p>
+    <w:p>
+      <w:pPr>
+        <w:ind w:firstLine="720"/>
+      </w:pPr>
+      <w:r>
+        <w:t xml:space="preserve">Throws: </w:t>
+      </w:r>
+      <w:proofErr w:type="spellStart"/>
+      <w:r>
+        <w:t>NSErrorException</w:t>
+      </w:r>
+      <w:proofErr w:type="spellEnd"/>
+      <w:r>
+        <w:t xml:space="preserve"> on any error.</w:t>
+      </w:r>
+    </w:p>
+    <w:p>
+      <w:pPr>
+        <w:ind w:firstLine="720"/>
+      </w:pPr>
+      <w:r>
+        <w:t xml:space="preserve">Arguments: </w:t>
+      </w:r>
+    </w:p>
+    <w:p>
+      <w:pPr>
+        <w:ind w:firstLine="720"/>
+      </w:pPr>
+      <w:r>
+        <w:tab/>
+        <w:t xml:space="preserve">Name – The name of the font file to load, </w:t>
+      </w:r>
+      <w:r>
+        <w:rPr>
+          <w:b/>
+        </w:rPr>
+        <w:t>excluding the extension.</w:t>
+      </w:r>
+      <w:r>
+        <w:t xml:space="preserve"> </w:t>
+      </w:r>
+    </w:p>
+    <w:p>
+      <w:r>
+        <w:tab/>
+      </w:r>
+      <w:r>
+        <w:tab/>
+      </w:r>
+      <w:proofErr w:type="spellStart"/>
+      <w:r>
+        <w:t>FontSize</w:t>
+      </w:r>
+      <w:proofErr w:type="spellEnd"/>
+      <w:r>
+        <w:t xml:space="preserve"> – The point size to load for the font.</w:t>
+      </w:r>
+    </w:p>
+    <w:p/>
+    <w:p/>
+    <w:p>
+      <w:pPr>
+        <w:pStyle w:val="Heading3"/>
+      </w:pPr>
+      <w:bookmarkStart w:id="9" w:name="_Toc274468294"/>
+      <w:r>
+        <w:t>Droid</w:t>
+      </w:r>
+      <w:bookmarkEnd w:id="9"/>
+    </w:p>
+    <w:p>
+      <w:r>
+        <w:t>Members:</w:t>
+      </w:r>
+    </w:p>
+    <w:p>
+      <w:r>
+        <w:t xml:space="preserve">Public static </w:t>
+      </w:r>
+      <w:proofErr w:type="spellStart"/>
+      <w:r>
+        <w:t>Android.Content.Context</w:t>
+      </w:r>
+      <w:proofErr w:type="spellEnd"/>
+      <w:r>
+        <w:t xml:space="preserve"> Context</w:t>
+      </w:r>
+    </w:p>
+    <w:p>
+      <w:r>
+        <w:tab/>
+        <w:t>Should be set in the primary Android Activity as soon as possible.</w:t>
+      </w:r>
+    </w:p>
+    <w:p>
+      <w:r>
+        <w:tab/>
+        <w:t xml:space="preserve">Allows </w:t>
+      </w:r>
+      <w:proofErr w:type="spellStart"/>
+      <w:r>
+        <w:t>Rock.Mobile</w:t>
+      </w:r>
+      <w:proofErr w:type="spellEnd"/>
+      <w:r>
+        <w:t xml:space="preserve"> Android code to access the application’s context.</w:t>
+      </w:r>
+    </w:p>
+    <w:p/>
+    <w:p>
+      <w:r>
+        <w:t>Methods:</w:t>
+      </w:r>
+    </w:p>
+    <w:p>
+      <w:r>
+        <w:t xml:space="preserve">Public static Bitmap </w:t>
+      </w:r>
+      <w:proofErr w:type="spellStart"/>
+      <w:proofErr w:type="gramStart"/>
+      <w:r>
+        <w:t>ApplyMaskToBitmap</w:t>
+      </w:r>
+      <w:proofErr w:type="spellEnd"/>
+      <w:r>
+        <w:t>(</w:t>
+      </w:r>
+      <w:proofErr w:type="gramEnd"/>
+      <w:r>
+        <w:t>Bitmap image, Bitmap mask)</w:t>
+      </w:r>
+    </w:p>
+    <w:p>
+      <w:r>
+        <w:tab/>
+      </w:r>
+      <w:proofErr w:type="spellStart"/>
+      <w:r>
+        <w:t>Desc</w:t>
+      </w:r>
+      <w:proofErr w:type="spellEnd"/>
+      <w:r>
+        <w:t xml:space="preserve">: Returns a new bitmap </w:t>
+      </w:r>
+      <w:r>
+        <w:t>with image applied only where mask allows.</w:t>
+      </w:r>
+    </w:p>
+    <w:p>
+      <w:r>
+        <w:tab/>
+        <w:t>Returns: A new bitmap</w:t>
+      </w:r>
+    </w:p>
+    <w:p>
+      <w:r>
+        <w:tab/>
+        <w:t xml:space="preserve">Arguments: </w:t>
+      </w:r>
+    </w:p>
+    <w:p>
+      <w:r>
+        <w:tab/>
+      </w:r>
+      <w:r>
+        <w:tab/>
+        <w:t>Image – The source image</w:t>
+      </w:r>
+    </w:p>
+    <w:p>
+      <w:r>
+        <w:tab/>
+      </w:r>
+      <w:r>
+        <w:tab/>
+        <w:t>Mask – The image to use as a mask</w:t>
+      </w:r>
+    </w:p>
+    <w:p/>
+    <w:p>
+      <w:pPr>
+        <w:pStyle w:val="Heading3"/>
+      </w:pPr>
+      <w:bookmarkStart w:id="10" w:name="_Toc274468295"/>
+      <w:proofErr w:type="spellStart"/>
+      <w:r>
+        <w:t>DroidFontManager</w:t>
+      </w:r>
+      <w:bookmarkEnd w:id="10"/>
+      <w:proofErr w:type="spellEnd"/>
+    </w:p>
+    <w:p>
+      <w:r>
+        <w:t xml:space="preserve">Provides a central place to load and store fonts loaded dynamically on Android. </w:t>
+      </w:r>
+    </w:p>
+    <w:p/>
+    <w:p>
+      <w:r>
+        <w:t>This is important because creating a font from an asset is a time consuming process.</w:t>
+      </w:r>
+    </w:p>
+    <w:p>
+      <w:r>
+        <w:t xml:space="preserve">Using the manager, if the font is already loaded, a reference to it is simply returned rather than loading it again, cutting down on memory and </w:t>
+      </w:r>
+      <w:proofErr w:type="spellStart"/>
+      <w:proofErr w:type="gramStart"/>
+      <w:r>
+        <w:t>cpu</w:t>
+      </w:r>
+      <w:proofErr w:type="spellEnd"/>
+      <w:proofErr w:type="gramEnd"/>
+      <w:r>
+        <w:t xml:space="preserve"> time.</w:t>
+      </w:r>
+    </w:p>
+    <w:p/>
+    <w:p>
+      <w:r>
+        <w:t>Usage:</w:t>
+      </w:r>
+    </w:p>
+    <w:p>
+      <w:r>
+        <w:t xml:space="preserve">Namespace: </w:t>
+      </w:r>
+      <w:proofErr w:type="spellStart"/>
+      <w:r>
+        <w:t>Rock.Mobile.PlatformCommon</w:t>
+      </w:r>
+      <w:proofErr w:type="spellEnd"/>
+    </w:p>
+    <w:p>
+      <w:r>
+        <w:t xml:space="preserve">Singleton: </w:t>
+      </w:r>
+      <w:proofErr w:type="spellStart"/>
+      <w:r>
+        <w:t>DroidFontManager.Instance</w:t>
+      </w:r>
+      <w:proofErr w:type="spellEnd"/>
+    </w:p>
+    <w:p/>
+    <w:p>
+      <w:r>
+        <w:t>Methods:</w:t>
+      </w:r>
+    </w:p>
+    <w:p>
+      <w:r>
+        <w:t xml:space="preserve">Public Typeface </w:t>
+      </w:r>
+      <w:proofErr w:type="spellStart"/>
+      <w:r>
+        <w:t>GetFont</w:t>
+      </w:r>
+      <w:proofErr w:type="spellEnd"/>
+      <w:proofErr w:type="gramStart"/>
+      <w:r>
+        <w:t>( string</w:t>
+      </w:r>
+      <w:proofErr w:type="gramEnd"/>
+      <w:r>
+        <w:t xml:space="preserve"> </w:t>
+      </w:r>
+      <w:proofErr w:type="spellStart"/>
+      <w:r>
+        <w:t>fontName</w:t>
+      </w:r>
+      <w:proofErr w:type="spellEnd"/>
+      <w:r>
+        <w:t xml:space="preserve"> )</w:t>
+      </w:r>
+    </w:p>
+    <w:p>
+      <w:proofErr w:type="spellStart"/>
+      <w:r>
+        <w:t>Desc</w:t>
+      </w:r>
+      <w:proofErr w:type="spellEnd"/>
+      <w:r>
+        <w:t xml:space="preserve">: Either returns a reference to </w:t>
+      </w:r>
+      <w:proofErr w:type="spellStart"/>
+      <w:r>
+        <w:t>fontName</w:t>
+      </w:r>
+      <w:proofErr w:type="spellEnd"/>
+      <w:r>
+        <w:t xml:space="preserve"> if it is already loaded, or loads it and then returns a reference to it.</w:t>
+      </w:r>
+    </w:p>
+    <w:p>
+      <w:r>
+        <w:t>Returns: A reference to the requested font.</w:t>
+      </w:r>
+    </w:p>
+    <w:p>
+      <w:r>
+        <w:t>Arguments:</w:t>
+      </w:r>
+    </w:p>
+    <w:p>
+      <w:r>
+        <w:tab/>
+      </w:r>
+      <w:proofErr w:type="spellStart"/>
+      <w:r>
+        <w:t>FontName</w:t>
+      </w:r>
+      <w:proofErr w:type="spellEnd"/>
+      <w:r>
+        <w:t xml:space="preserve"> – The name of the font to load </w:t>
+      </w:r>
+      <w:r>
+        <w:rPr>
+          <w:b/>
+        </w:rPr>
+        <w:t>excluding the extension.</w:t>
+      </w:r>
+    </w:p>
+    <w:p/>
+    <w:p>
+      <w:pPr>
+        <w:rPr>
+          <w:b/>
+        </w:rPr>
+      </w:pPr>
+    </w:p>
+    <w:p/>
+    <w:p>
+      <w:pPr>
+        <w:pStyle w:val="Heading2"/>
+      </w:pPr>
+      <w:bookmarkStart w:id="11" w:name="_Toc274468296"/>
+      <w:proofErr w:type="spellStart"/>
+      <w:r>
+        <w:t>PlatformMedia</w:t>
+      </w:r>
+      <w:bookmarkEnd w:id="11"/>
+      <w:proofErr w:type="spellEnd"/>
+    </w:p>
+    <w:p>
+      <w:r>
+        <w:t xml:space="preserve">Provides </w:t>
+      </w:r>
+      <w:proofErr w:type="gramStart"/>
+      <w:r>
+        <w:t>platform abstracted</w:t>
+      </w:r>
+      <w:proofErr w:type="gramEnd"/>
+      <w:r>
+        <w:t xml:space="preserve"> access to various media components.</w:t>
+      </w:r>
+    </w:p>
+    <w:p/>
+    <w:p>
+      <w:pPr>
+        <w:pStyle w:val="Heading3"/>
+      </w:pPr>
+      <w:bookmarkStart w:id="12" w:name="_Toc274468297"/>
+      <w:proofErr w:type="spellStart"/>
+      <w:r>
+        <w:t>PlatformCamera</w:t>
+      </w:r>
+      <w:bookmarkEnd w:id="12"/>
+      <w:proofErr w:type="spellEnd"/>
+    </w:p>
+    <w:p>
+      <w:r>
+        <w:t>Provides access to a device’s camera thru the platform provided camera image grabber.</w:t>
+      </w:r>
+    </w:p>
+    <w:p/>
+    <w:p>
+      <w:r>
+        <w:t>Usage:</w:t>
+      </w:r>
+    </w:p>
+    <w:p>
+      <w:r>
+        <w:t xml:space="preserve">Namespace: </w:t>
+      </w:r>
+      <w:proofErr w:type="spellStart"/>
+      <w:r>
+        <w:t>Rock.Mobile.Media</w:t>
+      </w:r>
+      <w:proofErr w:type="spellEnd"/>
+    </w:p>
+    <w:p>
+      <w:r>
+        <w:t xml:space="preserve">Singleton: </w:t>
+      </w:r>
+      <w:proofErr w:type="spellStart"/>
+      <w:r>
+        <w:t>PlatformCamera.Instance</w:t>
+      </w:r>
+      <w:proofErr w:type="spellEnd"/>
+    </w:p>
+    <w:p/>
+    <w:p>
+      <w:r>
+        <w:t>Methods:</w:t>
+      </w:r>
+    </w:p>
+    <w:p>
+      <w:proofErr w:type="spellStart"/>
+      <w:r>
+        <w:t>Bool</w:t>
+      </w:r>
+      <w:proofErr w:type="spellEnd"/>
+      <w:r>
+        <w:t xml:space="preserve"> </w:t>
+      </w:r>
+      <w:proofErr w:type="spellStart"/>
+      <w:proofErr w:type="gramStart"/>
+      <w:r>
+        <w:t>IsAvailable</w:t>
+      </w:r>
+      <w:proofErr w:type="spellEnd"/>
+      <w:r>
+        <w:t>(</w:t>
+      </w:r>
+      <w:proofErr w:type="gramEnd"/>
+      <w:r>
+        <w:t>)</w:t>
+      </w:r>
+    </w:p>
+    <w:p>
+      <w:r>
+        <w:t xml:space="preserve">Returns: True if there is a camera attached to the device. </w:t>
+      </w:r>
+      <w:proofErr w:type="gramStart"/>
+      <w:r>
+        <w:t>False if there is not.</w:t>
+      </w:r>
+      <w:proofErr w:type="gramEnd"/>
+    </w:p>
+    <w:p/>
+    <w:p>
+      <w:proofErr w:type="gramStart"/>
+      <w:r>
+        <w:t>void</w:t>
+      </w:r>
+      <w:proofErr w:type="gramEnd"/>
+      <w:r>
+        <w:t xml:space="preserve"> </w:t>
+      </w:r>
+      <w:proofErr w:type="spellStart"/>
+      <w:r>
+        <w:t>CaptureImage</w:t>
+      </w:r>
+      <w:proofErr w:type="spellEnd"/>
+      <w:r>
+        <w:t xml:space="preserve">(object </w:t>
+      </w:r>
+      <w:proofErr w:type="spellStart"/>
+      <w:r>
+        <w:t>imageDest</w:t>
+      </w:r>
+      <w:proofErr w:type="spellEnd"/>
+      <w:r>
+        <w:t xml:space="preserve">, object context, </w:t>
+      </w:r>
+      <w:proofErr w:type="spellStart"/>
+      <w:r>
+        <w:t>CaptureImageEvent</w:t>
+      </w:r>
+      <w:proofErr w:type="spellEnd"/>
+      <w:r>
+        <w:t xml:space="preserve"> response)</w:t>
+      </w:r>
+    </w:p>
+    <w:p>
+      <w:r>
+        <w:t>Arguments:</w:t>
+      </w:r>
+    </w:p>
+    <w:p>
+      <w:pPr>
         <w:ind w:left="720"/>
       </w:pPr>
+      <w:proofErr w:type="spellStart"/>
+      <w:proofErr w:type="gramStart"/>
+      <w:r>
+        <w:t>imageDest</w:t>
+      </w:r>
+      <w:proofErr w:type="spellEnd"/>
+      <w:proofErr w:type="gramEnd"/>
+      <w:r>
+        <w:t xml:space="preserve"> – On Android, a </w:t>
+      </w:r>
+      <w:proofErr w:type="spellStart"/>
+      <w:r>
+        <w:t>Java.IO.File</w:t>
+      </w:r>
+      <w:proofErr w:type="spellEnd"/>
+      <w:r>
+        <w:t xml:space="preserve"> pointing to the destination for the captured image. </w:t>
+      </w:r>
+      <w:proofErr w:type="gramStart"/>
+      <w:r>
+        <w:t xml:space="preserve">On </w:t>
+      </w:r>
+      <w:proofErr w:type="spellStart"/>
+      <w:r>
+        <w:t>iOS</w:t>
+      </w:r>
+      <w:proofErr w:type="spellEnd"/>
+      <w:r>
+        <w:t>, a string containing the destination for the captured image.</w:t>
+      </w:r>
+      <w:proofErr w:type="gramEnd"/>
     </w:p>
     <w:p>
       <w:pPr>
         <w:ind w:left="720"/>
       </w:pPr>
     </w:p>
+    <w:p>
+      <w:pPr>
+        <w:ind w:left="720"/>
+      </w:pPr>
+      <w:r>
+        <w:t xml:space="preserve">Context – On Android, the application Context. On </w:t>
+      </w:r>
+      <w:proofErr w:type="spellStart"/>
+      <w:r>
+        <w:t>iOS</w:t>
+      </w:r>
+      <w:proofErr w:type="spellEnd"/>
+      <w:r>
+        <w:t xml:space="preserve"> </w:t>
+      </w:r>
+      <w:r>
+        <w:t>the parent view controller.</w:t>
+      </w:r>
+    </w:p>
+    <w:p>
+      <w:pPr>
+        <w:ind w:left="720"/>
+      </w:pPr>
+    </w:p>
+    <w:p>
+      <w:pPr>
+        <w:ind w:left="720"/>
+      </w:pPr>
+      <w:proofErr w:type="spellStart"/>
+      <w:r>
+        <w:t>CaptureImageEvent</w:t>
+      </w:r>
+      <w:proofErr w:type="spellEnd"/>
+      <w:r>
+        <w:t xml:space="preserve"> – Delegate that will be called when the image capture is complete.</w:t>
+      </w:r>
+    </w:p>
+    <w:p>
+      <w:r>
+        <w:t>Returns: Nothing</w:t>
+      </w:r>
+    </w:p>
+    <w:p/>
+    <w:p>
+      <w:pPr>
+        <w:pStyle w:val="Heading4"/>
+      </w:pPr>
+      <w:proofErr w:type="spellStart"/>
+      <w:r>
+        <w:t>CaptureImageEvent</w:t>
+      </w:r>
+      <w:r>
+        <w:t>Args</w:t>
+      </w:r>
+      <w:proofErr w:type="spellEnd"/>
+    </w:p>
+    <w:p>
+      <w:r>
+        <w:t>The arguments returned when capturing an image.</w:t>
+      </w:r>
+    </w:p>
+    <w:p/>
+    <w:p>
+      <w:r>
+        <w:t>Members:</w:t>
+      </w:r>
+    </w:p>
+    <w:p>
+      <w:proofErr w:type="spellStart"/>
+      <w:r>
+        <w:t>Bool</w:t>
+      </w:r>
+      <w:proofErr w:type="spellEnd"/>
+      <w:r>
+        <w:t xml:space="preserve"> result – True if an image was obtained or the user cancelled the operation. </w:t>
+      </w:r>
+      <w:proofErr w:type="gramStart"/>
+      <w:r>
+        <w:t>False if there was an actual error.</w:t>
+      </w:r>
+      <w:proofErr w:type="gramEnd"/>
+    </w:p>
+    <w:p/>
+    <w:p>
+      <w:r>
+        <w:t xml:space="preserve">String </w:t>
+      </w:r>
+      <w:proofErr w:type="spellStart"/>
+      <w:r>
+        <w:t>imagePath</w:t>
+      </w:r>
+      <w:proofErr w:type="spellEnd"/>
+      <w:r>
+        <w:t xml:space="preserve"> – The location of the captured image. Null if the operation was cancelled.</w:t>
+      </w:r>
+    </w:p>
+    <w:p/>
+    <w:p>
+      <w:pPr>
+        <w:pStyle w:val="Heading3"/>
+      </w:pPr>
+      <w:bookmarkStart w:id="13" w:name="_Toc274468298"/>
+      <w:proofErr w:type="spellStart"/>
+      <w:r>
+        <w:t>PlatformImagePicker</w:t>
+      </w:r>
+      <w:bookmarkEnd w:id="13"/>
+      <w:proofErr w:type="spellEnd"/>
+    </w:p>
+    <w:p>
+      <w:r>
+        <w:t>Provides access to a device’s image picker.</w:t>
+      </w:r>
+    </w:p>
+    <w:p/>
+    <w:p>
+      <w:r>
+        <w:t>Usage:</w:t>
+      </w:r>
+    </w:p>
+    <w:p>
+      <w:r>
+        <w:t xml:space="preserve">Namespace: </w:t>
+      </w:r>
+      <w:proofErr w:type="spellStart"/>
+      <w:r>
+        <w:t>Rock.Mobile.Media</w:t>
+      </w:r>
+      <w:proofErr w:type="spellEnd"/>
+    </w:p>
+    <w:p>
+      <w:r>
+        <w:t xml:space="preserve">Singleton: </w:t>
+      </w:r>
+      <w:proofErr w:type="spellStart"/>
+      <w:r>
+        <w:t>PlatformImagePicker.Instance</w:t>
+      </w:r>
+      <w:proofErr w:type="spellEnd"/>
+    </w:p>
+    <w:p/>
+    <w:p>
+      <w:r>
+        <w:t>Methods:</w:t>
+      </w:r>
+    </w:p>
+    <w:p>
+      <w:r>
+        <w:t xml:space="preserve">Void </w:t>
+      </w:r>
+      <w:proofErr w:type="spellStart"/>
+      <w:proofErr w:type="gramStart"/>
+      <w:r>
+        <w:t>PickImage</w:t>
+      </w:r>
+      <w:proofErr w:type="spellEnd"/>
+      <w:r>
+        <w:t>(</w:t>
+      </w:r>
+      <w:proofErr w:type="gramEnd"/>
+      <w:r>
+        <w:t xml:space="preserve">object context, </w:t>
+      </w:r>
+      <w:proofErr w:type="spellStart"/>
+      <w:r>
+        <w:t>ImagePickEvent</w:t>
+      </w:r>
+      <w:proofErr w:type="spellEnd"/>
+      <w:r>
+        <w:t xml:space="preserve"> callback)</w:t>
+      </w:r>
+    </w:p>
+    <w:p>
+      <w:proofErr w:type="spellStart"/>
+      <w:r>
+        <w:t>Desc</w:t>
+      </w:r>
+      <w:proofErr w:type="spellEnd"/>
+      <w:r>
+        <w:t>: Brings up the device’s image picker and returns the image picked by the user.</w:t>
+      </w:r>
+    </w:p>
+    <w:p>
+      <w:r>
+        <w:t>Returns: Nothing</w:t>
+      </w:r>
+    </w:p>
+    <w:p>
+      <w:r>
+        <w:t xml:space="preserve">Arguments: </w:t>
+      </w:r>
+    </w:p>
+    <w:p>
+      <w:r>
+        <w:tab/>
+      </w:r>
+      <w:proofErr w:type="gramStart"/>
+      <w:r>
+        <w:t>Context – on Android, the application context.</w:t>
+      </w:r>
+      <w:proofErr w:type="gramEnd"/>
+      <w:r>
+        <w:t xml:space="preserve"> On </w:t>
+      </w:r>
+      <w:proofErr w:type="spellStart"/>
+      <w:r>
+        <w:t>iOS</w:t>
+      </w:r>
+      <w:proofErr w:type="spellEnd"/>
+      <w:r>
+        <w:t xml:space="preserve">, the parent view </w:t>
+      </w:r>
+    </w:p>
+    <w:p>
+      <w:pPr>
+        <w:ind w:firstLine="720"/>
+      </w:pPr>
+      <w:proofErr w:type="gramStart"/>
+      <w:r>
+        <w:t>controller</w:t>
+      </w:r>
+      <w:proofErr w:type="gramEnd"/>
+      <w:r>
+        <w:t>.</w:t>
+      </w:r>
+    </w:p>
+    <w:p>
+      <w:pPr>
+        <w:ind w:firstLine="720"/>
+      </w:pPr>
+    </w:p>
+    <w:p>
+      <w:pPr>
+        <w:ind w:firstLine="720"/>
+      </w:pPr>
+      <w:r>
+        <w:t>Callback – The callback that will be invoked on completion.</w:t>
+      </w:r>
+    </w:p>
+    <w:p/>
+    <w:p/>
+    <w:p>
+      <w:pPr>
+        <w:pStyle w:val="Heading4"/>
+      </w:pPr>
+      <w:proofErr w:type="spellStart"/>
+      <w:r>
+        <w:t>ImagePickEventArgs</w:t>
+      </w:r>
+      <w:proofErr w:type="spellEnd"/>
+    </w:p>
+    <w:p>
+      <w:r>
+        <w:t>The arguments returned when picking an image.</w:t>
+      </w:r>
+    </w:p>
+    <w:p/>
+    <w:p>
+      <w:r>
+        <w:t>Members:</w:t>
+      </w:r>
+    </w:p>
+    <w:p>
+      <w:proofErr w:type="spellStart"/>
+      <w:r>
+        <w:t>Bool</w:t>
+      </w:r>
+      <w:proofErr w:type="spellEnd"/>
+      <w:r>
+        <w:t xml:space="preserve"> result – True if an image was obtained or the user cancelled the operation. </w:t>
+      </w:r>
+      <w:proofErr w:type="gramStart"/>
+      <w:r>
+        <w:t>False if there was an actual error.</w:t>
+      </w:r>
+      <w:proofErr w:type="gramEnd"/>
+    </w:p>
+    <w:p/>
+    <w:p>
+      <w:r>
+        <w:t xml:space="preserve">Object image – On Android, the path to the image picked. On </w:t>
+      </w:r>
+      <w:proofErr w:type="spellStart"/>
+      <w:r>
+        <w:t>iOS</w:t>
+      </w:r>
+      <w:proofErr w:type="spellEnd"/>
+      <w:r>
+        <w:t xml:space="preserve">, the actual image as a </w:t>
+      </w:r>
+      <w:proofErr w:type="spellStart"/>
+      <w:r>
+        <w:t>UIImage</w:t>
+      </w:r>
+      <w:proofErr w:type="spellEnd"/>
+      <w:r>
+        <w:t>.</w:t>
+      </w:r>
+    </w:p>
+    <w:p/>
+    <w:p/>
+    <w:p>
+      <w:pPr>
+        <w:pStyle w:val="Heading2"/>
+      </w:pPr>
+      <w:bookmarkStart w:id="14" w:name="_Toc274468299"/>
+      <w:r>
+        <w:t>Profiler</w:t>
+      </w:r>
+      <w:bookmarkEnd w:id="14"/>
+    </w:p>
+    <w:p>
+      <w:r>
+        <w:t xml:space="preserve">Provides basic </w:t>
+      </w:r>
+      <w:proofErr w:type="spellStart"/>
+      <w:proofErr w:type="gramStart"/>
+      <w:r>
+        <w:t>cpu</w:t>
+      </w:r>
+      <w:proofErr w:type="spellEnd"/>
+      <w:proofErr w:type="gramEnd"/>
+      <w:r>
+        <w:t xml:space="preserve"> time profiling.</w:t>
+      </w:r>
+    </w:p>
+    <w:p/>
+    <w:p>
+      <w:r>
+        <w:t xml:space="preserve">Usage: </w:t>
+      </w:r>
+    </w:p>
+    <w:p>
+      <w:r>
+        <w:t xml:space="preserve">Namespace: </w:t>
+      </w:r>
+      <w:proofErr w:type="spellStart"/>
+      <w:r>
+        <w:t>Rock.Mobile</w:t>
+      </w:r>
+      <w:proofErr w:type="spellEnd"/>
+    </w:p>
+    <w:p>
+      <w:r>
+        <w:t xml:space="preserve">Singleton: </w:t>
+      </w:r>
+      <w:proofErr w:type="spellStart"/>
+      <w:r>
+        <w:t>Profiler.Instance</w:t>
+      </w:r>
+      <w:proofErr w:type="spellEnd"/>
+    </w:p>
+    <w:p/>
+    <w:p>
+      <w:r>
+        <w:t>Methods:</w:t>
+      </w:r>
+    </w:p>
+    <w:p>
+      <w:r>
+        <w:t xml:space="preserve">Void </w:t>
+      </w:r>
+      <w:proofErr w:type="gramStart"/>
+      <w:r>
+        <w:t>Start(</w:t>
+      </w:r>
+      <w:proofErr w:type="gramEnd"/>
+      <w:r>
+        <w:t>string name)</w:t>
+      </w:r>
+    </w:p>
+    <w:p>
+      <w:proofErr w:type="spellStart"/>
+      <w:r>
+        <w:t>Desc</w:t>
+      </w:r>
+      <w:proofErr w:type="spellEnd"/>
+      <w:r>
+        <w:t>: Begins a timing operation.</w:t>
+      </w:r>
+    </w:p>
+    <w:p>
+      <w:r>
+        <w:t>Returns: Nothing</w:t>
+      </w:r>
+    </w:p>
+    <w:p>
+      <w:r>
+        <w:t>Arguments:</w:t>
+      </w:r>
+    </w:p>
+    <w:p>
+      <w:r>
+        <w:tab/>
+        <w:t>Name: The name of the sample</w:t>
+      </w:r>
+      <w:r>
+        <w:t>. (Completely arbitrary)</w:t>
+      </w:r>
+    </w:p>
+    <w:p/>
+    <w:p/>
+    <w:p>
+      <w:r>
+        <w:t xml:space="preserve">Float </w:t>
+      </w:r>
+      <w:proofErr w:type="gramStart"/>
+      <w:r>
+        <w:t>Stop(</w:t>
+      </w:r>
+      <w:proofErr w:type="gramEnd"/>
+      <w:r>
+        <w:t>string name</w:t>
+      </w:r>
+      <w:r>
+        <w:t xml:space="preserve">, </w:t>
+      </w:r>
+      <w:proofErr w:type="spellStart"/>
+      <w:r>
+        <w:t>bool</w:t>
+      </w:r>
+      <w:proofErr w:type="spellEnd"/>
+      <w:r>
+        <w:t xml:space="preserve"> </w:t>
+      </w:r>
+      <w:proofErr w:type="spellStart"/>
+      <w:r>
+        <w:t>printResult</w:t>
+      </w:r>
+      <w:proofErr w:type="spellEnd"/>
+      <w:r>
+        <w:t xml:space="preserve"> = true</w:t>
+      </w:r>
+      <w:r>
+        <w:t>)</w:t>
+      </w:r>
+    </w:p>
+    <w:p>
+      <w:proofErr w:type="spellStart"/>
+      <w:r>
+        <w:t>Desc</w:t>
+      </w:r>
+      <w:proofErr w:type="spellEnd"/>
+      <w:r>
+        <w:t>: Stops the sample with ‘name’ provided in Start</w:t>
+      </w:r>
+    </w:p>
+    <w:p>
+      <w:r>
+        <w:t>Returns: The time of the sample in milliseconds.</w:t>
+      </w:r>
+    </w:p>
+    <w:p>
+      <w:r>
+        <w:t>Arguments:</w:t>
+      </w:r>
+    </w:p>
+    <w:p>
+      <w:r>
+        <w:tab/>
+        <w:t xml:space="preserve">Name: The name of the sample provided when </w:t>
+      </w:r>
+      <w:proofErr w:type="gramStart"/>
+      <w:r>
+        <w:t>Start(</w:t>
+      </w:r>
+      <w:proofErr w:type="gramEnd"/>
+      <w:r>
+        <w:t>) was called</w:t>
+      </w:r>
+    </w:p>
+    <w:p>
+      <w:r>
+        <w:tab/>
+      </w:r>
+      <w:proofErr w:type="spellStart"/>
+      <w:proofErr w:type="gramStart"/>
+      <w:r>
+        <w:t>printResult</w:t>
+      </w:r>
+      <w:proofErr w:type="spellEnd"/>
+      <w:proofErr w:type="gramEnd"/>
+      <w:r>
+        <w:t xml:space="preserve">: If true, (the default) will print the sample name and time into the </w:t>
+      </w:r>
+    </w:p>
+    <w:p>
+      <w:pPr>
+        <w:ind w:firstLine="720"/>
+      </w:pPr>
+      <w:proofErr w:type="gramStart"/>
+      <w:r>
+        <w:t>application’s</w:t>
+      </w:r>
+      <w:proofErr w:type="gramEnd"/>
+      <w:r>
+        <w:t xml:space="preserve"> console window.</w:t>
+      </w:r>
+    </w:p>
+    <w:p>
+      <w:pPr>
+        <w:ind w:firstLine="720"/>
+      </w:pPr>
+    </w:p>
+    <w:p>
+      <w:pPr>
+        <w:ind w:left="720"/>
+      </w:pPr>
+      <w:r>
+        <w:rPr>
+          <w:b/>
+        </w:rPr>
+        <w:t xml:space="preserve">Note: </w:t>
+      </w:r>
+      <w:r>
+        <w:t>There is a small overhead associated with the sampling itself that can cause the parent of nested samples to take longer than they actually do. This is increased if printing is enabled.</w:t>
+      </w:r>
+    </w:p>
+    <w:p>
+      <w:pPr>
+        <w:ind w:firstLine="720"/>
+      </w:pPr>
+    </w:p>
+    <w:p>
+      <w:pPr>
+        <w:ind w:firstLine="720"/>
+      </w:pPr>
+      <w:r>
+        <w:t>Example:</w:t>
+      </w:r>
+    </w:p>
+    <w:p>
+      <w:pPr>
+        <w:ind w:firstLine="720"/>
+      </w:pPr>
+      <w:r>
+        <w:t>Start</w:t>
+      </w:r>
+      <w:proofErr w:type="gramStart"/>
+      <w:r>
+        <w:t>( “</w:t>
+      </w:r>
+      <w:proofErr w:type="spellStart"/>
+      <w:proofErr w:type="gramEnd"/>
+      <w:r>
+        <w:t>SomeTask</w:t>
+      </w:r>
+      <w:proofErr w:type="spellEnd"/>
+      <w:r>
+        <w:t>” ) – 0ms elapsed</w:t>
+      </w:r>
+    </w:p>
+    <w:p>
+      <w:pPr>
+        <w:ind w:firstLine="720"/>
+      </w:pPr>
+      <w:r>
+        <w:t>Stop</w:t>
+      </w:r>
+      <w:proofErr w:type="gramStart"/>
+      <w:r>
+        <w:t>( “</w:t>
+      </w:r>
+      <w:proofErr w:type="spellStart"/>
+      <w:proofErr w:type="gramEnd"/>
+      <w:r>
+        <w:t>SomeTask</w:t>
+      </w:r>
+      <w:proofErr w:type="spellEnd"/>
+      <w:r>
+        <w:t>” ) – 5ms elapsed</w:t>
+      </w:r>
+    </w:p>
+    <w:p>
+      <w:pPr>
+        <w:ind w:firstLine="720"/>
+      </w:pPr>
+    </w:p>
+    <w:p>
+      <w:pPr>
+        <w:ind w:firstLine="720"/>
+      </w:pPr>
+      <w:r>
+        <w:t>//Book keeping occurs after “</w:t>
+      </w:r>
+      <w:proofErr w:type="spellStart"/>
+      <w:r>
+        <w:t>SomeTask</w:t>
+      </w:r>
+      <w:proofErr w:type="spellEnd"/>
+      <w:r>
+        <w:t>” is stopped, so if “</w:t>
+      </w:r>
+      <w:proofErr w:type="spellStart"/>
+      <w:r>
+        <w:t>SomeTask</w:t>
+      </w:r>
+      <w:proofErr w:type="spellEnd"/>
+      <w:r>
+        <w:t xml:space="preserve">” has a </w:t>
+      </w:r>
+    </w:p>
+    <w:p>
+      <w:pPr>
+        <w:ind w:firstLine="720"/>
+      </w:pPr>
+      <w:proofErr w:type="gramStart"/>
+      <w:r>
+        <w:t>nested</w:t>
+      </w:r>
+      <w:proofErr w:type="gramEnd"/>
+      <w:r>
+        <w:t xml:space="preserve"> sample, the following could occur.</w:t>
+      </w:r>
+    </w:p>
+    <w:p>
+      <w:pPr>
+        <w:ind w:firstLine="720"/>
+      </w:pPr>
+    </w:p>
+    <w:p>
+      <w:pPr>
+        <w:ind w:firstLine="720"/>
+      </w:pPr>
+      <w:proofErr w:type="gramStart"/>
+      <w:r>
+        <w:t>Start(</w:t>
+      </w:r>
+      <w:proofErr w:type="gramEnd"/>
+      <w:r>
+        <w:t>“</w:t>
+      </w:r>
+      <w:proofErr w:type="spellStart"/>
+      <w:r>
+        <w:t>SomeTask</w:t>
+      </w:r>
+      <w:proofErr w:type="spellEnd"/>
+      <w:r>
+        <w:t>”) – 0ms elapsed</w:t>
+      </w:r>
+    </w:p>
+    <w:p>
+      <w:pPr>
+        <w:ind w:firstLine="720"/>
+      </w:pPr>
+    </w:p>
+    <w:p>
+      <w:pPr>
+        <w:ind w:firstLine="720"/>
+      </w:pPr>
+      <w:proofErr w:type="gramStart"/>
+      <w:r>
+        <w:t>Start(</w:t>
+      </w:r>
+      <w:proofErr w:type="gramEnd"/>
+      <w:r>
+        <w:t>“ANOTHER TASK” ) – 1ms elapsed</w:t>
+      </w:r>
+    </w:p>
+    <w:p>
+      <w:pPr>
+        <w:ind w:firstLine="720"/>
+      </w:pPr>
+      <w:proofErr w:type="gramStart"/>
+      <w:r>
+        <w:t>Stop(</w:t>
+      </w:r>
+      <w:proofErr w:type="gramEnd"/>
+      <w:r>
+        <w:t>“ANOTHER TASK”) – 2ms elapsed</w:t>
+      </w:r>
+    </w:p>
+    <w:p>
+      <w:pPr>
+        <w:ind w:left="720" w:firstLine="720"/>
+      </w:pPr>
+      <w:r>
+        <w:t xml:space="preserve">// </w:t>
+      </w:r>
+      <w:proofErr w:type="gramStart"/>
+      <w:r>
+        <w:t>book</w:t>
+      </w:r>
+      <w:proofErr w:type="gramEnd"/>
+      <w:r>
+        <w:t xml:space="preserve"> keeping occurs within Stop() and may cost </w:t>
+      </w:r>
+      <w:proofErr w:type="spellStart"/>
+      <w:r>
+        <w:t>cpu</w:t>
+      </w:r>
+      <w:proofErr w:type="spellEnd"/>
+      <w:r>
+        <w:t xml:space="preserve"> cycles.</w:t>
+      </w:r>
+    </w:p>
+    <w:p>
+      <w:r>
+        <w:tab/>
+      </w:r>
+    </w:p>
+    <w:p>
+      <w:r>
+        <w:tab/>
+      </w:r>
+      <w:proofErr w:type="gramStart"/>
+      <w:r>
+        <w:t>Stop(</w:t>
+      </w:r>
+      <w:proofErr w:type="gramEnd"/>
+      <w:r>
+        <w:t>“</w:t>
+      </w:r>
+      <w:proofErr w:type="spellStart"/>
+      <w:r>
+        <w:t>SomeTask</w:t>
+      </w:r>
+      <w:proofErr w:type="spellEnd"/>
+      <w:r>
+        <w:t>”) – 5.5ms elapsed due to the bookkeeping of sampling “ANOTHER TASK”</w:t>
+      </w:r>
+    </w:p>
+    <w:p/>
+    <w:p>
+      <w:r>
+        <w:t>A good rule of thumb is to not rely on this profiling for EXACT timings, but rather for general timings.</w:t>
+      </w:r>
+    </w:p>
+    <w:p/>
+    <w:p>
+      <w:r>
+        <w:t>In the above example, it would be acceptable to assume “</w:t>
+      </w:r>
+      <w:proofErr w:type="spellStart"/>
+      <w:r>
+        <w:t>SomeTask</w:t>
+      </w:r>
+      <w:proofErr w:type="spellEnd"/>
+      <w:r>
+        <w:t xml:space="preserve">” takes 5-6 </w:t>
+      </w:r>
+      <w:proofErr w:type="spellStart"/>
+      <w:r>
+        <w:t>ms.</w:t>
+      </w:r>
+      <w:proofErr w:type="spellEnd"/>
+      <w:r>
+        <w:t xml:space="preserve"> It would be a mistake to assume it takes exactly 5.5ms and attempt to optimize based on that.</w:t>
+      </w:r>
+    </w:p>
+    <w:p/>
+    <w:p/>
+    <w:p>
+      <w:pPr>
+        <w:pStyle w:val="Heading2"/>
+      </w:pPr>
+      <w:bookmarkStart w:id="15" w:name="_Toc274468300"/>
+      <w:r>
+        <w:t>Threading</w:t>
+      </w:r>
+      <w:bookmarkEnd w:id="15"/>
+    </w:p>
+    <w:p>
+      <w:r>
+        <w:t xml:space="preserve">Provides </w:t>
+      </w:r>
+      <w:r>
+        <w:t>methods/classes</w:t>
+      </w:r>
+      <w:r>
+        <w:t xml:space="preserve"> associated with threading.</w:t>
+      </w:r>
+    </w:p>
+    <w:p/>
+    <w:p>
+      <w:pPr>
+        <w:pStyle w:val="Heading3"/>
+      </w:pPr>
+      <w:bookmarkStart w:id="16" w:name="_Toc274468301"/>
+      <w:proofErr w:type="spellStart"/>
+      <w:r>
+        <w:t>UIThreading</w:t>
+      </w:r>
+      <w:bookmarkEnd w:id="16"/>
+      <w:proofErr w:type="spellEnd"/>
+    </w:p>
+    <w:p>
+      <w:r>
+        <w:t>Provides a method for executing code on the main / UI thread.</w:t>
+      </w:r>
+    </w:p>
+    <w:p/>
+    <w:p>
+      <w:r>
+        <w:t>Usage:</w:t>
+      </w:r>
+    </w:p>
+    <w:p>
+      <w:r>
+        <w:t xml:space="preserve">Namespace: </w:t>
+      </w:r>
+      <w:proofErr w:type="spellStart"/>
+      <w:r>
+        <w:t>Rock.Mobile.Threading</w:t>
+      </w:r>
+      <w:proofErr w:type="spellEnd"/>
+    </w:p>
+    <w:p/>
+    <w:p>
+      <w:r>
+        <w:t>Methods:</w:t>
+      </w:r>
+    </w:p>
+    <w:p>
+      <w:r>
+        <w:t xml:space="preserve">Static void </w:t>
+      </w:r>
+      <w:proofErr w:type="spellStart"/>
+      <w:r>
+        <w:t>PerformOnUIThread</w:t>
+      </w:r>
+      <w:proofErr w:type="spellEnd"/>
+      <w:proofErr w:type="gramStart"/>
+      <w:r>
+        <w:t xml:space="preserve">( </w:t>
+      </w:r>
+      <w:proofErr w:type="spellStart"/>
+      <w:r>
+        <w:t>ThreadTask</w:t>
+      </w:r>
+      <w:proofErr w:type="spellEnd"/>
+      <w:proofErr w:type="gramEnd"/>
+      <w:r>
+        <w:t xml:space="preserve"> task )</w:t>
+      </w:r>
+    </w:p>
+    <w:p>
+      <w:proofErr w:type="spellStart"/>
+      <w:r>
+        <w:t>Desc</w:t>
+      </w:r>
+      <w:proofErr w:type="spellEnd"/>
+      <w:r>
+        <w:t>: Executes “task” on the main thread.</w:t>
+      </w:r>
+    </w:p>
+    <w:p>
+      <w:r>
+        <w:t>Returns: Nothing</w:t>
+      </w:r>
+    </w:p>
+    <w:p>
+      <w:r>
+        <w:t>Arguments:</w:t>
+      </w:r>
+    </w:p>
+    <w:p>
+      <w:r>
+        <w:tab/>
+      </w:r>
+      <w:proofErr w:type="spellStart"/>
+      <w:r>
+        <w:t>ThreadTask</w:t>
+      </w:r>
+      <w:proofErr w:type="spellEnd"/>
+      <w:r>
+        <w:t>: A delegate that contains work.</w:t>
+      </w:r>
+    </w:p>
+    <w:p/>
     <w:sectPr>
       <w:pgSz w:w="12240" w:h="15840"/>
       <w:pgMar w:top="1440" w:right="1800" w:bottom="1440" w:left="1800" w:header="720" w:footer="720" w:gutter="0"/>
@@ -1249,6 +4116,95 @@
       </w:pPr>
     </w:lvl>
   </w:abstractNum>
+  <w:abstractNum w:abstractNumId="3">
+    <w:nsid w:val="78DD044D"/>
+    <w:multiLevelType w:val="hybridMultilevel"/>
+    <w:tmpl w:val="1BD04B2C"/>
+    <w:lvl w:ilvl="0" w:tplc="0409000F">
+      <w:start w:val="1"/>
+      <w:numFmt w:val="decimal"/>
+      <w:lvlText w:val="%1."/>
+      <w:lvlJc w:val="left"/>
+      <w:pPr>
+        <w:ind w:left="720" w:hanging="360"/>
+      </w:pPr>
+      <w:rPr>
+        <w:rFonts w:hint="default"/>
+      </w:rPr>
+    </w:lvl>
+    <w:lvl w:ilvl="1" w:tplc="04090019">
+      <w:start w:val="1"/>
+      <w:numFmt w:val="lowerLetter"/>
+      <w:lvlText w:val="%2."/>
+      <w:lvlJc w:val="left"/>
+      <w:pPr>
+        <w:ind w:left="1440" w:hanging="360"/>
+      </w:pPr>
+    </w:lvl>
+    <w:lvl w:ilvl="2" w:tplc="0409001B" w:tentative="1">
+      <w:start w:val="1"/>
+      <w:numFmt w:val="lowerRoman"/>
+      <w:lvlText w:val="%3."/>
+      <w:lvlJc w:val="right"/>
+      <w:pPr>
+        <w:ind w:left="2160" w:hanging="180"/>
+      </w:pPr>
+    </w:lvl>
+    <w:lvl w:ilvl="3" w:tplc="0409000F" w:tentative="1">
+      <w:start w:val="1"/>
+      <w:numFmt w:val="decimal"/>
+      <w:lvlText w:val="%4."/>
+      <w:lvlJc w:val="left"/>
+      <w:pPr>
+        <w:ind w:left="2880" w:hanging="360"/>
+      </w:pPr>
+    </w:lvl>
+    <w:lvl w:ilvl="4" w:tplc="04090019" w:tentative="1">
+      <w:start w:val="1"/>
+      <w:numFmt w:val="lowerLetter"/>
+      <w:lvlText w:val="%5."/>
+      <w:lvlJc w:val="left"/>
+      <w:pPr>
+        <w:ind w:left="3600" w:hanging="360"/>
+      </w:pPr>
+    </w:lvl>
+    <w:lvl w:ilvl="5" w:tplc="0409001B" w:tentative="1">
+      <w:start w:val="1"/>
+      <w:numFmt w:val="lowerRoman"/>
+      <w:lvlText w:val="%6."/>
+      <w:lvlJc w:val="right"/>
+      <w:pPr>
+        <w:ind w:left="4320" w:hanging="180"/>
+      </w:pPr>
+    </w:lvl>
+    <w:lvl w:ilvl="6" w:tplc="0409000F" w:tentative="1">
+      <w:start w:val="1"/>
+      <w:numFmt w:val="decimal"/>
+      <w:lvlText w:val="%7."/>
+      <w:lvlJc w:val="left"/>
+      <w:pPr>
+        <w:ind w:left="5040" w:hanging="360"/>
+      </w:pPr>
+    </w:lvl>
+    <w:lvl w:ilvl="7" w:tplc="04090019" w:tentative="1">
+      <w:start w:val="1"/>
+      <w:numFmt w:val="lowerLetter"/>
+      <w:lvlText w:val="%8."/>
+      <w:lvlJc w:val="left"/>
+      <w:pPr>
+        <w:ind w:left="5760" w:hanging="360"/>
+      </w:pPr>
+    </w:lvl>
+    <w:lvl w:ilvl="8" w:tplc="0409001B" w:tentative="1">
+      <w:start w:val="1"/>
+      <w:numFmt w:val="lowerRoman"/>
+      <w:lvlText w:val="%9."/>
+      <w:lvlJc w:val="right"/>
+      <w:pPr>
+        <w:ind w:left="6480" w:hanging="180"/>
+      </w:pPr>
+    </w:lvl>
+  </w:abstractNum>
   <w:num w:numId="1">
     <w:abstractNumId w:val="2"/>
   </w:num>
@@ -1257,6 +4213,9 @@
   </w:num>
   <w:num w:numId="3">
     <w:abstractNumId w:val="0"/>
+  </w:num>
+  <w:num w:numId="4">
+    <w:abstractNumId w:val="3"/>
   </w:num>
 </w:numbering>
 </file>
@@ -1483,6 +4442,30 @@
       <w:rFonts w:asciiTheme="majorHAnsi" w:eastAsiaTheme="majorEastAsia" w:hAnsiTheme="majorHAnsi" w:cstheme="majorBidi"/>
       <w:b/>
       <w:bCs/>
+      <w:color w:val="4F81BD" w:themeColor="accent1"/>
+    </w:rPr>
+  </w:style>
+  <w:style w:type="paragraph" w:styleId="Heading4">
+    <w:name w:val="heading 4"/>
+    <w:basedOn w:val="Normal"/>
+    <w:next w:val="Normal"/>
+    <w:link w:val="Heading4Char"/>
+    <w:uiPriority w:val="9"/>
+    <w:unhideWhenUsed/>
+    <w:qFormat/>
+    <w:rsid w:val="007613C9"/>
+    <w:pPr>
+      <w:keepNext/>
+      <w:keepLines/>
+      <w:spacing w:before="200"/>
+      <w:outlineLvl w:val="3"/>
+    </w:pPr>
+    <w:rPr>
+      <w:rFonts w:asciiTheme="majorHAnsi" w:eastAsiaTheme="majorEastAsia" w:hAnsiTheme="majorHAnsi" w:cstheme="majorBidi"/>
+      <w:b/>
+      <w:bCs/>
+      <w:i/>
+      <w:iCs/>
       <w:color w:val="4F81BD" w:themeColor="accent1"/>
     </w:rPr>
   </w:style>
@@ -1838,6 +4821,21 @@
       <w:color w:val="4F81BD" w:themeColor="accent1"/>
     </w:rPr>
   </w:style>
+  <w:style w:type="character" w:customStyle="1" w:styleId="Heading4Char">
+    <w:name w:val="Heading 4 Char"/>
+    <w:basedOn w:val="DefaultParagraphFont"/>
+    <w:link w:val="Heading4"/>
+    <w:uiPriority w:val="9"/>
+    <w:rsid w:val="007613C9"/>
+    <w:rPr>
+      <w:rFonts w:asciiTheme="majorHAnsi" w:eastAsiaTheme="majorEastAsia" w:hAnsiTheme="majorHAnsi" w:cstheme="majorBidi"/>
+      <w:b/>
+      <w:bCs/>
+      <w:i/>
+      <w:iCs/>
+      <w:color w:val="4F81BD" w:themeColor="accent1"/>
+    </w:rPr>
+  </w:style>
 </w:styles>
 </file>
 
@@ -2063,6 +5061,30 @@
       <w:rFonts w:asciiTheme="majorHAnsi" w:eastAsiaTheme="majorEastAsia" w:hAnsiTheme="majorHAnsi" w:cstheme="majorBidi"/>
       <w:b/>
       <w:bCs/>
+      <w:color w:val="4F81BD" w:themeColor="accent1"/>
+    </w:rPr>
+  </w:style>
+  <w:style w:type="paragraph" w:styleId="Heading4">
+    <w:name w:val="heading 4"/>
+    <w:basedOn w:val="Normal"/>
+    <w:next w:val="Normal"/>
+    <w:link w:val="Heading4Char"/>
+    <w:uiPriority w:val="9"/>
+    <w:unhideWhenUsed/>
+    <w:qFormat/>
+    <w:rsid w:val="007613C9"/>
+    <w:pPr>
+      <w:keepNext/>
+      <w:keepLines/>
+      <w:spacing w:before="200"/>
+      <w:outlineLvl w:val="3"/>
+    </w:pPr>
+    <w:rPr>
+      <w:rFonts w:asciiTheme="majorHAnsi" w:eastAsiaTheme="majorEastAsia" w:hAnsiTheme="majorHAnsi" w:cstheme="majorBidi"/>
+      <w:b/>
+      <w:bCs/>
+      <w:i/>
+      <w:iCs/>
       <w:color w:val="4F81BD" w:themeColor="accent1"/>
     </w:rPr>
   </w:style>
@@ -2418,6 +5440,21 @@
       <w:color w:val="4F81BD" w:themeColor="accent1"/>
     </w:rPr>
   </w:style>
+  <w:style w:type="character" w:customStyle="1" w:styleId="Heading4Char">
+    <w:name w:val="Heading 4 Char"/>
+    <w:basedOn w:val="DefaultParagraphFont"/>
+    <w:link w:val="Heading4"/>
+    <w:uiPriority w:val="9"/>
+    <w:rsid w:val="007613C9"/>
+    <w:rPr>
+      <w:rFonts w:asciiTheme="majorHAnsi" w:eastAsiaTheme="majorEastAsia" w:hAnsiTheme="majorHAnsi" w:cstheme="majorBidi"/>
+      <w:b/>
+      <w:bCs/>
+      <w:i/>
+      <w:iCs/>
+      <w:color w:val="4F81BD" w:themeColor="accent1"/>
+    </w:rPr>
+  </w:style>
 </w:styles>
 </file>
 
@@ -2746,7 +5783,7 @@
 </file>
 
 <file path=customXml/itemProps1.xml><?xml version="1.0" encoding="utf-8"?>
-<ds:datastoreItem xmlns:ds="http://schemas.openxmlformats.org/officeDocument/2006/customXml" ds:itemID="{106E1B2E-E0D4-D844-87C6-6A4958480B3C}">
+<ds:datastoreItem xmlns:ds="http://schemas.openxmlformats.org/officeDocument/2006/customXml" ds:itemID="{4BEF6889-A925-214F-A249-1F2C8680AD18}">
   <ds:schemaRefs>
     <ds:schemaRef ds:uri="http://schemas.openxmlformats.org/officeDocument/2006/bibliography"/>
   </ds:schemaRefs>

</xml_diff>

<commit_message>
DroidButton.cs	Modified	UI/Droid	cs DroidLabel.cs	Modified	UI/Droid	cs DroidTextField.cs	Modified	UI/Droid	cs DroidTextView.cs	Modified	UI/Droid	cs iOSButton.cs	Modified	UI/iOS	cs iOSDynamicUITextView.cs	Modified	UI/iOS/iOSNative	cs iOSLabel.cs	Modified	UI/iOS	cs iOSTextField.cs	Modified	UI/iOS	cs iOSTextView.cs	Modified	UI/iOS	cs PlatformButton.cs	Modified	UI	cs PlatformCardCarousel.cs	Modified	UI	cs PlatformLabel.cs	Modified	UI	cs PlatformTextField.cs	Modified	UI	cs PlatformTextView.cs	Modified	UI	cs Rock.Mobile.UI_Documentation.docx	Untracked		docx Rock.Mobile_Documentation.docx	Modified		docx Added more documentation Cleaned up code to match documentation
</commit_message>
<xml_diff>
--- a/Rock.Mobile_Documentation.docx
+++ b/Rock.Mobile_Documentation.docx
@@ -7,7 +7,15 @@
         <w:pStyle w:val="Title"/>
       </w:pPr>
       <w:r>
-        <w:t>RockMobile</w:t>
+        <w:t>Rock</w:t>
+      </w:r>
+      <w:r>
+        <w:t>.</w:t>
+      </w:r>
+      <w:bookmarkStart w:id="0" w:name="_GoBack"/>
+      <w:bookmarkEnd w:id="0"/>
+      <w:r>
+        <w:t>Mobile</w:t>
       </w:r>
     </w:p>
     <w:p>
@@ -104,12 +112,7 @@
             <w:pStyle w:val="TOCHeading"/>
           </w:pPr>
           <w:r>
-            <w:t>Tab</w:t>
-          </w:r>
-          <w:bookmarkStart w:id="0" w:name="_GoBack"/>
-          <w:bookmarkEnd w:id="0"/>
-          <w:r>
-            <w:t>le of Contents</w:t>
+            <w:t>Table of Contents</w:t>
           </w:r>
         </w:p>
         <w:p>
@@ -141,7 +144,7 @@
             </w:rPr>
             <w:fldChar w:fldCharType="separate"/>
           </w:r>
-          <w:hyperlink w:anchor="_Toc418759853" w:history="1">
+          <w:hyperlink w:anchor="_Toc418761842" w:history="1">
             <w:r>
               <w:rPr>
                 <w:rStyle w:val="Hyperlink"/>
@@ -168,7 +171,7 @@
                 <w:noProof/>
                 <w:webHidden/>
               </w:rPr>
-              <w:instrText xml:space="preserve"> PAGEREF _Toc418759853 \h </w:instrText>
+              <w:instrText xml:space="preserve"> PAGEREF _Toc418761842 \h </w:instrText>
             </w:r>
             <w:r>
               <w:rPr>
@@ -213,7 +216,7 @@
               <w:lang w:eastAsia="ja-JP"/>
             </w:rPr>
           </w:pPr>
-          <w:hyperlink w:anchor="_Toc418759854" w:history="1">
+          <w:hyperlink w:anchor="_Toc418761843" w:history="1">
             <w:r>
               <w:rPr>
                 <w:rStyle w:val="Hyperlink"/>
@@ -240,7 +243,7 @@
                 <w:noProof/>
                 <w:webHidden/>
               </w:rPr>
-              <w:instrText xml:space="preserve"> PAGEREF _Toc418759854 \h </w:instrText>
+              <w:instrText xml:space="preserve"> PAGEREF _Toc418761843 \h </w:instrText>
             </w:r>
             <w:r>
               <w:rPr>
@@ -284,7 +287,7 @@
               <w:lang w:eastAsia="ja-JP"/>
             </w:rPr>
           </w:pPr>
-          <w:hyperlink w:anchor="_Toc418759855" w:history="1">
+          <w:hyperlink w:anchor="_Toc418761844" w:history="1">
             <w:r>
               <w:rPr>
                 <w:rStyle w:val="Hyperlink"/>
@@ -311,7 +314,7 @@
                 <w:noProof/>
                 <w:webHidden/>
               </w:rPr>
-              <w:instrText xml:space="preserve"> PAGEREF _Toc418759855 \h </w:instrText>
+              <w:instrText xml:space="preserve"> PAGEREF _Toc418761844 \h </w:instrText>
             </w:r>
             <w:r>
               <w:rPr>
@@ -355,7 +358,7 @@
               <w:lang w:eastAsia="ja-JP"/>
             </w:rPr>
           </w:pPr>
-          <w:hyperlink w:anchor="_Toc418759856" w:history="1">
+          <w:hyperlink w:anchor="_Toc418761845" w:history="1">
             <w:r>
               <w:rPr>
                 <w:rStyle w:val="Hyperlink"/>
@@ -382,7 +385,7 @@
                 <w:noProof/>
                 <w:webHidden/>
               </w:rPr>
-              <w:instrText xml:space="preserve"> PAGEREF _Toc418759856 \h </w:instrText>
+              <w:instrText xml:space="preserve"> PAGEREF _Toc418761845 \h </w:instrText>
             </w:r>
             <w:r>
               <w:rPr>
@@ -426,7 +429,7 @@
               <w:lang w:eastAsia="ja-JP"/>
             </w:rPr>
           </w:pPr>
-          <w:hyperlink w:anchor="_Toc418759857" w:history="1">
+          <w:hyperlink w:anchor="_Toc418761846" w:history="1">
             <w:r>
               <w:rPr>
                 <w:rStyle w:val="Hyperlink"/>
@@ -453,7 +456,7 @@
                 <w:noProof/>
                 <w:webHidden/>
               </w:rPr>
-              <w:instrText xml:space="preserve"> PAGEREF _Toc418759857 \h </w:instrText>
+              <w:instrText xml:space="preserve"> PAGEREF _Toc418761846 \h </w:instrText>
             </w:r>
             <w:r>
               <w:rPr>
@@ -497,7 +500,7 @@
               <w:lang w:eastAsia="ja-JP"/>
             </w:rPr>
           </w:pPr>
-          <w:hyperlink w:anchor="_Toc418759858" w:history="1">
+          <w:hyperlink w:anchor="_Toc418761847" w:history="1">
             <w:r>
               <w:rPr>
                 <w:rStyle w:val="Hyperlink"/>
@@ -524,7 +527,7 @@
                 <w:noProof/>
                 <w:webHidden/>
               </w:rPr>
-              <w:instrText xml:space="preserve"> PAGEREF _Toc418759858 \h </w:instrText>
+              <w:instrText xml:space="preserve"> PAGEREF _Toc418761847 \h </w:instrText>
             </w:r>
             <w:r>
               <w:rPr>
@@ -568,7 +571,7 @@
               <w:lang w:eastAsia="ja-JP"/>
             </w:rPr>
           </w:pPr>
-          <w:hyperlink w:anchor="_Toc418759859" w:history="1">
+          <w:hyperlink w:anchor="_Toc418761848" w:history="1">
             <w:r>
               <w:rPr>
                 <w:rStyle w:val="Hyperlink"/>
@@ -595,7 +598,7 @@
                 <w:noProof/>
                 <w:webHidden/>
               </w:rPr>
-              <w:instrText xml:space="preserve"> PAGEREF _Toc418759859 \h </w:instrText>
+              <w:instrText xml:space="preserve"> PAGEREF _Toc418761848 \h </w:instrText>
             </w:r>
             <w:r>
               <w:rPr>
@@ -640,7 +643,7 @@
               <w:lang w:eastAsia="ja-JP"/>
             </w:rPr>
           </w:pPr>
-          <w:hyperlink w:anchor="_Toc418759860" w:history="1">
+          <w:hyperlink w:anchor="_Toc418761849" w:history="1">
             <w:r>
               <w:rPr>
                 <w:rStyle w:val="Hyperlink"/>
@@ -667,7 +670,7 @@
                 <w:noProof/>
                 <w:webHidden/>
               </w:rPr>
-              <w:instrText xml:space="preserve"> PAGEREF _Toc418759860 \h </w:instrText>
+              <w:instrText xml:space="preserve"> PAGEREF _Toc418761849 \h </w:instrText>
             </w:r>
             <w:r>
               <w:rPr>
@@ -711,7 +714,7 @@
               <w:lang w:eastAsia="ja-JP"/>
             </w:rPr>
           </w:pPr>
-          <w:hyperlink w:anchor="_Toc418759861" w:history="1">
+          <w:hyperlink w:anchor="_Toc418761850" w:history="1">
             <w:r>
               <w:rPr>
                 <w:rStyle w:val="Hyperlink"/>
@@ -738,7 +741,7 @@
                 <w:noProof/>
                 <w:webHidden/>
               </w:rPr>
-              <w:instrText xml:space="preserve"> PAGEREF _Toc418759861 \h </w:instrText>
+              <w:instrText xml:space="preserve"> PAGEREF _Toc418761850 \h </w:instrText>
             </w:r>
             <w:r>
               <w:rPr>
@@ -783,7 +786,7 @@
               <w:lang w:eastAsia="ja-JP"/>
             </w:rPr>
           </w:pPr>
-          <w:hyperlink w:anchor="_Toc418759862" w:history="1">
+          <w:hyperlink w:anchor="_Toc418761851" w:history="1">
             <w:r>
               <w:rPr>
                 <w:rStyle w:val="Hyperlink"/>
@@ -810,7 +813,7 @@
                 <w:noProof/>
                 <w:webHidden/>
               </w:rPr>
-              <w:instrText xml:space="preserve"> PAGEREF _Toc418759862 \h </w:instrText>
+              <w:instrText xml:space="preserve"> PAGEREF _Toc418761851 \h </w:instrText>
             </w:r>
             <w:r>
               <w:rPr>
@@ -854,7 +857,7 @@
               <w:lang w:eastAsia="ja-JP"/>
             </w:rPr>
           </w:pPr>
-          <w:hyperlink w:anchor="_Toc418759863" w:history="1">
+          <w:hyperlink w:anchor="_Toc418761852" w:history="1">
             <w:r>
               <w:rPr>
                 <w:rStyle w:val="Hyperlink"/>
@@ -881,7 +884,7 @@
                 <w:noProof/>
                 <w:webHidden/>
               </w:rPr>
-              <w:instrText xml:space="preserve"> PAGEREF _Toc418759863 \h </w:instrText>
+              <w:instrText xml:space="preserve"> PAGEREF _Toc418761852 \h </w:instrText>
             </w:r>
             <w:r>
               <w:rPr>
@@ -926,7 +929,7 @@
               <w:lang w:eastAsia="ja-JP"/>
             </w:rPr>
           </w:pPr>
-          <w:hyperlink w:anchor="_Toc418759864" w:history="1">
+          <w:hyperlink w:anchor="_Toc418761853" w:history="1">
             <w:r>
               <w:rPr>
                 <w:rStyle w:val="Hyperlink"/>
@@ -953,7 +956,7 @@
                 <w:noProof/>
                 <w:webHidden/>
               </w:rPr>
-              <w:instrText xml:space="preserve"> PAGEREF _Toc418759864 \h </w:instrText>
+              <w:instrText xml:space="preserve"> PAGEREF _Toc418761853 \h </w:instrText>
             </w:r>
             <w:r>
               <w:rPr>
@@ -997,7 +1000,7 @@
               <w:lang w:eastAsia="ja-JP"/>
             </w:rPr>
           </w:pPr>
-          <w:hyperlink w:anchor="_Toc418759865" w:history="1">
+          <w:hyperlink w:anchor="_Toc418761854" w:history="1">
             <w:r>
               <w:rPr>
                 <w:rStyle w:val="Hyperlink"/>
@@ -1024,7 +1027,7 @@
                 <w:noProof/>
                 <w:webHidden/>
               </w:rPr>
-              <w:instrText xml:space="preserve"> PAGEREF _Toc418759865 \h </w:instrText>
+              <w:instrText xml:space="preserve"> PAGEREF _Toc418761854 \h </w:instrText>
             </w:r>
             <w:r>
               <w:rPr>
@@ -1068,7 +1071,7 @@
               <w:lang w:eastAsia="ja-JP"/>
             </w:rPr>
           </w:pPr>
-          <w:hyperlink w:anchor="_Toc418759866" w:history="1">
+          <w:hyperlink w:anchor="_Toc418761855" w:history="1">
             <w:r>
               <w:rPr>
                 <w:rStyle w:val="Hyperlink"/>
@@ -1095,7 +1098,7 @@
                 <w:noProof/>
                 <w:webHidden/>
               </w:rPr>
-              <w:instrText xml:space="preserve"> PAGEREF _Toc418759866 \h </w:instrText>
+              <w:instrText xml:space="preserve"> PAGEREF _Toc418761855 \h </w:instrText>
             </w:r>
             <w:r>
               <w:rPr>
@@ -1140,7 +1143,7 @@
               <w:lang w:eastAsia="ja-JP"/>
             </w:rPr>
           </w:pPr>
-          <w:hyperlink w:anchor="_Toc418759867" w:history="1">
+          <w:hyperlink w:anchor="_Toc418761856" w:history="1">
             <w:r>
               <w:rPr>
                 <w:rStyle w:val="Hyperlink"/>
@@ -1167,7 +1170,7 @@
                 <w:noProof/>
                 <w:webHidden/>
               </w:rPr>
-              <w:instrText xml:space="preserve"> PAGEREF _Toc418759867 \h </w:instrText>
+              <w:instrText xml:space="preserve"> PAGEREF _Toc418761856 \h </w:instrText>
             </w:r>
             <w:r>
               <w:rPr>
@@ -1211,7 +1214,7 @@
               <w:lang w:eastAsia="ja-JP"/>
             </w:rPr>
           </w:pPr>
-          <w:hyperlink w:anchor="_Toc418759868" w:history="1">
+          <w:hyperlink w:anchor="_Toc418761857" w:history="1">
             <w:r>
               <w:rPr>
                 <w:rStyle w:val="Hyperlink"/>
@@ -1238,7 +1241,7 @@
                 <w:noProof/>
                 <w:webHidden/>
               </w:rPr>
-              <w:instrText xml:space="preserve"> PAGEREF _Toc418759868 \h </w:instrText>
+              <w:instrText xml:space="preserve"> PAGEREF _Toc418761857 \h </w:instrText>
             </w:r>
             <w:r>
               <w:rPr>
@@ -1283,7 +1286,7 @@
               <w:lang w:eastAsia="ja-JP"/>
             </w:rPr>
           </w:pPr>
-          <w:hyperlink w:anchor="_Toc418759869" w:history="1">
+          <w:hyperlink w:anchor="_Toc418761858" w:history="1">
             <w:r>
               <w:rPr>
                 <w:rStyle w:val="Hyperlink"/>
@@ -1310,7 +1313,7 @@
                 <w:noProof/>
                 <w:webHidden/>
               </w:rPr>
-              <w:instrText xml:space="preserve"> PAGEREF _Toc418759869 \h </w:instrText>
+              <w:instrText xml:space="preserve"> PAGEREF _Toc418761858 \h </w:instrText>
             </w:r>
             <w:r>
               <w:rPr>
@@ -1354,7 +1357,7 @@
               <w:lang w:eastAsia="ja-JP"/>
             </w:rPr>
           </w:pPr>
-          <w:hyperlink w:anchor="_Toc418759870" w:history="1">
+          <w:hyperlink w:anchor="_Toc418761859" w:history="1">
             <w:r>
               <w:rPr>
                 <w:rStyle w:val="Hyperlink"/>
@@ -1381,7 +1384,7 @@
                 <w:noProof/>
                 <w:webHidden/>
               </w:rPr>
-              <w:instrText xml:space="preserve"> PAGEREF _Toc418759870 \h </w:instrText>
+              <w:instrText xml:space="preserve"> PAGEREF _Toc418761859 \h </w:instrText>
             </w:r>
             <w:r>
               <w:rPr>
@@ -1425,7 +1428,7 @@
               <w:lang w:eastAsia="ja-JP"/>
             </w:rPr>
           </w:pPr>
-          <w:hyperlink w:anchor="_Toc418759871" w:history="1">
+          <w:hyperlink w:anchor="_Toc418761860" w:history="1">
             <w:r>
               <w:rPr>
                 <w:rStyle w:val="Hyperlink"/>
@@ -1452,7 +1455,7 @@
                 <w:noProof/>
                 <w:webHidden/>
               </w:rPr>
-              <w:instrText xml:space="preserve"> PAGEREF _Toc418759871 \h </w:instrText>
+              <w:instrText xml:space="preserve"> PAGEREF _Toc418761860 \h </w:instrText>
             </w:r>
             <w:r>
               <w:rPr>
@@ -1497,7 +1500,7 @@
               <w:lang w:eastAsia="ja-JP"/>
             </w:rPr>
           </w:pPr>
-          <w:hyperlink w:anchor="_Toc418759872" w:history="1">
+          <w:hyperlink w:anchor="_Toc418761861" w:history="1">
             <w:r>
               <w:rPr>
                 <w:rStyle w:val="Hyperlink"/>
@@ -1524,7 +1527,7 @@
                 <w:noProof/>
                 <w:webHidden/>
               </w:rPr>
-              <w:instrText xml:space="preserve"> PAGEREF _Toc418759872 \h </w:instrText>
+              <w:instrText xml:space="preserve"> PAGEREF _Toc418761861 \h </w:instrText>
             </w:r>
             <w:r>
               <w:rPr>
@@ -1568,7 +1571,7 @@
               <w:lang w:eastAsia="ja-JP"/>
             </w:rPr>
           </w:pPr>
-          <w:hyperlink w:anchor="_Toc418759873" w:history="1">
+          <w:hyperlink w:anchor="_Toc418761862" w:history="1">
             <w:r>
               <w:rPr>
                 <w:rStyle w:val="Hyperlink"/>
@@ -1595,7 +1598,7 @@
                 <w:noProof/>
                 <w:webHidden/>
               </w:rPr>
-              <w:instrText xml:space="preserve"> PAGEREF _Toc418759873 \h </w:instrText>
+              <w:instrText xml:space="preserve"> PAGEREF _Toc418761862 \h </w:instrText>
             </w:r>
             <w:r>
               <w:rPr>
@@ -1639,7 +1642,7 @@
               <w:lang w:eastAsia="ja-JP"/>
             </w:rPr>
           </w:pPr>
-          <w:hyperlink w:anchor="_Toc418759874" w:history="1">
+          <w:hyperlink w:anchor="_Toc418761863" w:history="1">
             <w:r>
               <w:rPr>
                 <w:rStyle w:val="Hyperlink"/>
@@ -1666,7 +1669,7 @@
                 <w:noProof/>
                 <w:webHidden/>
               </w:rPr>
-              <w:instrText xml:space="preserve"> PAGEREF _Toc418759874 \h </w:instrText>
+              <w:instrText xml:space="preserve"> PAGEREF _Toc418761863 \h </w:instrText>
             </w:r>
             <w:r>
               <w:rPr>
@@ -1711,7 +1714,7 @@
               <w:lang w:eastAsia="ja-JP"/>
             </w:rPr>
           </w:pPr>
-          <w:hyperlink w:anchor="_Toc418759875" w:history="1">
+          <w:hyperlink w:anchor="_Toc418761864" w:history="1">
             <w:r>
               <w:rPr>
                 <w:rStyle w:val="Hyperlink"/>
@@ -1738,7 +1741,7 @@
                 <w:noProof/>
                 <w:webHidden/>
               </w:rPr>
-              <w:instrText xml:space="preserve"> PAGEREF _Toc418759875 \h </w:instrText>
+              <w:instrText xml:space="preserve"> PAGEREF _Toc418761864 \h </w:instrText>
             </w:r>
             <w:r>
               <w:rPr>
@@ -1783,7 +1786,7 @@
               <w:lang w:eastAsia="ja-JP"/>
             </w:rPr>
           </w:pPr>
-          <w:hyperlink w:anchor="_Toc418759876" w:history="1">
+          <w:hyperlink w:anchor="_Toc418761865" w:history="1">
             <w:r>
               <w:rPr>
                 <w:rStyle w:val="Hyperlink"/>
@@ -1810,7 +1813,7 @@
                 <w:noProof/>
                 <w:webHidden/>
               </w:rPr>
-              <w:instrText xml:space="preserve"> PAGEREF _Toc418759876 \h </w:instrText>
+              <w:instrText xml:space="preserve"> PAGEREF _Toc418761865 \h </w:instrText>
             </w:r>
             <w:r>
               <w:rPr>
@@ -1854,7 +1857,7 @@
               <w:lang w:eastAsia="ja-JP"/>
             </w:rPr>
           </w:pPr>
-          <w:hyperlink w:anchor="_Toc418759877" w:history="1">
+          <w:hyperlink w:anchor="_Toc418761866" w:history="1">
             <w:r>
               <w:rPr>
                 <w:rStyle w:val="Hyperlink"/>
@@ -1881,7 +1884,7 @@
                 <w:noProof/>
                 <w:webHidden/>
               </w:rPr>
-              <w:instrText xml:space="preserve"> PAGEREF _Toc418759877 \h </w:instrText>
+              <w:instrText xml:space="preserve"> PAGEREF _Toc418761866 \h </w:instrText>
             </w:r>
             <w:r>
               <w:rPr>
@@ -1925,7 +1928,7 @@
               <w:lang w:eastAsia="ja-JP"/>
             </w:rPr>
           </w:pPr>
-          <w:hyperlink w:anchor="_Toc418759878" w:history="1">
+          <w:hyperlink w:anchor="_Toc418761867" w:history="1">
             <w:r>
               <w:rPr>
                 <w:rStyle w:val="Hyperlink"/>
@@ -1952,7 +1955,7 @@
                 <w:noProof/>
                 <w:webHidden/>
               </w:rPr>
-              <w:instrText xml:space="preserve"> PAGEREF _Toc418759878 \h </w:instrText>
+              <w:instrText xml:space="preserve"> PAGEREF _Toc418761867 \h </w:instrText>
             </w:r>
             <w:r>
               <w:rPr>
@@ -1996,7 +1999,7 @@
               <w:lang w:eastAsia="ja-JP"/>
             </w:rPr>
           </w:pPr>
-          <w:hyperlink w:anchor="_Toc418759879" w:history="1">
+          <w:hyperlink w:anchor="_Toc418761868" w:history="1">
             <w:r>
               <w:rPr>
                 <w:rStyle w:val="Hyperlink"/>
@@ -2023,7 +2026,7 @@
                 <w:noProof/>
                 <w:webHidden/>
               </w:rPr>
-              <w:instrText xml:space="preserve"> PAGEREF _Toc418759879 \h </w:instrText>
+              <w:instrText xml:space="preserve"> PAGEREF _Toc418761868 \h </w:instrText>
             </w:r>
             <w:r>
               <w:rPr>
@@ -2067,7 +2070,7 @@
               <w:lang w:eastAsia="ja-JP"/>
             </w:rPr>
           </w:pPr>
-          <w:hyperlink w:anchor="_Toc418759880" w:history="1">
+          <w:hyperlink w:anchor="_Toc418761869" w:history="1">
             <w:r>
               <w:rPr>
                 <w:rStyle w:val="Hyperlink"/>
@@ -2094,7 +2097,7 @@
                 <w:noProof/>
                 <w:webHidden/>
               </w:rPr>
-              <w:instrText xml:space="preserve"> PAGEREF _Toc418759880 \h </w:instrText>
+              <w:instrText xml:space="preserve"> PAGEREF _Toc418761869 \h </w:instrText>
             </w:r>
             <w:r>
               <w:rPr>
@@ -2138,7 +2141,7 @@
               <w:lang w:eastAsia="ja-JP"/>
             </w:rPr>
           </w:pPr>
-          <w:hyperlink w:anchor="_Toc418759881" w:history="1">
+          <w:hyperlink w:anchor="_Toc418761870" w:history="1">
             <w:r>
               <w:rPr>
                 <w:rStyle w:val="Hyperlink"/>
@@ -2165,7 +2168,7 @@
                 <w:noProof/>
                 <w:webHidden/>
               </w:rPr>
-              <w:instrText xml:space="preserve"> PAGEREF _Toc418759881 \h </w:instrText>
+              <w:instrText xml:space="preserve"> PAGEREF _Toc418761870 \h </w:instrText>
             </w:r>
             <w:r>
               <w:rPr>
@@ -2209,7 +2212,7 @@
               <w:lang w:eastAsia="ja-JP"/>
             </w:rPr>
           </w:pPr>
-          <w:hyperlink w:anchor="_Toc418759882" w:history="1">
+          <w:hyperlink w:anchor="_Toc418761871" w:history="1">
             <w:r>
               <w:rPr>
                 <w:rStyle w:val="Hyperlink"/>
@@ -2236,7 +2239,7 @@
                 <w:noProof/>
                 <w:webHidden/>
               </w:rPr>
-              <w:instrText xml:space="preserve"> PAGEREF _Toc418759882 \h </w:instrText>
+              <w:instrText xml:space="preserve"> PAGEREF _Toc418761871 \h </w:instrText>
             </w:r>
             <w:r>
               <w:rPr>
@@ -2256,7 +2259,7 @@
                 <w:noProof/>
                 <w:webHidden/>
               </w:rPr>
-              <w:t>12</w:t>
+              <w:t>13</w:t>
             </w:r>
             <w:r>
               <w:rPr>
@@ -2280,7 +2283,7 @@
               <w:lang w:eastAsia="ja-JP"/>
             </w:rPr>
           </w:pPr>
-          <w:hyperlink w:anchor="_Toc418759883" w:history="1">
+          <w:hyperlink w:anchor="_Toc418761872" w:history="1">
             <w:r>
               <w:rPr>
                 <w:rStyle w:val="Hyperlink"/>
@@ -2307,7 +2310,7 @@
                 <w:noProof/>
                 <w:webHidden/>
               </w:rPr>
-              <w:instrText xml:space="preserve"> PAGEREF _Toc418759883 \h </w:instrText>
+              <w:instrText xml:space="preserve"> PAGEREF _Toc418761872 \h </w:instrText>
             </w:r>
             <w:r>
               <w:rPr>
@@ -2351,7 +2354,7 @@
               <w:lang w:eastAsia="ja-JP"/>
             </w:rPr>
           </w:pPr>
-          <w:hyperlink w:anchor="_Toc418759884" w:history="1">
+          <w:hyperlink w:anchor="_Toc418761873" w:history="1">
             <w:r>
               <w:rPr>
                 <w:rStyle w:val="Hyperlink"/>
@@ -2378,7 +2381,7 @@
                 <w:noProof/>
                 <w:webHidden/>
               </w:rPr>
-              <w:instrText xml:space="preserve"> PAGEREF _Toc418759884 \h </w:instrText>
+              <w:instrText xml:space="preserve"> PAGEREF _Toc418761873 \h </w:instrText>
             </w:r>
             <w:r>
               <w:rPr>
@@ -2422,7 +2425,7 @@
               <w:lang w:eastAsia="ja-JP"/>
             </w:rPr>
           </w:pPr>
-          <w:hyperlink w:anchor="_Toc418759885" w:history="1">
+          <w:hyperlink w:anchor="_Toc418761874" w:history="1">
             <w:r>
               <w:rPr>
                 <w:rStyle w:val="Hyperlink"/>
@@ -2449,7 +2452,7 @@
                 <w:noProof/>
                 <w:webHidden/>
               </w:rPr>
-              <w:instrText xml:space="preserve"> PAGEREF _Toc418759885 \h </w:instrText>
+              <w:instrText xml:space="preserve"> PAGEREF _Toc418761874 \h </w:instrText>
             </w:r>
             <w:r>
               <w:rPr>
@@ -2493,7 +2496,7 @@
               <w:lang w:eastAsia="ja-JP"/>
             </w:rPr>
           </w:pPr>
-          <w:hyperlink w:anchor="_Toc418759886" w:history="1">
+          <w:hyperlink w:anchor="_Toc418761875" w:history="1">
             <w:r>
               <w:rPr>
                 <w:rStyle w:val="Hyperlink"/>
@@ -2520,7 +2523,7 @@
                 <w:noProof/>
                 <w:webHidden/>
               </w:rPr>
-              <w:instrText xml:space="preserve"> PAGEREF _Toc418759886 \h </w:instrText>
+              <w:instrText xml:space="preserve"> PAGEREF _Toc418761875 \h </w:instrText>
             </w:r>
             <w:r>
               <w:rPr>
@@ -2564,7 +2567,7 @@
               <w:lang w:eastAsia="ja-JP"/>
             </w:rPr>
           </w:pPr>
-          <w:hyperlink w:anchor="_Toc418759887" w:history="1">
+          <w:hyperlink w:anchor="_Toc418761876" w:history="1">
             <w:r>
               <w:rPr>
                 <w:rStyle w:val="Hyperlink"/>
@@ -2591,7 +2594,7 @@
                 <w:noProof/>
                 <w:webHidden/>
               </w:rPr>
-              <w:instrText xml:space="preserve"> PAGEREF _Toc418759887 \h </w:instrText>
+              <w:instrText xml:space="preserve"> PAGEREF _Toc418761876 \h </w:instrText>
             </w:r>
             <w:r>
               <w:rPr>
@@ -2636,7 +2639,7 @@
               <w:lang w:eastAsia="ja-JP"/>
             </w:rPr>
           </w:pPr>
-          <w:hyperlink w:anchor="_Toc418759888" w:history="1">
+          <w:hyperlink w:anchor="_Toc418761877" w:history="1">
             <w:r>
               <w:rPr>
                 <w:rStyle w:val="Hyperlink"/>
@@ -2663,7 +2666,7 @@
                 <w:noProof/>
                 <w:webHidden/>
               </w:rPr>
-              <w:instrText xml:space="preserve"> PAGEREF _Toc418759888 \h </w:instrText>
+              <w:instrText xml:space="preserve"> PAGEREF _Toc418761877 \h </w:instrText>
             </w:r>
             <w:r>
               <w:rPr>
@@ -2707,7 +2710,7 @@
               <w:lang w:eastAsia="ja-JP"/>
             </w:rPr>
           </w:pPr>
-          <w:hyperlink w:anchor="_Toc418759889" w:history="1">
+          <w:hyperlink w:anchor="_Toc418761878" w:history="1">
             <w:r>
               <w:rPr>
                 <w:rStyle w:val="Hyperlink"/>
@@ -2734,7 +2737,7 @@
                 <w:noProof/>
                 <w:webHidden/>
               </w:rPr>
-              <w:instrText xml:space="preserve"> PAGEREF _Toc418759889 \h </w:instrText>
+              <w:instrText xml:space="preserve"> PAGEREF _Toc418761878 \h </w:instrText>
             </w:r>
             <w:r>
               <w:rPr>
@@ -2778,7 +2781,7 @@
               <w:lang w:eastAsia="ja-JP"/>
             </w:rPr>
           </w:pPr>
-          <w:hyperlink w:anchor="_Toc418759890" w:history="1">
+          <w:hyperlink w:anchor="_Toc418761879" w:history="1">
             <w:r>
               <w:rPr>
                 <w:rStyle w:val="Hyperlink"/>
@@ -2805,7 +2808,7 @@
                 <w:noProof/>
                 <w:webHidden/>
               </w:rPr>
-              <w:instrText xml:space="preserve"> PAGEREF _Toc418759890 \h </w:instrText>
+              <w:instrText xml:space="preserve"> PAGEREF _Toc418761879 \h </w:instrText>
             </w:r>
             <w:r>
               <w:rPr>
@@ -2849,7 +2852,7 @@
               <w:lang w:eastAsia="ja-JP"/>
             </w:rPr>
           </w:pPr>
-          <w:hyperlink w:anchor="_Toc418759891" w:history="1">
+          <w:hyperlink w:anchor="_Toc418761880" w:history="1">
             <w:r>
               <w:rPr>
                 <w:rStyle w:val="Hyperlink"/>
@@ -2876,7 +2879,7 @@
                 <w:noProof/>
                 <w:webHidden/>
               </w:rPr>
-              <w:instrText xml:space="preserve"> PAGEREF _Toc418759891 \h </w:instrText>
+              <w:instrText xml:space="preserve"> PAGEREF _Toc418761880 \h </w:instrText>
             </w:r>
             <w:r>
               <w:rPr>
@@ -2920,7 +2923,7 @@
               <w:lang w:eastAsia="ja-JP"/>
             </w:rPr>
           </w:pPr>
-          <w:hyperlink w:anchor="_Toc418759892" w:history="1">
+          <w:hyperlink w:anchor="_Toc418761881" w:history="1">
             <w:r>
               <w:rPr>
                 <w:rStyle w:val="Hyperlink"/>
@@ -2947,7 +2950,7 @@
                 <w:noProof/>
                 <w:webHidden/>
               </w:rPr>
-              <w:instrText xml:space="preserve"> PAGEREF _Toc418759892 \h </w:instrText>
+              <w:instrText xml:space="preserve"> PAGEREF _Toc418761881 \h </w:instrText>
             </w:r>
             <w:r>
               <w:rPr>
@@ -2991,7 +2994,7 @@
               <w:lang w:eastAsia="ja-JP"/>
             </w:rPr>
           </w:pPr>
-          <w:hyperlink w:anchor="_Toc418759893" w:history="1">
+          <w:hyperlink w:anchor="_Toc418761882" w:history="1">
             <w:r>
               <w:rPr>
                 <w:rStyle w:val="Hyperlink"/>
@@ -3018,7 +3021,7 @@
                 <w:noProof/>
                 <w:webHidden/>
               </w:rPr>
-              <w:instrText xml:space="preserve"> PAGEREF _Toc418759893 \h </w:instrText>
+              <w:instrText xml:space="preserve"> PAGEREF _Toc418761882 \h </w:instrText>
             </w:r>
             <w:r>
               <w:rPr>
@@ -3062,7 +3065,7 @@
               <w:lang w:eastAsia="ja-JP"/>
             </w:rPr>
           </w:pPr>
-          <w:hyperlink w:anchor="_Toc418759894" w:history="1">
+          <w:hyperlink w:anchor="_Toc418761883" w:history="1">
             <w:r>
               <w:rPr>
                 <w:rStyle w:val="Hyperlink"/>
@@ -3089,7 +3092,7 @@
                 <w:noProof/>
                 <w:webHidden/>
               </w:rPr>
-              <w:instrText xml:space="preserve"> PAGEREF _Toc418759894 \h </w:instrText>
+              <w:instrText xml:space="preserve"> PAGEREF _Toc418761883 \h </w:instrText>
             </w:r>
             <w:r>
               <w:rPr>
@@ -3133,7 +3136,7 @@
               <w:lang w:eastAsia="ja-JP"/>
             </w:rPr>
           </w:pPr>
-          <w:hyperlink w:anchor="_Toc418759895" w:history="1">
+          <w:hyperlink w:anchor="_Toc418761884" w:history="1">
             <w:r>
               <w:rPr>
                 <w:rStyle w:val="Hyperlink"/>
@@ -3160,7 +3163,7 @@
                 <w:noProof/>
                 <w:webHidden/>
               </w:rPr>
-              <w:instrText xml:space="preserve"> PAGEREF _Toc418759895 \h </w:instrText>
+              <w:instrText xml:space="preserve"> PAGEREF _Toc418761884 \h </w:instrText>
             </w:r>
             <w:r>
               <w:rPr>
@@ -3205,7 +3208,7 @@
               <w:lang w:eastAsia="ja-JP"/>
             </w:rPr>
           </w:pPr>
-          <w:hyperlink w:anchor="_Toc418759896" w:history="1">
+          <w:hyperlink w:anchor="_Toc418761885" w:history="1">
             <w:r>
               <w:rPr>
                 <w:rStyle w:val="Hyperlink"/>
@@ -3232,7 +3235,7 @@
                 <w:noProof/>
                 <w:webHidden/>
               </w:rPr>
-              <w:instrText xml:space="preserve"> PAGEREF _Toc418759896 \h </w:instrText>
+              <w:instrText xml:space="preserve"> PAGEREF _Toc418761885 \h </w:instrText>
             </w:r>
             <w:r>
               <w:rPr>
@@ -3277,7 +3280,7 @@
               <w:lang w:eastAsia="ja-JP"/>
             </w:rPr>
           </w:pPr>
-          <w:hyperlink w:anchor="_Toc418759897" w:history="1">
+          <w:hyperlink w:anchor="_Toc418761886" w:history="1">
             <w:r>
               <w:rPr>
                 <w:rStyle w:val="Hyperlink"/>
@@ -3304,7 +3307,7 @@
                 <w:noProof/>
                 <w:webHidden/>
               </w:rPr>
-              <w:instrText xml:space="preserve"> PAGEREF _Toc418759897 \h </w:instrText>
+              <w:instrText xml:space="preserve"> PAGEREF _Toc418761886 \h </w:instrText>
             </w:r>
             <w:r>
               <w:rPr>
@@ -3348,7 +3351,7 @@
               <w:lang w:eastAsia="ja-JP"/>
             </w:rPr>
           </w:pPr>
-          <w:hyperlink w:anchor="_Toc418759898" w:history="1">
+          <w:hyperlink w:anchor="_Toc418761887" w:history="1">
             <w:r>
               <w:rPr>
                 <w:rStyle w:val="Hyperlink"/>
@@ -3375,7 +3378,7 @@
                 <w:noProof/>
                 <w:webHidden/>
               </w:rPr>
-              <w:instrText xml:space="preserve"> PAGEREF _Toc418759898 \h </w:instrText>
+              <w:instrText xml:space="preserve"> PAGEREF _Toc418761887 \h </w:instrText>
             </w:r>
             <w:r>
               <w:rPr>
@@ -3419,7 +3422,7 @@
               <w:lang w:eastAsia="ja-JP"/>
             </w:rPr>
           </w:pPr>
-          <w:hyperlink w:anchor="_Toc418759899" w:history="1">
+          <w:hyperlink w:anchor="_Toc418761888" w:history="1">
             <w:r>
               <w:rPr>
                 <w:rStyle w:val="Hyperlink"/>
@@ -3446,7 +3449,7 @@
                 <w:noProof/>
                 <w:webHidden/>
               </w:rPr>
-              <w:instrText xml:space="preserve"> PAGEREF _Toc418759899 \h </w:instrText>
+              <w:instrText xml:space="preserve"> PAGEREF _Toc418761888 \h </w:instrText>
             </w:r>
             <w:r>
               <w:rPr>
@@ -3491,7 +3494,7 @@
               <w:lang w:eastAsia="ja-JP"/>
             </w:rPr>
           </w:pPr>
-          <w:hyperlink w:anchor="_Toc418759900" w:history="1">
+          <w:hyperlink w:anchor="_Toc418761889" w:history="1">
             <w:r>
               <w:rPr>
                 <w:rStyle w:val="Hyperlink"/>
@@ -3518,7 +3521,7 @@
                 <w:noProof/>
                 <w:webHidden/>
               </w:rPr>
-              <w:instrText xml:space="preserve"> PAGEREF _Toc418759900 \h </w:instrText>
+              <w:instrText xml:space="preserve"> PAGEREF _Toc418761889 \h </w:instrText>
             </w:r>
             <w:r>
               <w:rPr>
@@ -3563,7 +3566,7 @@
               <w:lang w:eastAsia="ja-JP"/>
             </w:rPr>
           </w:pPr>
-          <w:hyperlink w:anchor="_Toc418759901" w:history="1">
+          <w:hyperlink w:anchor="_Toc418761890" w:history="1">
             <w:r>
               <w:rPr>
                 <w:rStyle w:val="Hyperlink"/>
@@ -3590,7 +3593,7 @@
                 <w:noProof/>
                 <w:webHidden/>
               </w:rPr>
-              <w:instrText xml:space="preserve"> PAGEREF _Toc418759901 \h </w:instrText>
+              <w:instrText xml:space="preserve"> PAGEREF _Toc418761890 \h </w:instrText>
             </w:r>
             <w:r>
               <w:rPr>
@@ -3634,7 +3637,7 @@
               <w:lang w:eastAsia="ja-JP"/>
             </w:rPr>
           </w:pPr>
-          <w:hyperlink w:anchor="_Toc418759902" w:history="1">
+          <w:hyperlink w:anchor="_Toc418761891" w:history="1">
             <w:r>
               <w:rPr>
                 <w:rStyle w:val="Hyperlink"/>
@@ -3661,7 +3664,7 @@
                 <w:noProof/>
                 <w:webHidden/>
               </w:rPr>
-              <w:instrText xml:space="preserve"> PAGEREF _Toc418759902 \h </w:instrText>
+              <w:instrText xml:space="preserve"> PAGEREF _Toc418761891 \h </w:instrText>
             </w:r>
             <w:r>
               <w:rPr>
@@ -3682,6 +3685,220 @@
                 <w:webHidden/>
               </w:rPr>
               <w:t>21</w:t>
+            </w:r>
+            <w:r>
+              <w:rPr>
+                <w:noProof/>
+                <w:webHidden/>
+              </w:rPr>
+              <w:fldChar w:fldCharType="end"/>
+            </w:r>
+          </w:hyperlink>
+        </w:p>
+        <w:p>
+          <w:pPr>
+            <w:pStyle w:val="TOC2"/>
+            <w:tabs>
+              <w:tab w:val="right" w:leader="dot" w:pos="8630"/>
+            </w:tabs>
+            <w:rPr>
+              <w:b w:val="0"/>
+              <w:noProof/>
+              <w:sz w:val="24"/>
+              <w:szCs w:val="24"/>
+              <w:lang w:eastAsia="ja-JP"/>
+            </w:rPr>
+          </w:pPr>
+          <w:hyperlink w:anchor="_Toc418761892" w:history="1">
+            <w:r>
+              <w:rPr>
+                <w:rStyle w:val="Hyperlink"/>
+                <w:noProof/>
+              </w:rPr>
+              <w:t>Strings</w:t>
+            </w:r>
+            <w:r>
+              <w:rPr>
+                <w:noProof/>
+                <w:webHidden/>
+              </w:rPr>
+              <w:tab/>
+            </w:r>
+            <w:r>
+              <w:rPr>
+                <w:noProof/>
+                <w:webHidden/>
+              </w:rPr>
+              <w:fldChar w:fldCharType="begin"/>
+            </w:r>
+            <w:r>
+              <w:rPr>
+                <w:noProof/>
+                <w:webHidden/>
+              </w:rPr>
+              <w:instrText xml:space="preserve"> PAGEREF _Toc418761892 \h </w:instrText>
+            </w:r>
+            <w:r>
+              <w:rPr>
+                <w:noProof/>
+                <w:webHidden/>
+              </w:rPr>
+            </w:r>
+            <w:r>
+              <w:rPr>
+                <w:noProof/>
+                <w:webHidden/>
+              </w:rPr>
+              <w:fldChar w:fldCharType="separate"/>
+            </w:r>
+            <w:r>
+              <w:rPr>
+                <w:noProof/>
+                <w:webHidden/>
+              </w:rPr>
+              <w:t>22</w:t>
+            </w:r>
+            <w:r>
+              <w:rPr>
+                <w:noProof/>
+                <w:webHidden/>
+              </w:rPr>
+              <w:fldChar w:fldCharType="end"/>
+            </w:r>
+          </w:hyperlink>
+        </w:p>
+        <w:p>
+          <w:pPr>
+            <w:pStyle w:val="TOC3"/>
+            <w:tabs>
+              <w:tab w:val="right" w:leader="dot" w:pos="8630"/>
+            </w:tabs>
+            <w:rPr>
+              <w:noProof/>
+              <w:sz w:val="24"/>
+              <w:szCs w:val="24"/>
+              <w:lang w:eastAsia="ja-JP"/>
+            </w:rPr>
+          </w:pPr>
+          <w:hyperlink w:anchor="_Toc418761893" w:history="1">
+            <w:r>
+              <w:rPr>
+                <w:rStyle w:val="Hyperlink"/>
+                <w:noProof/>
+              </w:rPr>
+              <w:t>Parsers</w:t>
+            </w:r>
+            <w:r>
+              <w:rPr>
+                <w:noProof/>
+                <w:webHidden/>
+              </w:rPr>
+              <w:tab/>
+            </w:r>
+            <w:r>
+              <w:rPr>
+                <w:noProof/>
+                <w:webHidden/>
+              </w:rPr>
+              <w:fldChar w:fldCharType="begin"/>
+            </w:r>
+            <w:r>
+              <w:rPr>
+                <w:noProof/>
+                <w:webHidden/>
+              </w:rPr>
+              <w:instrText xml:space="preserve"> PAGEREF _Toc418761893 \h </w:instrText>
+            </w:r>
+            <w:r>
+              <w:rPr>
+                <w:noProof/>
+                <w:webHidden/>
+              </w:rPr>
+            </w:r>
+            <w:r>
+              <w:rPr>
+                <w:noProof/>
+                <w:webHidden/>
+              </w:rPr>
+              <w:fldChar w:fldCharType="separate"/>
+            </w:r>
+            <w:r>
+              <w:rPr>
+                <w:noProof/>
+                <w:webHidden/>
+              </w:rPr>
+              <w:t>22</w:t>
+            </w:r>
+            <w:r>
+              <w:rPr>
+                <w:noProof/>
+                <w:webHidden/>
+              </w:rPr>
+              <w:fldChar w:fldCharType="end"/>
+            </w:r>
+          </w:hyperlink>
+        </w:p>
+        <w:p>
+          <w:pPr>
+            <w:pStyle w:val="TOC3"/>
+            <w:tabs>
+              <w:tab w:val="right" w:leader="dot" w:pos="8630"/>
+            </w:tabs>
+            <w:rPr>
+              <w:noProof/>
+              <w:sz w:val="24"/>
+              <w:szCs w:val="24"/>
+              <w:lang w:eastAsia="ja-JP"/>
+            </w:rPr>
+          </w:pPr>
+          <w:hyperlink w:anchor="_Toc418761894" w:history="1">
+            <w:r>
+              <w:rPr>
+                <w:rStyle w:val="Hyperlink"/>
+                <w:noProof/>
+              </w:rPr>
+              <w:t>StringExtensions</w:t>
+            </w:r>
+            <w:r>
+              <w:rPr>
+                <w:noProof/>
+                <w:webHidden/>
+              </w:rPr>
+              <w:tab/>
+            </w:r>
+            <w:r>
+              <w:rPr>
+                <w:noProof/>
+                <w:webHidden/>
+              </w:rPr>
+              <w:fldChar w:fldCharType="begin"/>
+            </w:r>
+            <w:r>
+              <w:rPr>
+                <w:noProof/>
+                <w:webHidden/>
+              </w:rPr>
+              <w:instrText xml:space="preserve"> PAGEREF _Toc418761894 \h </w:instrText>
+            </w:r>
+            <w:r>
+              <w:rPr>
+                <w:noProof/>
+                <w:webHidden/>
+              </w:rPr>
+            </w:r>
+            <w:r>
+              <w:rPr>
+                <w:noProof/>
+                <w:webHidden/>
+              </w:rPr>
+              <w:fldChar w:fldCharType="separate"/>
+            </w:r>
+            <w:r>
+              <w:rPr>
+                <w:noProof/>
+                <w:webHidden/>
+              </w:rPr>
+              <w:t>22</w:t>
             </w:r>
             <w:r>
               <w:rPr>
@@ -3708,7 +3925,7 @@
       <w:pPr>
         <w:pStyle w:val="Heading2"/>
       </w:pPr>
-      <w:bookmarkStart w:id="1" w:name="_Toc418759853"/>
+      <w:bookmarkStart w:id="1" w:name="_Toc418761842"/>
       <w:r>
         <w:t>Rock</w:t>
       </w:r>
@@ -3820,7 +4037,7 @@
       <w:pPr>
         <w:pStyle w:val="Heading2"/>
       </w:pPr>
-      <w:bookmarkStart w:id="2" w:name="_Toc418759854"/>
+      <w:bookmarkStart w:id="2" w:name="_Toc418761843"/>
       <w:r>
         <w:t>Animation</w:t>
       </w:r>
@@ -3872,7 +4089,7 @@
       <w:pPr>
         <w:pStyle w:val="Heading3"/>
       </w:pPr>
-      <w:bookmarkStart w:id="3" w:name="_Toc418759855"/>
+      <w:bookmarkStart w:id="3" w:name="_Toc418761844"/>
       <w:r>
         <w:t>SimpleAnimator_Float</w:t>
       </w:r>
@@ -4145,6 +4362,7 @@
           <w:sz w:val="20"/>
           <w:szCs w:val="20"/>
         </w:rPr>
+        <w:lastRenderedPageBreak/>
         <w:t xml:space="preserve">Called to begin the animator. If delegates were provided to the constructor, </w:t>
       </w:r>
       <w:r>
@@ -4168,9 +4386,8 @@
       <w:pPr>
         <w:pStyle w:val="Heading3"/>
       </w:pPr>
-      <w:bookmarkStart w:id="4" w:name="_Toc418759856"/>
-      <w:r>
-        <w:lastRenderedPageBreak/>
+      <w:bookmarkStart w:id="4" w:name="_Toc418761845"/>
+      <w:r>
         <w:t>SimpleAnimator_RectF</w:t>
       </w:r>
       <w:bookmarkEnd w:id="4"/>
@@ -4462,7 +4679,7 @@
       <w:pPr>
         <w:pStyle w:val="Heading3"/>
       </w:pPr>
-      <w:bookmarkStart w:id="5" w:name="_Toc418759857"/>
+      <w:bookmarkStart w:id="5" w:name="_Toc418761846"/>
       <w:r>
         <w:t>SimpleAnimator_PointF</w:t>
       </w:r>
@@ -4681,7 +4898,7 @@
       <w:pPr>
         <w:pStyle w:val="Heading3"/>
       </w:pPr>
-      <w:bookmarkStart w:id="6" w:name="_Toc418759858"/>
+      <w:bookmarkStart w:id="6" w:name="_Toc418761847"/>
       <w:r>
         <w:t>SimpleAnimator_SizeF</w:t>
       </w:r>
@@ -4892,7 +5109,7 @@
       <w:pPr>
         <w:pStyle w:val="Heading3"/>
       </w:pPr>
-      <w:bookmarkStart w:id="7" w:name="_Toc418759859"/>
+      <w:bookmarkStart w:id="7" w:name="_Toc418761848"/>
       <w:r>
         <w:t>SimpleAnimator_Color</w:t>
       </w:r>
@@ -5189,7 +5406,7 @@
       <w:pPr>
         <w:pStyle w:val="Heading2"/>
       </w:pPr>
-      <w:bookmarkStart w:id="8" w:name="_Toc418759860"/>
+      <w:bookmarkStart w:id="8" w:name="_Toc418761849"/>
       <w:r>
         <w:t>CoreLocation</w:t>
       </w:r>
@@ -5214,7 +5431,7 @@
       <w:pPr>
         <w:pStyle w:val="Heading3"/>
       </w:pPr>
-      <w:bookmarkStart w:id="9" w:name="_Toc418759861"/>
+      <w:bookmarkStart w:id="9" w:name="_Toc418761850"/>
       <w:r>
         <w:t>iBeacon</w:t>
       </w:r>
@@ -5739,6 +5956,7 @@
           <w:sz w:val="20"/>
           <w:szCs w:val="20"/>
         </w:rPr>
+        <w:lastRenderedPageBreak/>
         <w:t>Create a RegionBootstrap for any UUID that should be scanned.</w:t>
       </w:r>
     </w:p>
@@ -5779,7 +5997,6 @@
           <w:sz w:val="20"/>
           <w:szCs w:val="20"/>
         </w:rPr>
-        <w:lastRenderedPageBreak/>
         <w:t xml:space="preserve">To control background scan time, </w:t>
       </w:r>
       <w:r>
@@ -6268,7 +6485,7 @@
       <w:pPr>
         <w:pStyle w:val="Heading2"/>
       </w:pPr>
-      <w:bookmarkStart w:id="10" w:name="_Toc418759862"/>
+      <w:bookmarkStart w:id="10" w:name="_Toc418761851"/>
       <w:r>
         <w:t>Graphics</w:t>
       </w:r>
@@ -6320,6 +6537,7 @@
     <w:p/>
     <w:p>
       <w:r>
+        <w:lastRenderedPageBreak/>
         <w:t>Classes:</w:t>
       </w:r>
     </w:p>
@@ -6327,9 +6545,8 @@
       <w:pPr>
         <w:pStyle w:val="Heading3"/>
       </w:pPr>
-      <w:bookmarkStart w:id="11" w:name="_Toc418759863"/>
-      <w:r>
-        <w:lastRenderedPageBreak/>
+      <w:bookmarkStart w:id="11" w:name="_Toc418761852"/>
+      <w:r>
         <w:t>Util</w:t>
       </w:r>
       <w:bookmarkEnd w:id="11"/>
@@ -6621,7 +6838,7 @@
       <w:pPr>
         <w:pStyle w:val="Heading2"/>
       </w:pPr>
-      <w:bookmarkStart w:id="12" w:name="_Toc418759864"/>
+      <w:bookmarkStart w:id="12" w:name="_Toc418761853"/>
       <w:r>
         <w:t>IO</w:t>
       </w:r>
@@ -6680,7 +6897,7 @@
       <w:pPr>
         <w:pStyle w:val="Heading3"/>
       </w:pPr>
-      <w:bookmarkStart w:id="13" w:name="_Toc418759865"/>
+      <w:bookmarkStart w:id="13" w:name="_Toc418761854"/>
       <w:r>
         <w:t>FileCache</w:t>
       </w:r>
@@ -7132,102 +7349,6 @@
           <w:szCs w:val="20"/>
         </w:rPr>
         <w:t>Arguments:</w:t>
-      </w:r>
-    </w:p>
-    <w:p>
-      <w:pPr>
-        <w:rPr>
-          <w:sz w:val="20"/>
-          <w:szCs w:val="20"/>
-        </w:rPr>
-      </w:pPr>
-      <w:r>
-        <w:rPr>
-          <w:sz w:val="20"/>
-          <w:szCs w:val="20"/>
-        </w:rPr>
-        <w:tab/>
-      </w:r>
-      <w:r>
-        <w:rPr>
-          <w:b/>
-          <w:sz w:val="20"/>
-          <w:szCs w:val="20"/>
-        </w:rPr>
-        <w:t>o</w:t>
-      </w:r>
-      <w:r>
-        <w:rPr>
-          <w:b/>
-          <w:sz w:val="20"/>
-          <w:szCs w:val="20"/>
-        </w:rPr>
-        <w:t xml:space="preserve">bject </w:t>
-      </w:r>
-      <w:r>
-        <w:rPr>
-          <w:sz w:val="20"/>
-          <w:szCs w:val="20"/>
-        </w:rPr>
-        <w:t>buffer</w:t>
-      </w:r>
-      <w:r>
-        <w:rPr>
-          <w:sz w:val="20"/>
-          <w:szCs w:val="20"/>
-        </w:rPr>
-        <w:t xml:space="preserve"> </w:t>
-      </w:r>
-      <w:r>
-        <w:rPr>
-          <w:sz w:val="20"/>
-          <w:szCs w:val="20"/>
-        </w:rPr>
-        <w:t>–</w:t>
-      </w:r>
-      <w:r>
-        <w:rPr>
-          <w:sz w:val="20"/>
-          <w:szCs w:val="20"/>
-        </w:rPr>
-        <w:t xml:space="preserve"> </w:t>
-      </w:r>
-      <w:r>
-        <w:rPr>
-          <w:sz w:val="20"/>
-          <w:szCs w:val="20"/>
-        </w:rPr>
-        <w:t>Reference to the data to be cached.</w:t>
-      </w:r>
-    </w:p>
-    <w:p>
-      <w:pPr>
-        <w:rPr>
-          <w:sz w:val="20"/>
-          <w:szCs w:val="20"/>
-        </w:rPr>
-      </w:pPr>
-      <w:r>
-        <w:rPr>
-          <w:sz w:val="20"/>
-          <w:szCs w:val="20"/>
-        </w:rPr>
-        <w:tab/>
-      </w:r>
-      <w:r>
-        <w:rPr>
-          <w:b/>
-          <w:sz w:val="20"/>
-          <w:szCs w:val="20"/>
-        </w:rPr>
-        <w:t>string</w:t>
-      </w:r>
-      <w:r>
-        <w:rPr>
-          <w:sz w:val="20"/>
-          <w:szCs w:val="20"/>
-        </w:rPr>
-        <w:t xml:space="preserve"> filename – The name to give the file being cached.</w:t>
       </w:r>
     </w:p>
     <w:p>
@@ -7251,6 +7372,102 @@
           <w:sz w:val="20"/>
           <w:szCs w:val="20"/>
         </w:rPr>
+        <w:t>o</w:t>
+      </w:r>
+      <w:r>
+        <w:rPr>
+          <w:b/>
+          <w:sz w:val="20"/>
+          <w:szCs w:val="20"/>
+        </w:rPr>
+        <w:t xml:space="preserve">bject </w:t>
+      </w:r>
+      <w:r>
+        <w:rPr>
+          <w:sz w:val="20"/>
+          <w:szCs w:val="20"/>
+        </w:rPr>
+        <w:t>buffer</w:t>
+      </w:r>
+      <w:r>
+        <w:rPr>
+          <w:sz w:val="20"/>
+          <w:szCs w:val="20"/>
+        </w:rPr>
+        <w:t xml:space="preserve"> </w:t>
+      </w:r>
+      <w:r>
+        <w:rPr>
+          <w:sz w:val="20"/>
+          <w:szCs w:val="20"/>
+        </w:rPr>
+        <w:t>–</w:t>
+      </w:r>
+      <w:r>
+        <w:rPr>
+          <w:sz w:val="20"/>
+          <w:szCs w:val="20"/>
+        </w:rPr>
+        <w:t xml:space="preserve"> </w:t>
+      </w:r>
+      <w:r>
+        <w:rPr>
+          <w:sz w:val="20"/>
+          <w:szCs w:val="20"/>
+        </w:rPr>
+        <w:t>Reference to the data to be cached.</w:t>
+      </w:r>
+    </w:p>
+    <w:p>
+      <w:pPr>
+        <w:rPr>
+          <w:sz w:val="20"/>
+          <w:szCs w:val="20"/>
+        </w:rPr>
+      </w:pPr>
+      <w:r>
+        <w:rPr>
+          <w:sz w:val="20"/>
+          <w:szCs w:val="20"/>
+        </w:rPr>
+        <w:tab/>
+      </w:r>
+      <w:r>
+        <w:rPr>
+          <w:b/>
+          <w:sz w:val="20"/>
+          <w:szCs w:val="20"/>
+        </w:rPr>
+        <w:t>string</w:t>
+      </w:r>
+      <w:r>
+        <w:rPr>
+          <w:sz w:val="20"/>
+          <w:szCs w:val="20"/>
+        </w:rPr>
+        <w:t xml:space="preserve"> filename – The name to give the file being cached.</w:t>
+      </w:r>
+    </w:p>
+    <w:p>
+      <w:pPr>
+        <w:rPr>
+          <w:sz w:val="20"/>
+          <w:szCs w:val="20"/>
+        </w:rPr>
+      </w:pPr>
+      <w:r>
+        <w:rPr>
+          <w:sz w:val="20"/>
+          <w:szCs w:val="20"/>
+        </w:rPr>
+        <w:tab/>
+      </w:r>
+      <w:r>
+        <w:rPr>
+          <w:b/>
+          <w:sz w:val="20"/>
+          <w:szCs w:val="20"/>
+        </w:rPr>
         <w:t>TimeSpan</w:t>
       </w:r>
       <w:r>
@@ -7774,7 +7991,7 @@
       <w:pPr>
         <w:pStyle w:val="Heading3"/>
       </w:pPr>
-      <w:bookmarkStart w:id="14" w:name="_Toc418759866"/>
+      <w:bookmarkStart w:id="14" w:name="_Toc418761855"/>
       <w:r>
         <w:t>AssetConvert</w:t>
       </w:r>
@@ -7853,7 +8070,7 @@
       <w:pPr>
         <w:pStyle w:val="Heading2"/>
       </w:pPr>
-      <w:bookmarkStart w:id="15" w:name="_Toc418759867"/>
+      <w:bookmarkStart w:id="15" w:name="_Toc418761856"/>
       <w:r>
         <w:t>Math</w:t>
       </w:r>
@@ -7884,7 +8101,7 @@
       <w:pPr>
         <w:pStyle w:val="Heading3"/>
       </w:pPr>
-      <w:bookmarkStart w:id="16" w:name="_Toc418759868"/>
+      <w:bookmarkStart w:id="16" w:name="_Toc418761857"/>
       <w:r>
         <w:t>Util</w:t>
       </w:r>
@@ -7999,6 +8216,7 @@
           <w:sz w:val="20"/>
           <w:szCs w:val="20"/>
         </w:rPr>
+        <w:lastRenderedPageBreak/>
         <w:tab/>
       </w:r>
       <w:r>
@@ -8191,7 +8409,7 @@
       <w:pPr>
         <w:pStyle w:val="Heading2"/>
       </w:pPr>
-      <w:bookmarkStart w:id="17" w:name="_Toc418759869"/>
+      <w:bookmarkStart w:id="17" w:name="_Toc418761858"/>
       <w:r>
         <w:t>PlatformMedia</w:t>
       </w:r>
@@ -8229,7 +8447,7 @@
       <w:pPr>
         <w:pStyle w:val="Heading3"/>
       </w:pPr>
-      <w:bookmarkStart w:id="18" w:name="_Toc418759870"/>
+      <w:bookmarkStart w:id="18" w:name="_Toc418761859"/>
       <w:r>
         <w:t>PlatformCamera</w:t>
       </w:r>
@@ -8677,7 +8895,7 @@
       <w:pPr>
         <w:pStyle w:val="Heading3"/>
       </w:pPr>
-      <w:bookmarkStart w:id="19" w:name="_Toc418759871"/>
+      <w:bookmarkStart w:id="19" w:name="_Toc418761860"/>
       <w:r>
         <w:t>PlatformImagePicker</w:t>
       </w:r>
@@ -8716,7 +8934,6 @@
           <w:sz w:val="20"/>
           <w:szCs w:val="20"/>
         </w:rPr>
-        <w:lastRenderedPageBreak/>
         <w:t>Namespace: Rock.Mobile.Media</w:t>
       </w:r>
     </w:p>
@@ -9047,7 +9264,7 @@
       <w:pPr>
         <w:pStyle w:val="Heading2"/>
       </w:pPr>
-      <w:bookmarkStart w:id="20" w:name="_Toc418759872"/>
+      <w:bookmarkStart w:id="20" w:name="_Toc418761861"/>
       <w:r>
         <w:t>Ne</w:t>
       </w:r>
@@ -9105,7 +9322,7 @@
       <w:pPr>
         <w:pStyle w:val="Heading3"/>
       </w:pPr>
-      <w:bookmarkStart w:id="21" w:name="_Toc418759873"/>
+      <w:bookmarkStart w:id="21" w:name="_Toc418761862"/>
       <w:r>
         <w:t>Http</w:t>
       </w:r>
@@ -9524,7 +9741,6 @@
           <w:sz w:val="20"/>
           <w:szCs w:val="20"/>
         </w:rPr>
-        <w:lastRenderedPageBreak/>
         <w:t xml:space="preserve">void </w:t>
       </w:r>
       <w:r>
@@ -10165,7 +10381,7 @@
       <w:pPr>
         <w:pStyle w:val="Heading3"/>
       </w:pPr>
-      <w:bookmarkStart w:id="22" w:name="_Toc418759874"/>
+      <w:bookmarkStart w:id="22" w:name="_Toc418761863"/>
       <w:r>
         <w:t>Util</w:t>
       </w:r>
@@ -10267,7 +10483,7 @@
       <w:pPr>
         <w:pStyle w:val="Heading2"/>
       </w:pPr>
-      <w:bookmarkStart w:id="23" w:name="_Toc418759875"/>
+      <w:bookmarkStart w:id="23" w:name="_Toc418761864"/>
       <w:r>
         <w:t>Platform</w:t>
       </w:r>
@@ -10326,7 +10542,7 @@
       <w:pPr>
         <w:pStyle w:val="Heading2"/>
       </w:pPr>
-      <w:bookmarkStart w:id="24" w:name="_Toc418759876"/>
+      <w:bookmarkStart w:id="24" w:name="_Toc418761865"/>
       <w:r>
         <w:t>Android</w:t>
       </w:r>
@@ -10348,7 +10564,7 @@
       <w:pPr>
         <w:pStyle w:val="Heading3"/>
       </w:pPr>
-      <w:bookmarkStart w:id="25" w:name="_Toc418759877"/>
+      <w:bookmarkStart w:id="25" w:name="_Toc418761866"/>
       <w:r>
         <w:t>Util</w:t>
       </w:r>
@@ -10363,6 +10579,7 @@
     </w:p>
     <w:p>
       <w:r>
+        <w:lastRenderedPageBreak/>
         <w:t>Usage:</w:t>
       </w:r>
     </w:p>
@@ -10815,7 +11032,7 @@
       <w:pPr>
         <w:pStyle w:val="Heading3"/>
       </w:pPr>
-      <w:bookmarkStart w:id="26" w:name="_Toc418759878"/>
+      <w:bookmarkStart w:id="26" w:name="_Toc418761867"/>
       <w:r>
         <w:t>FontManager</w:t>
       </w:r>
@@ -11090,7 +11307,7 @@
       <w:pPr>
         <w:pStyle w:val="Heading3"/>
       </w:pPr>
-      <w:bookmarkStart w:id="27" w:name="_Toc418759879"/>
+      <w:bookmarkStart w:id="27" w:name="_Toc418761868"/>
       <w:r>
         <w:t>MaskLayer</w:t>
       </w:r>
@@ -11225,66 +11442,6 @@
           <w:szCs w:val="20"/>
         </w:rPr>
         <w:t xml:space="preserve"> layerHeight,</w:t>
-      </w:r>
-    </w:p>
-    <w:p>
-      <w:pPr>
-        <w:rPr>
-          <w:sz w:val="20"/>
-          <w:szCs w:val="20"/>
-        </w:rPr>
-      </w:pPr>
-      <w:r>
-        <w:rPr>
-          <w:sz w:val="20"/>
-          <w:szCs w:val="20"/>
-        </w:rPr>
-        <w:tab/>
-      </w:r>
-      <w:r>
-        <w:rPr>
-          <w:b/>
-          <w:sz w:val="20"/>
-          <w:szCs w:val="20"/>
-        </w:rPr>
-        <w:t>int</w:t>
-      </w:r>
-      <w:r>
-        <w:rPr>
-          <w:sz w:val="20"/>
-          <w:szCs w:val="20"/>
-        </w:rPr>
-        <w:t xml:space="preserve"> maskWidth,</w:t>
-      </w:r>
-    </w:p>
-    <w:p>
-      <w:pPr>
-        <w:rPr>
-          <w:sz w:val="20"/>
-          <w:szCs w:val="20"/>
-        </w:rPr>
-      </w:pPr>
-      <w:r>
-        <w:rPr>
-          <w:sz w:val="20"/>
-          <w:szCs w:val="20"/>
-        </w:rPr>
-        <w:tab/>
-      </w:r>
-      <w:r>
-        <w:rPr>
-          <w:b/>
-          <w:sz w:val="20"/>
-          <w:szCs w:val="20"/>
-        </w:rPr>
-        <w:t>int</w:t>
-      </w:r>
-      <w:r>
-        <w:rPr>
-          <w:sz w:val="20"/>
-          <w:szCs w:val="20"/>
-        </w:rPr>
-        <w:t xml:space="preserve"> maskHeight,</w:t>
       </w:r>
     </w:p>
     <w:p>
@@ -11308,6 +11465,66 @@
           <w:sz w:val="20"/>
           <w:szCs w:val="20"/>
         </w:rPr>
+        <w:t>int</w:t>
+      </w:r>
+      <w:r>
+        <w:rPr>
+          <w:sz w:val="20"/>
+          <w:szCs w:val="20"/>
+        </w:rPr>
+        <w:t xml:space="preserve"> maskWidth,</w:t>
+      </w:r>
+    </w:p>
+    <w:p>
+      <w:pPr>
+        <w:rPr>
+          <w:sz w:val="20"/>
+          <w:szCs w:val="20"/>
+        </w:rPr>
+      </w:pPr>
+      <w:r>
+        <w:rPr>
+          <w:sz w:val="20"/>
+          <w:szCs w:val="20"/>
+        </w:rPr>
+        <w:tab/>
+      </w:r>
+      <w:r>
+        <w:rPr>
+          <w:b/>
+          <w:sz w:val="20"/>
+          <w:szCs w:val="20"/>
+        </w:rPr>
+        <w:t>int</w:t>
+      </w:r>
+      <w:r>
+        <w:rPr>
+          <w:sz w:val="20"/>
+          <w:szCs w:val="20"/>
+        </w:rPr>
+        <w:t xml:space="preserve"> maskHeight,</w:t>
+      </w:r>
+    </w:p>
+    <w:p>
+      <w:pPr>
+        <w:rPr>
+          <w:sz w:val="20"/>
+          <w:szCs w:val="20"/>
+        </w:rPr>
+      </w:pPr>
+      <w:r>
+        <w:rPr>
+          <w:sz w:val="20"/>
+          <w:szCs w:val="20"/>
+        </w:rPr>
+        <w:tab/>
+      </w:r>
+      <w:r>
+        <w:rPr>
+          <w:b/>
+          <w:sz w:val="20"/>
+          <w:szCs w:val="20"/>
+        </w:rPr>
         <w:t>Context</w:t>
       </w:r>
       <w:r>
@@ -11614,7 +11831,7 @@
       <w:pPr>
         <w:pStyle w:val="Heading3"/>
       </w:pPr>
-      <w:bookmarkStart w:id="28" w:name="_Toc418759880"/>
+      <w:bookmarkStart w:id="28" w:name="_Toc418761869"/>
       <w:r>
         <w:t>CircleView</w:t>
       </w:r>
@@ -11831,7 +12048,7 @@
       <w:pPr>
         <w:pStyle w:val="Heading3"/>
       </w:pPr>
-      <w:bookmarkStart w:id="29" w:name="_Toc418759881"/>
+      <w:bookmarkStart w:id="29" w:name="_Toc418761870"/>
       <w:r>
         <w:t>AspectScaledImageView</w:t>
       </w:r>
@@ -11965,8 +12182,9 @@
       <w:pPr>
         <w:pStyle w:val="Heading3"/>
       </w:pPr>
-      <w:bookmarkStart w:id="30" w:name="_Toc418759882"/>
-      <w:r>
+      <w:bookmarkStart w:id="30" w:name="_Toc418761871"/>
+      <w:r>
+        <w:lastRenderedPageBreak/>
         <w:t>Core</w:t>
       </w:r>
       <w:bookmarkEnd w:id="30"/>
@@ -12047,7 +12265,7 @@
       <w:pPr>
         <w:pStyle w:val="Heading3"/>
       </w:pPr>
-      <w:bookmarkStart w:id="31" w:name="_Toc418759883"/>
+      <w:bookmarkStart w:id="31" w:name="_Toc418761872"/>
       <w:r>
         <w:t>ListAdapter</w:t>
       </w:r>
@@ -12417,7 +12635,7 @@
       <w:pPr>
         <w:pStyle w:val="Heading3"/>
       </w:pPr>
-      <w:bookmarkStart w:id="32" w:name="_Toc418759884"/>
+      <w:bookmarkStart w:id="32" w:name="_Toc418761873"/>
       <w:r>
         <w:t>public abstract class ListItemView</w:t>
       </w:r>
@@ -12519,7 +12737,7 @@
       <w:pPr>
         <w:pStyle w:val="Heading3"/>
       </w:pPr>
-      <w:bookmarkStart w:id="33" w:name="_Toc418759885"/>
+      <w:bookmarkStart w:id="33" w:name="_Toc418761874"/>
       <w:r>
         <w:t>WebLayout</w:t>
       </w:r>
@@ -12575,6 +12793,7 @@
           <w:sz w:val="20"/>
           <w:szCs w:val="20"/>
         </w:rPr>
+        <w:lastRenderedPageBreak/>
         <w:t>Rock.Mobile.PlatformSpecific.Android.UI</w:t>
       </w:r>
     </w:p>
@@ -12598,7 +12817,6 @@
           <w:sz w:val="20"/>
           <w:szCs w:val="20"/>
         </w:rPr>
-        <w:lastRenderedPageBreak/>
         <w:t>Methods:</w:t>
       </w:r>
     </w:p>
@@ -12924,7 +13142,7 @@
       <w:pPr>
         <w:pStyle w:val="Heading3"/>
       </w:pPr>
-      <w:bookmarkStart w:id="34" w:name="_Toc418759886"/>
+      <w:bookmarkStart w:id="34" w:name="_Toc418761875"/>
       <w:r>
         <w:t>NotificationBillboard</w:t>
       </w:r>
@@ -13471,6 +13689,7 @@
           <w:sz w:val="20"/>
           <w:szCs w:val="20"/>
         </w:rPr>
+        <w:lastRenderedPageBreak/>
         <w:t>uint</w:t>
       </w:r>
       <w:r>
@@ -13519,7 +13738,6 @@
           <w:sz w:val="20"/>
           <w:szCs w:val="20"/>
         </w:rPr>
-        <w:lastRenderedPageBreak/>
         <w:t xml:space="preserve">EventHandler </w:t>
       </w:r>
       <w:r>
@@ -13580,7 +13798,7 @@
       <w:pPr>
         <w:pStyle w:val="Heading3"/>
       </w:pPr>
-      <w:bookmarkStart w:id="35" w:name="_Toc418759887"/>
+      <w:bookmarkStart w:id="35" w:name="_Toc418761876"/>
       <w:r>
         <w:t>Util</w:t>
       </w:r>
@@ -13866,7 +14084,7 @@
       <w:pPr>
         <w:pStyle w:val="Heading2"/>
       </w:pPr>
-      <w:bookmarkStart w:id="36" w:name="_Toc418759888"/>
+      <w:bookmarkStart w:id="36" w:name="_Toc418761877"/>
       <w:r>
         <w:t>i</w:t>
       </w:r>
@@ -13906,7 +14124,7 @@
       <w:pPr>
         <w:pStyle w:val="Heading3"/>
       </w:pPr>
-      <w:bookmarkStart w:id="37" w:name="_Toc418759889"/>
+      <w:bookmarkStart w:id="37" w:name="_Toc418761878"/>
       <w:r>
         <w:t>FontManager</w:t>
       </w:r>
@@ -14106,6 +14324,7 @@
           <w:sz w:val="20"/>
           <w:szCs w:val="20"/>
         </w:rPr>
+        <w:lastRenderedPageBreak/>
         <w:tab/>
       </w:r>
       <w:r>
@@ -14130,7 +14349,7 @@
       <w:pPr>
         <w:pStyle w:val="Heading3"/>
       </w:pPr>
-      <w:bookmarkStart w:id="38" w:name="_Toc418759890"/>
+      <w:bookmarkStart w:id="38" w:name="_Toc418761879"/>
       <w:r>
         <w:t>Util</w:t>
       </w:r>
@@ -14382,7 +14601,7 @@
       <w:pPr>
         <w:pStyle w:val="Heading3"/>
       </w:pPr>
-      <w:bookmarkStart w:id="39" w:name="_Toc418759891"/>
+      <w:bookmarkStart w:id="39" w:name="_Toc418761880"/>
       <w:r>
         <w:t>WebLayout</w:t>
       </w:r>
@@ -14837,6 +15056,7 @@
           <w:sz w:val="20"/>
           <w:szCs w:val="20"/>
         </w:rPr>
+        <w:lastRenderedPageBreak/>
         <w:t>void</w:t>
       </w:r>
       <w:r>
@@ -14894,7 +15114,7 @@
       <w:pPr>
         <w:pStyle w:val="Heading3"/>
       </w:pPr>
-      <w:bookmarkStart w:id="40" w:name="_Toc418759892"/>
+      <w:bookmarkStart w:id="40" w:name="_Toc418761881"/>
       <w:r>
         <w:t>NotificationBillboard</w:t>
       </w:r>
@@ -15616,7 +15836,7 @@
       <w:pPr>
         <w:pStyle w:val="Heading3"/>
       </w:pPr>
-      <w:bookmarkStart w:id="41" w:name="_Toc418759893"/>
+      <w:bookmarkStart w:id="41" w:name="_Toc418761882"/>
       <w:r>
         <w:t>PhoneNumberFormatterDelegate</w:t>
       </w:r>
@@ -15701,7 +15921,6 @@
           <w:sz w:val="20"/>
           <w:szCs w:val="20"/>
         </w:rPr>
-        <w:lastRenderedPageBreak/>
         <w:t>Note</w:t>
       </w:r>
       <w:r>
@@ -15761,7 +15980,7 @@
       <w:pPr>
         <w:pStyle w:val="Heading3"/>
       </w:pPr>
-      <w:bookmarkStart w:id="42" w:name="_Toc418759894"/>
+      <w:bookmarkStart w:id="42" w:name="_Toc418761883"/>
       <w:r>
         <w:t>PickerAdjustManager</w:t>
       </w:r>
@@ -16491,9 +16710,8 @@
           <w:b w:val="0"/>
         </w:rPr>
       </w:pPr>
-      <w:bookmarkStart w:id="43" w:name="_Toc418759895"/>
-      <w:r>
-        <w:lastRenderedPageBreak/>
+      <w:bookmarkStart w:id="43" w:name="_Toc418761884"/>
+      <w:r>
         <w:t>KeyboardAdjustManager</w:t>
       </w:r>
       <w:bookmarkEnd w:id="43"/>
@@ -17175,7 +17393,7 @@
       <w:pPr>
         <w:pStyle w:val="Heading2"/>
       </w:pPr>
-      <w:bookmarkStart w:id="44" w:name="_Toc418759896"/>
+      <w:bookmarkStart w:id="44" w:name="_Toc418761885"/>
       <w:r>
         <w:t>UIScrollViewWrapper</w:t>
       </w:r>
@@ -17243,9 +17461,8 @@
       <w:pPr>
         <w:pStyle w:val="Heading2"/>
       </w:pPr>
-      <w:bookmarkStart w:id="45" w:name="_Toc418759897"/>
-      <w:r>
-        <w:lastRenderedPageBreak/>
+      <w:bookmarkStart w:id="45" w:name="_Toc418761886"/>
+      <w:r>
         <w:t>Util</w:t>
       </w:r>
       <w:bookmarkEnd w:id="45"/>
@@ -17269,7 +17486,7 @@
       <w:pPr>
         <w:pStyle w:val="Heading3"/>
       </w:pPr>
-      <w:bookmarkStart w:id="46" w:name="_Toc418759898"/>
+      <w:bookmarkStart w:id="46" w:name="_Toc418761887"/>
       <w:r>
         <w:t>DateTimeExtensions</w:t>
       </w:r>
@@ -17496,7 +17713,7 @@
       <w:pPr>
         <w:pStyle w:val="Heading3"/>
       </w:pPr>
-      <w:bookmarkStart w:id="47" w:name="_Toc418759899"/>
+      <w:bookmarkStart w:id="47" w:name="_Toc418761888"/>
       <w:r>
         <w:t>CGObjectExtensions</w:t>
       </w:r>
@@ -17666,7 +17883,7 @@
       <w:pPr>
         <w:pStyle w:val="Heading2"/>
       </w:pPr>
-      <w:bookmarkStart w:id="48" w:name="_Toc418759900"/>
+      <w:bookmarkStart w:id="48" w:name="_Toc418761889"/>
       <w:r>
         <w:t>Profiler</w:t>
       </w:r>
@@ -17742,6 +17959,7 @@
           <w:sz w:val="20"/>
           <w:szCs w:val="20"/>
         </w:rPr>
+        <w:lastRenderedPageBreak/>
         <w:t>v</w:t>
       </w:r>
       <w:r>
@@ -18556,7 +18774,7 @@
       <w:pPr>
         <w:pStyle w:val="Heading2"/>
       </w:pPr>
-      <w:bookmarkStart w:id="49" w:name="_Toc418759901"/>
+      <w:bookmarkStart w:id="49" w:name="_Toc418761890"/>
       <w:r>
         <w:t>Threading</w:t>
       </w:r>
@@ -18601,7 +18819,7 @@
       <w:pPr>
         <w:pStyle w:val="Heading3"/>
       </w:pPr>
-      <w:bookmarkStart w:id="50" w:name="_Toc418759902"/>
+      <w:bookmarkStart w:id="50" w:name="_Toc418761891"/>
       <w:r>
         <w:t>UIThreading</w:t>
       </w:r>
@@ -18640,13 +18858,13 @@
           <w:sz w:val="20"/>
           <w:szCs w:val="20"/>
         </w:rPr>
+        <w:lastRenderedPageBreak/>
         <w:t>Namespace: Rock.Mobile.Threading</w:t>
       </w:r>
     </w:p>
     <w:p/>
     <w:p>
       <w:r>
-        <w:lastRenderedPageBreak/>
         <w:t>Methods:</w:t>
       </w:r>
     </w:p>
@@ -18749,6 +18967,689 @@
           <w:sz w:val="20"/>
           <w:szCs w:val="20"/>
         </w:rPr>
+      </w:pPr>
+    </w:p>
+    <w:p>
+      <w:pPr>
+        <w:rPr>
+          <w:sz w:val="20"/>
+          <w:szCs w:val="20"/>
+        </w:rPr>
+      </w:pPr>
+    </w:p>
+    <w:p>
+      <w:pPr>
+        <w:pStyle w:val="Heading2"/>
+      </w:pPr>
+      <w:bookmarkStart w:id="51" w:name="_Toc418761892"/>
+      <w:r>
+        <w:t>Strings</w:t>
+      </w:r>
+      <w:bookmarkEnd w:id="51"/>
+    </w:p>
+    <w:p>
+      <w:pPr>
+        <w:rPr>
+          <w:sz w:val="20"/>
+          <w:szCs w:val="20"/>
+        </w:rPr>
+      </w:pPr>
+      <w:r>
+        <w:rPr>
+          <w:sz w:val="20"/>
+          <w:szCs w:val="20"/>
+        </w:rPr>
+        <w:t xml:space="preserve">Provides extension methods and utility functions for the </w:t>
+      </w:r>
+      <w:r>
+        <w:rPr>
+          <w:b/>
+          <w:sz w:val="20"/>
+          <w:szCs w:val="20"/>
+        </w:rPr>
+        <w:t xml:space="preserve">C# String </w:t>
+      </w:r>
+      <w:r>
+        <w:rPr>
+          <w:sz w:val="20"/>
+          <w:szCs w:val="20"/>
+        </w:rPr>
+        <w:t>class.</w:t>
+      </w:r>
+    </w:p>
+    <w:p/>
+    <w:p>
+      <w:pPr>
+        <w:pStyle w:val="Heading3"/>
+      </w:pPr>
+      <w:bookmarkStart w:id="52" w:name="_Toc418761893"/>
+      <w:r>
+        <w:t>Parsers</w:t>
+      </w:r>
+      <w:bookmarkEnd w:id="52"/>
+    </w:p>
+    <w:p>
+      <w:pPr>
+        <w:rPr>
+          <w:sz w:val="20"/>
+          <w:szCs w:val="20"/>
+        </w:rPr>
+      </w:pPr>
+      <w:r>
+        <w:rPr>
+          <w:sz w:val="20"/>
+          <w:szCs w:val="20"/>
+        </w:rPr>
+        <w:t>Provides utility functions for various forms of string parsing.</w:t>
+      </w:r>
+    </w:p>
+    <w:p/>
+    <w:p>
+      <w:r>
+        <w:t>Usage:</w:t>
+      </w:r>
+    </w:p>
+    <w:p>
+      <w:pPr>
+        <w:rPr>
+          <w:sz w:val="20"/>
+          <w:szCs w:val="20"/>
+        </w:rPr>
+      </w:pPr>
+      <w:r>
+        <w:rPr>
+          <w:sz w:val="20"/>
+          <w:szCs w:val="20"/>
+        </w:rPr>
+        <w:t>Rock.Mobile.Util.Strings</w:t>
+      </w:r>
+    </w:p>
+    <w:p/>
+    <w:p>
+      <w:r>
+        <w:t>Methods:</w:t>
+      </w:r>
+    </w:p>
+    <w:p>
+      <w:pPr>
+        <w:rPr>
+          <w:sz w:val="20"/>
+          <w:szCs w:val="20"/>
+        </w:rPr>
+      </w:pPr>
+      <w:r>
+        <w:rPr>
+          <w:b/>
+          <w:sz w:val="20"/>
+          <w:szCs w:val="20"/>
+        </w:rPr>
+        <w:t>void</w:t>
+      </w:r>
+      <w:r>
+        <w:rPr>
+          <w:sz w:val="20"/>
+          <w:szCs w:val="20"/>
+        </w:rPr>
+        <w:t xml:space="preserve"> ParseAddress( </w:t>
+      </w:r>
+      <w:r>
+        <w:rPr>
+          <w:b/>
+          <w:sz w:val="20"/>
+          <w:szCs w:val="20"/>
+        </w:rPr>
+        <w:t>string</w:t>
+      </w:r>
+      <w:r>
+        <w:rPr>
+          <w:sz w:val="20"/>
+          <w:szCs w:val="20"/>
+        </w:rPr>
+        <w:t xml:space="preserve"> address,</w:t>
+      </w:r>
+    </w:p>
+    <w:p>
+      <w:pPr>
+        <w:rPr>
+          <w:sz w:val="20"/>
+          <w:szCs w:val="20"/>
+        </w:rPr>
+      </w:pPr>
+      <w:r>
+        <w:rPr>
+          <w:sz w:val="20"/>
+          <w:szCs w:val="20"/>
+        </w:rPr>
+        <w:tab/>
+      </w:r>
+      <w:r>
+        <w:rPr>
+          <w:sz w:val="20"/>
+          <w:szCs w:val="20"/>
+        </w:rPr>
+        <w:tab/>
+      </w:r>
+      <w:r>
+        <w:rPr>
+          <w:sz w:val="20"/>
+          <w:szCs w:val="20"/>
+        </w:rPr>
+        <w:tab/>
+      </w:r>
+      <w:r>
+        <w:rPr>
+          <w:b/>
+          <w:sz w:val="20"/>
+          <w:szCs w:val="20"/>
+        </w:rPr>
+        <w:t xml:space="preserve">ref string </w:t>
+      </w:r>
+      <w:r>
+        <w:rPr>
+          <w:sz w:val="20"/>
+          <w:szCs w:val="20"/>
+        </w:rPr>
+        <w:t>street,</w:t>
+      </w:r>
+    </w:p>
+    <w:p>
+      <w:pPr>
+        <w:rPr>
+          <w:sz w:val="20"/>
+          <w:szCs w:val="20"/>
+        </w:rPr>
+      </w:pPr>
+      <w:r>
+        <w:rPr>
+          <w:sz w:val="20"/>
+          <w:szCs w:val="20"/>
+        </w:rPr>
+        <w:tab/>
+      </w:r>
+      <w:r>
+        <w:rPr>
+          <w:sz w:val="20"/>
+          <w:szCs w:val="20"/>
+        </w:rPr>
+        <w:tab/>
+      </w:r>
+      <w:r>
+        <w:rPr>
+          <w:sz w:val="20"/>
+          <w:szCs w:val="20"/>
+        </w:rPr>
+        <w:tab/>
+      </w:r>
+      <w:r>
+        <w:rPr>
+          <w:b/>
+          <w:sz w:val="20"/>
+          <w:szCs w:val="20"/>
+        </w:rPr>
+        <w:t xml:space="preserve">ref string </w:t>
+      </w:r>
+      <w:r>
+        <w:rPr>
+          <w:sz w:val="20"/>
+          <w:szCs w:val="20"/>
+        </w:rPr>
+        <w:t>city,</w:t>
+      </w:r>
+    </w:p>
+    <w:p>
+      <w:pPr>
+        <w:rPr>
+          <w:sz w:val="20"/>
+          <w:szCs w:val="20"/>
+        </w:rPr>
+      </w:pPr>
+      <w:r>
+        <w:rPr>
+          <w:sz w:val="20"/>
+          <w:szCs w:val="20"/>
+        </w:rPr>
+        <w:tab/>
+      </w:r>
+      <w:r>
+        <w:rPr>
+          <w:sz w:val="20"/>
+          <w:szCs w:val="20"/>
+        </w:rPr>
+        <w:tab/>
+      </w:r>
+      <w:r>
+        <w:rPr>
+          <w:sz w:val="20"/>
+          <w:szCs w:val="20"/>
+        </w:rPr>
+        <w:tab/>
+      </w:r>
+      <w:r>
+        <w:rPr>
+          <w:b/>
+          <w:sz w:val="20"/>
+          <w:szCs w:val="20"/>
+        </w:rPr>
+        <w:t xml:space="preserve">ref string </w:t>
+      </w:r>
+      <w:r>
+        <w:rPr>
+          <w:sz w:val="20"/>
+          <w:szCs w:val="20"/>
+        </w:rPr>
+        <w:t>state,</w:t>
+      </w:r>
+    </w:p>
+    <w:p>
+      <w:pPr>
+        <w:rPr>
+          <w:sz w:val="20"/>
+          <w:szCs w:val="20"/>
+        </w:rPr>
+      </w:pPr>
+      <w:r>
+        <w:rPr>
+          <w:sz w:val="20"/>
+          <w:szCs w:val="20"/>
+        </w:rPr>
+        <w:tab/>
+      </w:r>
+      <w:r>
+        <w:rPr>
+          <w:sz w:val="20"/>
+          <w:szCs w:val="20"/>
+        </w:rPr>
+        <w:tab/>
+      </w:r>
+      <w:r>
+        <w:rPr>
+          <w:sz w:val="20"/>
+          <w:szCs w:val="20"/>
+        </w:rPr>
+        <w:tab/>
+      </w:r>
+      <w:r>
+        <w:rPr>
+          <w:b/>
+          <w:sz w:val="20"/>
+          <w:szCs w:val="20"/>
+        </w:rPr>
+        <w:t xml:space="preserve">ref string </w:t>
+      </w:r>
+      <w:r>
+        <w:rPr>
+          <w:sz w:val="20"/>
+          <w:szCs w:val="20"/>
+        </w:rPr>
+        <w:t>zip )</w:t>
+      </w:r>
+    </w:p>
+    <w:p>
+      <w:pPr>
+        <w:rPr>
+          <w:sz w:val="20"/>
+          <w:szCs w:val="20"/>
+        </w:rPr>
+      </w:pPr>
+      <w:r>
+        <w:rPr>
+          <w:sz w:val="20"/>
+          <w:szCs w:val="20"/>
+        </w:rPr>
+        <w:t>Given an address formatted “street, city, state, zip” The broken components will be returned.</w:t>
+      </w:r>
+    </w:p>
+    <w:p>
+      <w:pPr>
+        <w:rPr>
+          <w:sz w:val="20"/>
+          <w:szCs w:val="20"/>
+        </w:rPr>
+      </w:pPr>
+    </w:p>
+    <w:p>
+      <w:pPr>
+        <w:rPr>
+          <w:sz w:val="20"/>
+          <w:szCs w:val="20"/>
+        </w:rPr>
+      </w:pPr>
+      <w:r>
+        <w:rPr>
+          <w:b/>
+          <w:sz w:val="20"/>
+          <w:szCs w:val="20"/>
+        </w:rPr>
+        <w:t>string</w:t>
+      </w:r>
+      <w:r>
+        <w:rPr>
+          <w:sz w:val="20"/>
+          <w:szCs w:val="20"/>
+        </w:rPr>
+        <w:t xml:space="preserve"> ParseURLToFileName( </w:t>
+      </w:r>
+      <w:r>
+        <w:rPr>
+          <w:b/>
+          <w:sz w:val="20"/>
+          <w:szCs w:val="20"/>
+        </w:rPr>
+        <w:t>string</w:t>
+      </w:r>
+      <w:r>
+        <w:rPr>
+          <w:sz w:val="20"/>
+          <w:szCs w:val="20"/>
+        </w:rPr>
+        <w:t xml:space="preserve"> url )</w:t>
+      </w:r>
+    </w:p>
+    <w:p>
+      <w:pPr>
+        <w:rPr>
+          <w:sz w:val="20"/>
+          <w:szCs w:val="20"/>
+        </w:rPr>
+      </w:pPr>
+      <w:r>
+        <w:rPr>
+          <w:sz w:val="20"/>
+          <w:szCs w:val="20"/>
+        </w:rPr>
+        <w:t xml:space="preserve">Takes a URL assumed to reference a filename (e.g. </w:t>
+      </w:r>
+      <w:hyperlink r:id="rId6" w:history="1">
+        <w:r>
+          <w:rPr>
+            <w:rStyle w:val="Hyperlink"/>
+            <w:sz w:val="20"/>
+            <w:szCs w:val="20"/>
+          </w:rPr>
+          <w:t>www.contoso.com/file.txt)</w:t>
+        </w:r>
+      </w:hyperlink>
+      <w:r>
+        <w:rPr>
+          <w:sz w:val="20"/>
+          <w:szCs w:val="20"/>
+        </w:rPr>
+        <w:t xml:space="preserve"> and returns the filename portion. (e.g. file.txt)</w:t>
+      </w:r>
+    </w:p>
+    <w:p/>
+    <w:p/>
+    <w:p>
+      <w:pPr>
+        <w:pStyle w:val="Heading3"/>
+      </w:pPr>
+      <w:bookmarkStart w:id="53" w:name="_Toc418761894"/>
+      <w:r>
+        <w:t>StringExtensions</w:t>
+      </w:r>
+      <w:bookmarkEnd w:id="53"/>
+    </w:p>
+    <w:p>
+      <w:pPr>
+        <w:rPr>
+          <w:sz w:val="20"/>
+          <w:szCs w:val="20"/>
+        </w:rPr>
+      </w:pPr>
+      <w:r>
+        <w:rPr>
+          <w:sz w:val="20"/>
+          <w:szCs w:val="20"/>
+        </w:rPr>
+        <w:t xml:space="preserve">Provides extension methods to </w:t>
+      </w:r>
+      <w:r>
+        <w:rPr>
+          <w:b/>
+          <w:sz w:val="20"/>
+          <w:szCs w:val="20"/>
+        </w:rPr>
+        <w:t>C# String</w:t>
+      </w:r>
+    </w:p>
+    <w:p/>
+    <w:p>
+      <w:r>
+        <w:t>Usage:</w:t>
+      </w:r>
+    </w:p>
+    <w:p>
+      <w:pPr>
+        <w:rPr>
+          <w:sz w:val="20"/>
+          <w:szCs w:val="20"/>
+        </w:rPr>
+      </w:pPr>
+      <w:r>
+        <w:rPr>
+          <w:sz w:val="20"/>
+          <w:szCs w:val="20"/>
+        </w:rPr>
+        <w:t>Rock.Mobile.Util.Strings</w:t>
+      </w:r>
+    </w:p>
+    <w:p/>
+    <w:p>
+      <w:r>
+        <w:t>Methods:</w:t>
+      </w:r>
+    </w:p>
+    <w:p>
+      <w:pPr>
+        <w:rPr>
+          <w:sz w:val="20"/>
+          <w:szCs w:val="20"/>
+        </w:rPr>
+      </w:pPr>
+      <w:r>
+        <w:rPr>
+          <w:b/>
+          <w:sz w:val="20"/>
+          <w:szCs w:val="20"/>
+        </w:rPr>
+        <w:t>string</w:t>
+      </w:r>
+      <w:r>
+        <w:rPr>
+          <w:sz w:val="20"/>
+          <w:szCs w:val="20"/>
+        </w:rPr>
+        <w:t xml:space="preserve"> AsNumeric( )</w:t>
+      </w:r>
+    </w:p>
+    <w:p>
+      <w:pPr>
+        <w:rPr>
+          <w:sz w:val="20"/>
+          <w:szCs w:val="20"/>
+        </w:rPr>
+      </w:pPr>
+      <w:r>
+        <w:rPr>
+          <w:sz w:val="20"/>
+          <w:szCs w:val="20"/>
+        </w:rPr>
+        <w:t>Returns a new string stripped of the source’s non-numeric characters.</w:t>
+      </w:r>
+    </w:p>
+    <w:p>
+      <w:pPr>
+        <w:rPr>
+          <w:sz w:val="20"/>
+          <w:szCs w:val="20"/>
+        </w:rPr>
+      </w:pPr>
+      <w:r>
+        <w:rPr>
+          <w:sz w:val="20"/>
+          <w:szCs w:val="20"/>
+        </w:rPr>
+        <w:t>(e.g. “(111)-222-3333” would return as “1112223333”</w:t>
+      </w:r>
+    </w:p>
+    <w:p>
+      <w:pPr>
+        <w:rPr>
+          <w:sz w:val="20"/>
+          <w:szCs w:val="20"/>
+        </w:rPr>
+      </w:pPr>
+    </w:p>
+    <w:p>
+      <w:pPr>
+        <w:rPr>
+          <w:sz w:val="20"/>
+          <w:szCs w:val="20"/>
+        </w:rPr>
+      </w:pPr>
+    </w:p>
+    <w:p>
+      <w:pPr>
+        <w:rPr>
+          <w:sz w:val="20"/>
+          <w:szCs w:val="20"/>
+        </w:rPr>
+      </w:pPr>
+      <w:r>
+        <w:rPr>
+          <w:b/>
+          <w:sz w:val="20"/>
+          <w:szCs w:val="20"/>
+        </w:rPr>
+        <w:t>bool</w:t>
+      </w:r>
+      <w:r>
+        <w:rPr>
+          <w:sz w:val="20"/>
+          <w:szCs w:val="20"/>
+        </w:rPr>
+        <w:t xml:space="preserve"> IsEmailFormat( )</w:t>
+      </w:r>
+    </w:p>
+    <w:p>
+      <w:pPr>
+        <w:rPr>
+          <w:sz w:val="20"/>
+          <w:szCs w:val="20"/>
+        </w:rPr>
+      </w:pPr>
+      <w:r>
+        <w:rPr>
+          <w:sz w:val="20"/>
+          <w:szCs w:val="20"/>
+        </w:rPr>
+        <w:t xml:space="preserve">Returns true if the string passes </w:t>
+      </w:r>
+      <w:r>
+        <w:rPr>
+          <w:b/>
+          <w:sz w:val="20"/>
+          <w:szCs w:val="20"/>
+        </w:rPr>
+        <w:t>basic</w:t>
+      </w:r>
+      <w:r>
+        <w:rPr>
+          <w:sz w:val="20"/>
+          <w:szCs w:val="20"/>
+        </w:rPr>
+        <w:t xml:space="preserve"> email validation checks. (</w:t>
+      </w:r>
+      <w:hyperlink r:id="rId7" w:history="1">
+        <w:r>
+          <w:rPr>
+            <w:rStyle w:val="Hyperlink"/>
+            <w:sz w:val="20"/>
+            <w:szCs w:val="20"/>
+          </w:rPr>
+          <w:t>x@x.com)</w:t>
+        </w:r>
+      </w:hyperlink>
+      <w:r>
+        <w:rPr>
+          <w:sz w:val="20"/>
+          <w:szCs w:val="20"/>
+        </w:rPr>
+        <w:t xml:space="preserve"> would be acceptable, tho probably not valid.</w:t>
+      </w:r>
+    </w:p>
+    <w:p>
+      <w:pPr>
+        <w:rPr>
+          <w:sz w:val="20"/>
+          <w:szCs w:val="20"/>
+        </w:rPr>
+      </w:pPr>
+    </w:p>
+    <w:p>
+      <w:pPr>
+        <w:rPr>
+          <w:sz w:val="20"/>
+          <w:szCs w:val="20"/>
+        </w:rPr>
+      </w:pPr>
+      <w:r>
+        <w:rPr>
+          <w:b/>
+          <w:sz w:val="20"/>
+          <w:szCs w:val="20"/>
+        </w:rPr>
+        <w:lastRenderedPageBreak/>
+        <w:t xml:space="preserve">string </w:t>
+      </w:r>
+      <w:r>
+        <w:rPr>
+          <w:sz w:val="20"/>
+          <w:szCs w:val="20"/>
+        </w:rPr>
+        <w:t>AsPhoneNumber( )</w:t>
+      </w:r>
+    </w:p>
+    <w:p>
+      <w:pPr>
+        <w:rPr>
+          <w:sz w:val="20"/>
+          <w:szCs w:val="20"/>
+        </w:rPr>
+      </w:pPr>
+      <w:r>
+        <w:rPr>
+          <w:sz w:val="20"/>
+          <w:szCs w:val="20"/>
+        </w:rPr>
+        <w:t>Returns a new string formatted to a proper US phone number format.</w:t>
+      </w:r>
+    </w:p>
+    <w:p>
+      <w:pPr>
+        <w:rPr>
+          <w:sz w:val="20"/>
+          <w:szCs w:val="20"/>
+        </w:rPr>
+      </w:pPr>
+      <w:r>
+        <w:rPr>
+          <w:sz w:val="20"/>
+          <w:szCs w:val="20"/>
+        </w:rPr>
+        <w:t>(e.g. “1112222” would be returned as “111-2222” and “1112223333” would return as “(111) 222-3333”</w:t>
+      </w:r>
+    </w:p>
+    <w:p>
+      <w:pPr>
+        <w:rPr>
+          <w:b/>
+        </w:rPr>
+      </w:pPr>
+    </w:p>
+    <w:p>
+      <w:pPr>
+        <w:pStyle w:val="Heading3"/>
       </w:pPr>
     </w:p>
     <w:sectPr>
@@ -19631,6 +20532,7 @@
   <w:style w:type="character" w:default="1" w:styleId="DefaultParagraphFont">
     <w:name w:val="Default Paragraph Font"/>
     <w:uiPriority w:val="1"/>
+    <w:semiHidden/>
     <w:unhideWhenUsed/>
   </w:style>
   <w:style w:type="table" w:default="1" w:styleId="TableNormal">
@@ -20006,6 +20908,29 @@
       <w:u w:val="single"/>
     </w:rPr>
   </w:style>
+  <w:style w:type="paragraph" w:styleId="DocumentMap">
+    <w:name w:val="Document Map"/>
+    <w:basedOn w:val="Normal"/>
+    <w:link w:val="DocumentMapChar"/>
+    <w:uiPriority w:val="99"/>
+    <w:semiHidden/>
+    <w:unhideWhenUsed/>
+    <w:rsid w:val="00AC21AD"/>
+    <w:rPr>
+      <w:rFonts w:ascii="Helvetica" w:hAnsi="Helvetica"/>
+    </w:rPr>
+  </w:style>
+  <w:style w:type="character" w:customStyle="1" w:styleId="DocumentMapChar">
+    <w:name w:val="Document Map Char"/>
+    <w:basedOn w:val="DefaultParagraphFont"/>
+    <w:link w:val="DocumentMap"/>
+    <w:uiPriority w:val="99"/>
+    <w:semiHidden/>
+    <w:rsid w:val="00AC21AD"/>
+    <w:rPr>
+      <w:rFonts w:ascii="Helvetica" w:hAnsi="Helvetica"/>
+    </w:rPr>
+  </w:style>
 </w:styles>
 </file>
 
@@ -20334,7 +21259,7 @@
 </file>
 
 <file path=customXml/itemProps1.xml><?xml version="1.0" encoding="utf-8"?>
-<ds:datastoreItem xmlns:ds="http://schemas.openxmlformats.org/officeDocument/2006/customXml" ds:itemID="{DEDD2EA3-B883-6B49-A7DC-50A0E04D8A48}">
+<ds:datastoreItem xmlns:ds="http://schemas.openxmlformats.org/officeDocument/2006/customXml" ds:itemID="{A7D7335D-6E09-BC40-BC3D-FF9C044311B1}">
   <ds:schemaRefs>
     <ds:schemaRef ds:uri="http://schemas.openxmlformats.org/officeDocument/2006/bibliography"/>
   </ds:schemaRefs>

</xml_diff>